<commit_message>
last look through manu v14
</commit_message>
<xml_diff>
--- a/manu/AGE-resubmission/manu-v14.docx
+++ b/manu/AGE-resubmission/manu-v14.docx
@@ -522,32 +522,51 @@
         </w:numPr>
         <w:spacing w:line="480" w:lineRule="auto"/>
         <w:rPr>
+          <w:color w:val="FF0000"/>
           <w:szCs w:val="24"/>
         </w:rPr>
       </w:pPr>
       <w:r>
         <w:rPr>
-          <w:szCs w:val="24"/>
-        </w:rPr>
-        <w:t>Proposed causal model shows cover crop root measurements may be</w:t>
-      </w:r>
-      <w:r>
-        <w:rPr>
+          <w:color w:val="FF0000"/>
+          <w:szCs w:val="24"/>
+        </w:rPr>
+        <w:t>Causal model suggests</w:t>
+      </w:r>
+      <w:r>
+        <w:rPr>
+          <w:color w:val="FF0000"/>
+          <w:szCs w:val="24"/>
+        </w:rPr>
+        <w:t xml:space="preserve"> cover crop root</w:t>
+      </w:r>
+      <w:r>
+        <w:rPr>
+          <w:color w:val="FF0000"/>
+          <w:szCs w:val="24"/>
+        </w:rPr>
+        <w:t xml:space="preserve">s </w:t>
+      </w:r>
+      <w:r>
+        <w:rPr>
+          <w:color w:val="FF0000"/>
+          <w:szCs w:val="24"/>
+        </w:rPr>
+        <w:t>may be</w:t>
+      </w:r>
+      <w:r>
+        <w:rPr>
+          <w:color w:val="FF0000"/>
           <w:szCs w:val="24"/>
         </w:rPr>
         <w:t xml:space="preserve"> a</w:t>
       </w:r>
       <w:r>
         <w:rPr>
-          <w:szCs w:val="24"/>
-        </w:rPr>
-        <w:t xml:space="preserve"> key </w:t>
-      </w:r>
-      <w:r>
-        <w:rPr>
-          <w:szCs w:val="24"/>
-        </w:rPr>
-        <w:t>measurement</w:t>
+          <w:color w:val="FF0000"/>
+          <w:szCs w:val="24"/>
+        </w:rPr>
+        <w:t xml:space="preserve"> key driver of variable results</w:t>
       </w:r>
     </w:p>
     <w:p>
@@ -819,6 +838,14 @@
           <w:sz w:val="24"/>
           <w:szCs w:val="24"/>
         </w:rPr>
+        <w:t xml:space="preserve">Two trials were commercial production fields, and two were research plots. </w:t>
+      </w:r>
+      <w:r>
+        <w:rPr>
+          <w:rFonts w:ascii="Times New Roman" w:eastAsia="Times New Roman" w:hAnsi="Times New Roman" w:cs="Times New Roman"/>
+          <w:sz w:val="24"/>
+          <w:szCs w:val="24"/>
+        </w:rPr>
         <w:t xml:space="preserve">At each trial, we took intact 7.62 </w:t>
       </w:r>
       <w:r>
@@ -852,7 +879,7 @@
           <w:sz w:val="24"/>
           <w:szCs w:val="24"/>
         </w:rPr>
-        <w:t>after cash crop planting in the spring of 2019. We measured the volumetric soil water content at saturation and matric potentials of -</w:t>
+        <w:t>after cash cr</w:t>
       </w:r>
       <w:r>
         <w:rPr>
@@ -860,6 +887,22 @@
           <w:sz w:val="24"/>
           <w:szCs w:val="24"/>
         </w:rPr>
+        <w:t>op planting in the spring</w:t>
+      </w:r>
+      <w:r>
+        <w:rPr>
+          <w:rFonts w:ascii="Times New Roman" w:eastAsia="Times New Roman" w:hAnsi="Times New Roman" w:cs="Times New Roman"/>
+          <w:sz w:val="24"/>
+          <w:szCs w:val="24"/>
+        </w:rPr>
+        <w:t>. We measured the volumetric soil water content at saturation and matric potentials of -</w:t>
+      </w:r>
+      <w:r>
+        <w:rPr>
+          <w:rFonts w:ascii="Times New Roman" w:eastAsia="Times New Roman" w:hAnsi="Times New Roman" w:cs="Times New Roman"/>
+          <w:sz w:val="24"/>
+          <w:szCs w:val="24"/>
+        </w:rPr>
         <w:t>3.8</w:t>
       </w:r>
       <w:r>
@@ -916,112 +959,129 @@
           <w:sz w:val="24"/>
           <w:szCs w:val="24"/>
         </w:rPr>
-        <w:t xml:space="preserve"> of the samples. Pore-size distribution indices and air-entry potentials were estimated from non-linear model</w:t>
-      </w:r>
-      <w:r>
-        <w:rPr>
-          <w:rFonts w:ascii="Times New Roman" w:eastAsia="Times New Roman" w:hAnsi="Times New Roman" w:cs="Times New Roman"/>
+        <w:t xml:space="preserve"> of the samples. </w:t>
+      </w:r>
+      <w:r>
+        <w:rPr>
+          <w:rFonts w:ascii="Times New Roman" w:eastAsia="Times New Roman" w:hAnsi="Times New Roman" w:cs="Times New Roman"/>
+          <w:color w:val="FF0000"/>
           <w:sz w:val="24"/>
           <w:szCs w:val="24"/>
         </w:rPr>
-        <w:t>s fit</w:t>
-      </w:r>
-      <w:r>
-        <w:rPr>
-          <w:rFonts w:ascii="Times New Roman" w:eastAsia="Times New Roman" w:hAnsi="Times New Roman" w:cs="Times New Roman"/>
+        <w:t>Water contents at saturation and at field capacity (</w:t>
+      </w:r>
+      <w:r>
+        <w:rPr>
+          <w:rFonts w:ascii="Times New Roman" w:eastAsia="Times New Roman" w:hAnsi="Times New Roman" w:cs="Times New Roman"/>
+          <w:color w:val="FF0000"/>
           <w:sz w:val="24"/>
           <w:szCs w:val="24"/>
         </w:rPr>
-        <w:t xml:space="preserve"> to the soil water retention curves</w:t>
-      </w:r>
-      <w:r>
-        <w:rPr>
-          <w:rFonts w:ascii="Times New Roman" w:eastAsia="Times New Roman" w:hAnsi="Times New Roman" w:cs="Times New Roman"/>
+        <w:t xml:space="preserve">0 and </w:t>
+      </w:r>
+      <w:r>
+        <w:rPr>
+          <w:rFonts w:ascii="Times New Roman" w:eastAsia="Times New Roman" w:hAnsi="Times New Roman" w:cs="Times New Roman"/>
+          <w:color w:val="FF0000"/>
           <w:sz w:val="24"/>
           <w:szCs w:val="24"/>
         </w:rPr>
-        <w:t>, and percent macropores (&gt;30 um) w</w:t>
-      </w:r>
-      <w:r>
-        <w:rPr>
-          <w:rFonts w:ascii="Times New Roman" w:eastAsia="Times New Roman" w:hAnsi="Times New Roman" w:cs="Times New Roman"/>
+        <w:t>-100 cm</w:t>
+      </w:r>
+      <w:r>
+        <w:rPr>
+          <w:rFonts w:ascii="Times New Roman" w:eastAsia="Times New Roman" w:hAnsi="Times New Roman" w:cs="Times New Roman"/>
+          <w:color w:val="FF0000"/>
           <w:sz w:val="24"/>
           <w:szCs w:val="24"/>
         </w:rPr>
-        <w:t>as</w:t>
-      </w:r>
-      <w:r>
-        <w:rPr>
-          <w:rFonts w:ascii="Times New Roman" w:eastAsia="Times New Roman" w:hAnsi="Times New Roman" w:cs="Times New Roman"/>
+        <w:t>H</w:t>
+      </w:r>
+      <w:r>
+        <w:rPr>
+          <w:rFonts w:ascii="Times New Roman" w:eastAsia="Times New Roman" w:hAnsi="Times New Roman" w:cs="Times New Roman"/>
+          <w:color w:val="FF0000"/>
           <w:sz w:val="24"/>
           <w:szCs w:val="24"/>
-        </w:rPr>
-        <w:t xml:space="preserve"> estimated </w:t>
-      </w:r>
-      <w:r>
-        <w:rPr>
-          <w:rFonts w:ascii="Times New Roman" w:eastAsia="Times New Roman" w:hAnsi="Times New Roman" w:cs="Times New Roman"/>
+          <w:vertAlign w:val="subscript"/>
+        </w:rPr>
+        <w:t>2</w:t>
+      </w:r>
+      <w:r>
+        <w:rPr>
+          <w:rFonts w:ascii="Times New Roman" w:eastAsia="Times New Roman" w:hAnsi="Times New Roman" w:cs="Times New Roman"/>
+          <w:color w:val="FF0000"/>
           <w:sz w:val="24"/>
           <w:szCs w:val="24"/>
         </w:rPr>
-        <w:t xml:space="preserve">from the </w:t>
-      </w:r>
-      <w:r>
-        <w:rPr>
-          <w:rFonts w:ascii="Times New Roman" w:eastAsia="Times New Roman" w:hAnsi="Times New Roman" w:cs="Times New Roman"/>
+        <w:t>O, respectively</w:t>
+      </w:r>
+      <w:r>
+        <w:rPr>
+          <w:rFonts w:ascii="Times New Roman" w:eastAsia="Times New Roman" w:hAnsi="Times New Roman" w:cs="Times New Roman"/>
+          <w:color w:val="FF0000"/>
           <w:sz w:val="24"/>
           <w:szCs w:val="24"/>
         </w:rPr>
-        <w:t>capillary rise equation</w:t>
-      </w:r>
-      <w:r>
-        <w:rPr>
-          <w:rFonts w:ascii="Times New Roman" w:eastAsia="Times New Roman" w:hAnsi="Times New Roman" w:cs="Times New Roman"/>
+        <w:t xml:space="preserve">) </w:t>
+      </w:r>
+      <w:proofErr w:type="gramStart"/>
+      <w:r>
+        <w:rPr>
+          <w:rFonts w:ascii="Times New Roman" w:eastAsia="Times New Roman" w:hAnsi="Times New Roman" w:cs="Times New Roman"/>
+          <w:color w:val="FF0000"/>
           <w:sz w:val="24"/>
           <w:szCs w:val="24"/>
         </w:rPr>
-        <w:t>. Water contents at saturation and at field capacity (</w:t>
-      </w:r>
-      <w:r>
-        <w:rPr>
-          <w:rFonts w:ascii="Times New Roman" w:eastAsia="Times New Roman" w:hAnsi="Times New Roman" w:cs="Times New Roman"/>
+        <w:t xml:space="preserve">were </w:t>
+      </w:r>
+      <w:r>
+        <w:rPr>
+          <w:rFonts w:ascii="Times New Roman" w:eastAsia="Times New Roman" w:hAnsi="Times New Roman" w:cs="Times New Roman"/>
+          <w:color w:val="FF0000"/>
           <w:sz w:val="24"/>
           <w:szCs w:val="24"/>
         </w:rPr>
-        <w:t xml:space="preserve">0 and </w:t>
-      </w:r>
-      <w:r>
-        <w:rPr>
-          <w:rFonts w:ascii="Times New Roman" w:eastAsia="Times New Roman" w:hAnsi="Times New Roman" w:cs="Times New Roman"/>
+        <w:t>estimated</w:t>
+      </w:r>
+      <w:proofErr w:type="gramEnd"/>
+      <w:r>
+        <w:rPr>
+          <w:rFonts w:ascii="Times New Roman" w:eastAsia="Times New Roman" w:hAnsi="Times New Roman" w:cs="Times New Roman"/>
+          <w:color w:val="FF0000"/>
           <w:sz w:val="24"/>
           <w:szCs w:val="24"/>
         </w:rPr>
-        <w:t>-100 cm</w:t>
-      </w:r>
-      <w:r>
-        <w:rPr>
-          <w:rFonts w:ascii="Times New Roman" w:eastAsia="Times New Roman" w:hAnsi="Times New Roman" w:cs="Times New Roman"/>
+        <w:t xml:space="preserve"> directly from </w:t>
+      </w:r>
+      <w:r>
+        <w:rPr>
+          <w:rFonts w:ascii="Times New Roman" w:eastAsia="Times New Roman" w:hAnsi="Times New Roman" w:cs="Times New Roman"/>
+          <w:color w:val="FF0000"/>
           <w:sz w:val="24"/>
           <w:szCs w:val="24"/>
         </w:rPr>
-        <w:t>H</w:t>
-      </w:r>
-      <w:r>
-        <w:rPr>
-          <w:rFonts w:ascii="Times New Roman" w:eastAsia="Times New Roman" w:hAnsi="Times New Roman" w:cs="Times New Roman"/>
+        <w:t xml:space="preserve">observations. Pore-size distribution indices and air-entry potentials were estimated using the Gardner equation, and percent </w:t>
+      </w:r>
+      <w:proofErr w:type="spellStart"/>
+      <w:r>
+        <w:rPr>
+          <w:rFonts w:ascii="Times New Roman" w:eastAsia="Times New Roman" w:hAnsi="Times New Roman" w:cs="Times New Roman"/>
+          <w:color w:val="FF0000"/>
           <w:sz w:val="24"/>
           <w:szCs w:val="24"/>
-          <w:vertAlign w:val="subscript"/>
-        </w:rPr>
-        <w:t>2</w:t>
-      </w:r>
-      <w:r>
-        <w:rPr>
-          <w:rFonts w:ascii="Times New Roman" w:eastAsia="Times New Roman" w:hAnsi="Times New Roman" w:cs="Times New Roman"/>
+        </w:rPr>
+        <w:t>macropores</w:t>
+      </w:r>
+      <w:proofErr w:type="spellEnd"/>
+      <w:r>
+        <w:rPr>
+          <w:rFonts w:ascii="Times New Roman" w:eastAsia="Times New Roman" w:hAnsi="Times New Roman" w:cs="Times New Roman"/>
+          <w:color w:val="FF0000"/>
           <w:sz w:val="24"/>
           <w:szCs w:val="24"/>
         </w:rPr>
-        <w:t>O, respectively</w:t>
+        <w:t xml:space="preserve"> (&gt;30 um) was estimated from the capillary rise equation.</w:t>
       </w:r>
       <w:r>
         <w:rPr>
@@ -1029,16 +1089,15 @@
           <w:sz w:val="24"/>
           <w:szCs w:val="24"/>
         </w:rPr>
-        <w:t>) were taken directly from the data. Neither pore-size distribution nor air-entry potential (model</w:t>
-      </w:r>
-      <w:r>
-        <w:rPr>
-          <w:rFonts w:ascii="Times New Roman" w:eastAsia="Times New Roman" w:hAnsi="Times New Roman" w:cs="Times New Roman"/>
-          <w:color w:val="FF0000"/>
+        <w:t xml:space="preserve"> </w:t>
+      </w:r>
+      <w:r>
+        <w:rPr>
+          <w:rFonts w:ascii="Times New Roman" w:eastAsia="Times New Roman" w:hAnsi="Times New Roman" w:cs="Times New Roman"/>
           <w:sz w:val="24"/>
           <w:szCs w:val="24"/>
         </w:rPr>
-        <w:t>ed</w:t>
+        <w:t>At th</w:t>
       </w:r>
       <w:r>
         <w:rPr>
@@ -1046,7 +1105,7 @@
           <w:sz w:val="24"/>
           <w:szCs w:val="24"/>
         </w:rPr>
-        <w:t xml:space="preserve"> parameters) were affected by CC</w:t>
+        <w:t>e</w:t>
       </w:r>
       <w:r>
         <w:rPr>
@@ -1054,7 +1113,7 @@
           <w:sz w:val="24"/>
           <w:szCs w:val="24"/>
         </w:rPr>
-        <w:t>s</w:t>
+        <w:t xml:space="preserve"> depth</w:t>
       </w:r>
       <w:r>
         <w:rPr>
@@ -1062,7 +1121,7 @@
           <w:sz w:val="24"/>
           <w:szCs w:val="24"/>
         </w:rPr>
-        <w:t>. At th</w:t>
+        <w:t xml:space="preserve"> sampled</w:t>
       </w:r>
       <w:r>
         <w:rPr>
@@ -1070,7 +1129,7 @@
           <w:sz w:val="24"/>
           <w:szCs w:val="24"/>
         </w:rPr>
-        <w:t>e</w:t>
+        <w:t xml:space="preserve">, </w:t>
       </w:r>
       <w:r>
         <w:rPr>
@@ -1078,7 +1137,7 @@
           <w:sz w:val="24"/>
           <w:szCs w:val="24"/>
         </w:rPr>
-        <w:t xml:space="preserve"> depth</w:t>
+        <w:t>CCs</w:t>
       </w:r>
       <w:r>
         <w:rPr>
@@ -1086,7 +1145,7 @@
           <w:sz w:val="24"/>
           <w:szCs w:val="24"/>
         </w:rPr>
-        <w:t xml:space="preserve"> sampled</w:t>
+        <w:t xml:space="preserve"> did not meaningfully affect bulk density or water contents at saturation at any trial</w:t>
       </w:r>
       <w:r>
         <w:rPr>
@@ -1094,7 +1153,7 @@
           <w:sz w:val="24"/>
           <w:szCs w:val="24"/>
         </w:rPr>
-        <w:t xml:space="preserve">, </w:t>
+        <w:t>, nor did CCs increase the percent</w:t>
       </w:r>
       <w:r>
         <w:rPr>
@@ -1102,7 +1161,7 @@
           <w:sz w:val="24"/>
           <w:szCs w:val="24"/>
         </w:rPr>
-        <w:t>CCs</w:t>
+        <w:t>age of</w:t>
       </w:r>
       <w:r>
         <w:rPr>
@@ -1110,23 +1169,25 @@
           <w:sz w:val="24"/>
           <w:szCs w:val="24"/>
         </w:rPr>
-        <w:t xml:space="preserve"> did not meaningfully affect bulk density or water contents at saturation at any trial</w:t>
-      </w:r>
+        <w:t xml:space="preserve"> </w:t>
+      </w:r>
+      <w:proofErr w:type="spellStart"/>
       <w:r>
         <w:rPr>
           <w:rFonts w:ascii="Times New Roman" w:eastAsia="Times New Roman" w:hAnsi="Times New Roman" w:cs="Times New Roman"/>
           <w:sz w:val="24"/>
           <w:szCs w:val="24"/>
         </w:rPr>
-        <w:t>, nor did CCs increase the percent</w:t>
-      </w:r>
+        <w:t>macropores</w:t>
+      </w:r>
+      <w:proofErr w:type="spellEnd"/>
       <w:r>
         <w:rPr>
           <w:rFonts w:ascii="Times New Roman" w:eastAsia="Times New Roman" w:hAnsi="Times New Roman" w:cs="Times New Roman"/>
           <w:sz w:val="24"/>
           <w:szCs w:val="24"/>
         </w:rPr>
-        <w:t>age of</w:t>
+        <w:t xml:space="preserve"> or affect the </w:t>
       </w:r>
       <w:r>
         <w:rPr>
@@ -1134,7 +1195,7 @@
           <w:sz w:val="24"/>
           <w:szCs w:val="24"/>
         </w:rPr>
-        <w:t xml:space="preserve"> macropores</w:t>
+        <w:t>air-entry potential.</w:t>
       </w:r>
       <w:r>
         <w:rPr>
@@ -1142,7 +1203,15 @@
           <w:sz w:val="24"/>
           <w:szCs w:val="24"/>
         </w:rPr>
-        <w:t>. At two trials, soil wat</w:t>
+        <w:t xml:space="preserve"> </w:t>
+      </w:r>
+      <w:r>
+        <w:rPr>
+          <w:rFonts w:ascii="Times New Roman" w:eastAsia="Times New Roman" w:hAnsi="Times New Roman" w:cs="Times New Roman"/>
+          <w:sz w:val="24"/>
+          <w:szCs w:val="24"/>
+        </w:rPr>
+        <w:t>At two trials, soil wat</w:t>
       </w:r>
       <w:r>
         <w:rPr>
@@ -1235,7 +1304,7 @@
           <w:sz w:val="24"/>
           <w:szCs w:val="24"/>
         </w:rPr>
-        <w:t xml:space="preserve">%) and </w:t>
+        <w:t>%</w:t>
       </w:r>
       <w:r>
         <w:rPr>
@@ -1243,6 +1312,22 @@
           <w:sz w:val="24"/>
           <w:szCs w:val="24"/>
         </w:rPr>
+        <w:t>; commercial production field</w:t>
+      </w:r>
+      <w:r>
+        <w:rPr>
+          <w:rFonts w:ascii="Times New Roman" w:eastAsia="Times New Roman" w:hAnsi="Times New Roman" w:cs="Times New Roman"/>
+          <w:sz w:val="24"/>
+          <w:szCs w:val="24"/>
+        </w:rPr>
+        <w:t xml:space="preserve">) and </w:t>
+      </w:r>
+      <w:r>
+        <w:rPr>
+          <w:rFonts w:ascii="Times New Roman" w:eastAsia="Times New Roman" w:hAnsi="Times New Roman" w:cs="Times New Roman"/>
+          <w:sz w:val="24"/>
+          <w:szCs w:val="24"/>
+        </w:rPr>
         <w:t>2.4</w:t>
       </w:r>
       <w:r>
@@ -1294,7 +1379,7 @@
           <w:sz w:val="24"/>
           <w:szCs w:val="24"/>
         </w:rPr>
-        <w:t xml:space="preserve">%) higher, </w:t>
+        <w:t>%</w:t>
       </w:r>
       <w:r>
         <w:rPr>
@@ -1302,6 +1387,22 @@
           <w:sz w:val="24"/>
           <w:szCs w:val="24"/>
         </w:rPr>
+        <w:t>; research plot</w:t>
+      </w:r>
+      <w:r>
+        <w:rPr>
+          <w:rFonts w:ascii="Times New Roman" w:eastAsia="Times New Roman" w:hAnsi="Times New Roman" w:cs="Times New Roman"/>
+          <w:sz w:val="24"/>
+          <w:szCs w:val="24"/>
+        </w:rPr>
+        <w:t xml:space="preserve">) higher, </w:t>
+      </w:r>
+      <w:r>
+        <w:rPr>
+          <w:rFonts w:ascii="Times New Roman" w:eastAsia="Times New Roman" w:hAnsi="Times New Roman" w:cs="Times New Roman"/>
+          <w:sz w:val="24"/>
+          <w:szCs w:val="24"/>
+        </w:rPr>
         <w:t>respectively</w:t>
       </w:r>
       <w:r>
@@ -1310,29 +1411,63 @@
           <w:sz w:val="24"/>
           <w:szCs w:val="24"/>
         </w:rPr>
-        <w:t xml:space="preserve">, compared to the no-cover treatments; </w:t>
-      </w:r>
-      <w:r>
-        <w:rPr>
-          <w:rFonts w:ascii="Times New Roman" w:eastAsia="Times New Roman" w:hAnsi="Times New Roman" w:cs="Times New Roman"/>
-          <w:color w:val="FF0000"/>
+        <w:t>, compared to the no-cover treatments</w:t>
+      </w:r>
+      <w:r>
+        <w:rPr>
+          <w:rFonts w:ascii="Times New Roman" w:eastAsia="Times New Roman" w:hAnsi="Times New Roman" w:cs="Times New Roman"/>
           <w:sz w:val="24"/>
           <w:szCs w:val="24"/>
         </w:rPr>
-        <w:t xml:space="preserve">this increase could </w:t>
-      </w:r>
-      <w:r>
-        <w:rPr>
-          <w:rFonts w:ascii="Times New Roman" w:hAnsi="Times New Roman" w:cs="Times New Roman"/>
+        <w:t>. T</w:t>
+      </w:r>
+      <w:r>
+        <w:rPr>
+          <w:rFonts w:ascii="Times New Roman" w:eastAsia="Times New Roman" w:hAnsi="Times New Roman" w:cs="Times New Roman"/>
           <w:color w:val="FF0000"/>
           <w:sz w:val="24"/>
+          <w:szCs w:val="24"/>
+        </w:rPr>
+        <w:t xml:space="preserve">his increase could </w:t>
+      </w:r>
+      <w:r>
+        <w:rPr>
+          <w:rFonts w:ascii="Times New Roman" w:hAnsi="Times New Roman" w:cs="Times New Roman"/>
+          <w:color w:val="FF0000"/>
+          <w:sz w:val="24"/>
         </w:rPr>
         <w:t>meaningfully reduce the amount of water drained from a field after a saturating rain</w:t>
       </w:r>
       <w:r>
         <w:rPr>
-          <w:rFonts w:ascii="Times New Roman" w:eastAsia="Times New Roman" w:hAnsi="Times New Roman" w:cs="Times New Roman"/>
+          <w:rFonts w:ascii="Times New Roman" w:hAnsi="Times New Roman" w:cs="Times New Roman"/>
+          <w:color w:val="FF0000"/>
           <w:sz w:val="24"/>
+        </w:rPr>
+        <w:t xml:space="preserve">, and </w:t>
+      </w:r>
+      <w:proofErr w:type="gramStart"/>
+      <w:r>
+        <w:rPr>
+          <w:rFonts w:ascii="Times New Roman" w:hAnsi="Times New Roman" w:cs="Times New Roman"/>
+          <w:color w:val="FF0000"/>
+          <w:sz w:val="24"/>
+        </w:rPr>
+        <w:t>should be considered</w:t>
+      </w:r>
+      <w:proofErr w:type="gramEnd"/>
+      <w:r>
+        <w:rPr>
+          <w:rFonts w:ascii="Times New Roman" w:hAnsi="Times New Roman" w:cs="Times New Roman"/>
+          <w:color w:val="FF0000"/>
+          <w:sz w:val="24"/>
+        </w:rPr>
+        <w:t xml:space="preserve"> when assessing CC impacts on landscape hydrology</w:t>
+      </w:r>
+      <w:r>
+        <w:rPr>
+          <w:rFonts w:ascii="Times New Roman" w:eastAsia="Times New Roman" w:hAnsi="Times New Roman" w:cs="Times New Roman"/>
+          <w:sz w:val="24"/>
           <w:szCs w:val="24"/>
         </w:rPr>
         <w:t xml:space="preserve">. </w:t>
@@ -1537,6 +1672,7 @@
           <w:sz w:val="24"/>
           <w:szCs w:val="24"/>
         </w:rPr>
+        <w:lastRenderedPageBreak/>
         <w:t xml:space="preserve">root </w:t>
       </w:r>
       <w:r>
@@ -1622,15 +1758,16 @@
       <w:r>
         <w:rPr>
           <w:rFonts w:ascii="Times New Roman" w:eastAsia="Times New Roman" w:hAnsi="Times New Roman" w:cs="Times New Roman"/>
+          <w:color w:val="FF0000"/>
           <w:sz w:val="24"/>
           <w:szCs w:val="24"/>
         </w:rPr>
-        <w:lastRenderedPageBreak/>
         <w:t xml:space="preserve">Our results </w:t>
       </w:r>
       <w:r>
         <w:rPr>
           <w:rFonts w:ascii="Times New Roman" w:eastAsia="Times New Roman" w:hAnsi="Times New Roman" w:cs="Times New Roman"/>
+          <w:color w:val="FF0000"/>
           <w:sz w:val="24"/>
           <w:szCs w:val="24"/>
         </w:rPr>
@@ -1639,11 +1776,13 @@
       <w:r>
         <w:rPr>
           <w:rFonts w:ascii="Times New Roman" w:eastAsia="Times New Roman" w:hAnsi="Times New Roman" w:cs="Times New Roman"/>
+          <w:color w:val="FF0000"/>
           <w:sz w:val="24"/>
           <w:szCs w:val="24"/>
         </w:rPr>
-        <w:t xml:space="preserve">it is possible for CCs to affect soil water storage in commercial operations, </w:t>
-      </w:r>
+        <w:t xml:space="preserve">it is possible for CCs </w:t>
+      </w:r>
+      <w:proofErr w:type="gramStart"/>
       <w:r>
         <w:rPr>
           <w:rFonts w:ascii="Times New Roman" w:eastAsia="Times New Roman" w:hAnsi="Times New Roman" w:cs="Times New Roman"/>
@@ -1651,7 +1790,7 @@
           <w:sz w:val="24"/>
           <w:szCs w:val="24"/>
         </w:rPr>
-        <w:t>but not</w:t>
+        <w:t xml:space="preserve">to </w:t>
       </w:r>
       <w:r>
         <w:rPr>
@@ -1660,41 +1799,53 @@
           <w:sz w:val="24"/>
           <w:szCs w:val="24"/>
         </w:rPr>
-        <w:t xml:space="preserve"> consistently across all contexts.  and </w:t>
-      </w:r>
-      <w:r>
-        <w:rPr>
-          <w:rFonts w:ascii="Times New Roman" w:eastAsia="Times New Roman" w:hAnsi="Times New Roman" w:cs="Times New Roman"/>
+        <w:t xml:space="preserve">meaningfully </w:t>
+      </w:r>
+      <w:r>
+        <w:rPr>
+          <w:rFonts w:ascii="Times New Roman" w:eastAsia="Times New Roman" w:hAnsi="Times New Roman" w:cs="Times New Roman"/>
+          <w:color w:val="FF0000"/>
           <w:sz w:val="24"/>
           <w:szCs w:val="24"/>
         </w:rPr>
-        <w:t xml:space="preserve">more research </w:t>
-      </w:r>
-      <w:proofErr w:type="gramStart"/>
-      <w:r>
-        <w:rPr>
-          <w:rFonts w:ascii="Times New Roman" w:eastAsia="Times New Roman" w:hAnsi="Times New Roman" w:cs="Times New Roman"/>
+        <w:t>affect</w:t>
+      </w:r>
+      <w:proofErr w:type="gramEnd"/>
+      <w:r>
+        <w:rPr>
+          <w:rFonts w:ascii="Times New Roman" w:eastAsia="Times New Roman" w:hAnsi="Times New Roman" w:cs="Times New Roman"/>
+          <w:color w:val="FF0000"/>
           <w:sz w:val="24"/>
           <w:szCs w:val="24"/>
         </w:rPr>
-        <w:t>is needed</w:t>
-      </w:r>
-      <w:proofErr w:type="gramEnd"/>
-      <w:r>
-        <w:rPr>
-          <w:rFonts w:ascii="Times New Roman" w:eastAsia="Times New Roman" w:hAnsi="Times New Roman" w:cs="Times New Roman"/>
+        <w:t xml:space="preserve"> soil water storage</w:t>
+      </w:r>
+      <w:r>
+        <w:rPr>
+          <w:rFonts w:ascii="Times New Roman" w:eastAsia="Times New Roman" w:hAnsi="Times New Roman" w:cs="Times New Roman"/>
+          <w:color w:val="FF0000"/>
           <w:sz w:val="24"/>
           <w:szCs w:val="24"/>
         </w:rPr>
-        <w:t xml:space="preserve"> on the exact mechanisms by which CCs can affect soil water storage</w:t>
-      </w:r>
-      <w:r>
-        <w:rPr>
-          <w:rFonts w:ascii="Times New Roman" w:eastAsia="Times New Roman" w:hAnsi="Times New Roman" w:cs="Times New Roman"/>
+        <w:t xml:space="preserve">, but </w:t>
+      </w:r>
+      <w:r>
+        <w:rPr>
+          <w:rFonts w:ascii="Times New Roman" w:eastAsia="Times New Roman" w:hAnsi="Times New Roman" w:cs="Times New Roman"/>
+          <w:color w:val="FF0000"/>
           <w:sz w:val="24"/>
           <w:szCs w:val="24"/>
         </w:rPr>
-        <w:t>. I</w:t>
+        <w:t>more research is needed on the mechanisms by which</w:t>
+      </w:r>
+      <w:r>
+        <w:rPr>
+          <w:rFonts w:ascii="Times New Roman" w:eastAsia="Times New Roman" w:hAnsi="Times New Roman" w:cs="Times New Roman"/>
+          <w:color w:val="FF0000"/>
+          <w:sz w:val="24"/>
+          <w:szCs w:val="24"/>
+        </w:rPr>
+        <w:t xml:space="preserve"> these changes occur. </w:t>
       </w:r>
     </w:p>
     <w:p>
@@ -2070,12 +2221,6 @@
         <w:rPr>
           <w:rFonts w:ascii="Times New Roman" w:hAnsi="Times New Roman" w:cs="Times New Roman"/>
         </w:rPr>
-        <w:t xml:space="preserve"> that</w:t>
-      </w:r>
-      <w:r>
-        <w:rPr>
-          <w:rFonts w:ascii="Times New Roman" w:hAnsi="Times New Roman" w:cs="Times New Roman"/>
-        </w:rPr>
         <w:t xml:space="preserve"> </w:t>
       </w:r>
       <w:r>
@@ -2100,6 +2245,12 @@
         <w:rPr>
           <w:rFonts w:ascii="Times New Roman" w:hAnsi="Times New Roman" w:cs="Times New Roman"/>
         </w:rPr>
+        <w:t xml:space="preserve"> over time</w:t>
+      </w:r>
+      <w:r>
+        <w:rPr>
+          <w:rFonts w:ascii="Times New Roman" w:hAnsi="Times New Roman" w:cs="Times New Roman"/>
+        </w:rPr>
         <w:t xml:space="preserve">. </w:t>
       </w:r>
       <w:r>
@@ -2330,6 +2481,12 @@
           <w:rFonts w:ascii="Times New Roman" w:hAnsi="Times New Roman" w:cs="Times New Roman"/>
         </w:rPr>
         <w:t xml:space="preserve">. Two global meta-analyses suggest </w:t>
+      </w:r>
+      <w:r>
+        <w:rPr>
+          <w:rFonts w:ascii="Times New Roman" w:hAnsi="Times New Roman" w:cs="Times New Roman"/>
+        </w:rPr>
+        <w:t xml:space="preserve">that on average, </w:t>
       </w:r>
       <w:r>
         <w:rPr>
@@ -2804,122 +2961,21 @@
         <w:rPr>
           <w:rFonts w:ascii="Times New Roman" w:hAnsi="Times New Roman" w:cs="Times New Roman"/>
         </w:rPr>
-        <w:t xml:space="preserve"> soil hydrological properties can be detected, necessitating data collection from long-term experiments.  </w:t>
-      </w:r>
-      <w:r>
-        <w:rPr>
-          <w:rFonts w:ascii="Times New Roman" w:hAnsi="Times New Roman" w:cs="Times New Roman"/>
-        </w:rPr>
-        <w:t>Furthermore</w:t>
-      </w:r>
-      <w:r>
-        <w:rPr>
-          <w:rFonts w:ascii="Times New Roman" w:hAnsi="Times New Roman" w:cs="Times New Roman"/>
-        </w:rPr>
-        <w:t xml:space="preserve">, </w:t>
-      </w:r>
-      <w:r>
-        <w:rPr>
-          <w:rFonts w:ascii="Times New Roman" w:hAnsi="Times New Roman" w:cs="Times New Roman"/>
-        </w:rPr>
-        <w:t xml:space="preserve">while shallow soil depths (0-10cm) may be more responsive to </w:t>
-      </w:r>
-      <w:r>
-        <w:rPr>
-          <w:rFonts w:ascii="Times New Roman" w:hAnsi="Times New Roman" w:cs="Times New Roman"/>
-        </w:rPr>
-        <w:t>CC</w:t>
-      </w:r>
-      <w:r>
-        <w:rPr>
-          <w:rFonts w:ascii="Times New Roman" w:hAnsi="Times New Roman" w:cs="Times New Roman"/>
-        </w:rPr>
-        <w:t xml:space="preserve"> effects </w:t>
-      </w:r>
-      <w:r>
-        <w:rPr>
-          <w:rFonts w:ascii="Times New Roman" w:hAnsi="Times New Roman" w:cs="Times New Roman"/>
-        </w:rPr>
-        <w:t xml:space="preserve">e.g. </w:t>
-      </w:r>
-      <w:r>
-        <w:rPr>
-          <w:rFonts w:ascii="Times New Roman" w:hAnsi="Times New Roman" w:cs="Times New Roman"/>
-          <w:color w:val="000000"/>
-        </w:rPr>
-        <w:t>(Atwood and Wood</w:t>
-      </w:r>
-      <w:r>
-        <w:rPr>
-          <w:rFonts w:ascii="Times New Roman" w:hAnsi="Times New Roman" w:cs="Times New Roman"/>
-          <w:color w:val="000000"/>
-        </w:rPr>
-        <w:t xml:space="preserve">, </w:t>
-      </w:r>
-      <w:r>
-        <w:rPr>
-          <w:rFonts w:ascii="Times New Roman" w:hAnsi="Times New Roman" w:cs="Times New Roman"/>
-          <w:color w:val="FF0000"/>
-        </w:rPr>
-        <w:t>2021</w:t>
-      </w:r>
-      <w:r>
-        <w:rPr>
-          <w:rFonts w:ascii="Times New Roman" w:hAnsi="Times New Roman" w:cs="Times New Roman"/>
-          <w:color w:val="000000"/>
-        </w:rPr>
-        <w:t xml:space="preserve">; </w:t>
-      </w:r>
-      <w:proofErr w:type="spellStart"/>
-      <w:r>
-        <w:rPr>
-          <w:rFonts w:ascii="Times New Roman" w:hAnsi="Times New Roman" w:cs="Times New Roman"/>
-          <w:color w:val="000000"/>
-        </w:rPr>
-        <w:t>Kaspar</w:t>
-      </w:r>
-      <w:proofErr w:type="spellEnd"/>
-      <w:r>
-        <w:rPr>
-          <w:rFonts w:ascii="Times New Roman" w:hAnsi="Times New Roman" w:cs="Times New Roman"/>
-          <w:color w:val="000000"/>
-        </w:rPr>
-        <w:t xml:space="preserve"> et al., 2006; Moore et al., 2014)</w:t>
-      </w:r>
-      <w:r>
-        <w:rPr>
-          <w:rFonts w:ascii="Times New Roman" w:hAnsi="Times New Roman" w:cs="Times New Roman"/>
-        </w:rPr>
-        <w:t xml:space="preserve">, deeper depths may be more important when considering the soil’s contribution to the crop’s water supply </w:t>
-      </w:r>
-      <w:r>
-        <w:rPr>
-          <w:rFonts w:ascii="Times New Roman" w:hAnsi="Times New Roman" w:cs="Times New Roman"/>
-          <w:color w:val="000000"/>
-        </w:rPr>
-        <w:t xml:space="preserve">(Williams et al., 2008; </w:t>
-      </w:r>
-      <w:proofErr w:type="spellStart"/>
-      <w:r>
-        <w:rPr>
-          <w:rFonts w:ascii="Times New Roman" w:hAnsi="Times New Roman" w:cs="Times New Roman"/>
-          <w:color w:val="000000"/>
-        </w:rPr>
-        <w:t>Asbjornsen</w:t>
-      </w:r>
-      <w:proofErr w:type="spellEnd"/>
-      <w:r>
-        <w:rPr>
-          <w:rFonts w:ascii="Times New Roman" w:hAnsi="Times New Roman" w:cs="Times New Roman"/>
-          <w:color w:val="000000"/>
-        </w:rPr>
-        <w:t xml:space="preserve"> et al., 2008; Rizzo et al., 2018)</w:t>
-      </w:r>
-      <w:r>
-        <w:rPr>
-          <w:rFonts w:ascii="Times New Roman" w:hAnsi="Times New Roman" w:cs="Times New Roman"/>
-        </w:rPr>
-        <w:t>.</w:t>
+        <w:t xml:space="preserve"> soil hydrological properties </w:t>
+      </w:r>
+      <w:proofErr w:type="gramStart"/>
+      <w:r>
+        <w:rPr>
+          <w:rFonts w:ascii="Times New Roman" w:hAnsi="Times New Roman" w:cs="Times New Roman"/>
+        </w:rPr>
+        <w:t>can be detected</w:t>
+      </w:r>
+      <w:proofErr w:type="gramEnd"/>
+      <w:r>
+        <w:rPr>
+          <w:rFonts w:ascii="Times New Roman" w:hAnsi="Times New Roman" w:cs="Times New Roman"/>
+        </w:rPr>
+        <w:t xml:space="preserve">, necessitating data collection from long-term experiments.  </w:t>
       </w:r>
     </w:p>
     <w:p>
@@ -2927,23 +2983,266 @@
         <w:spacing w:line="480" w:lineRule="auto"/>
         <w:rPr>
           <w:rFonts w:ascii="Times New Roman" w:hAnsi="Times New Roman" w:cs="Times New Roman"/>
+          <w:color w:val="FF0000"/>
         </w:rPr>
       </w:pPr>
       <w:r>
         <w:rPr>
           <w:rFonts w:ascii="Times New Roman" w:hAnsi="Times New Roman" w:cs="Times New Roman"/>
-        </w:rPr>
-        <w:t>Lastly, to our knowledge the causal relationships between CCs and soil water storage have not been explicitly presented. Causal models can help identify data needs, and when sufficient data is available can be used to construct structural equation models that estimate the relative strength of causal paths</w:t>
-      </w:r>
-      <w:r>
-        <w:rPr>
-          <w:rFonts w:ascii="Times New Roman" w:hAnsi="Times New Roman" w:cs="Times New Roman"/>
+          <w:color w:val="FF0000"/>
+        </w:rPr>
+        <w:t xml:space="preserve">Over half of </w:t>
+      </w:r>
+      <w:r>
+        <w:rPr>
+          <w:rFonts w:ascii="Times New Roman" w:hAnsi="Times New Roman" w:cs="Times New Roman"/>
+          <w:color w:val="FF0000"/>
+        </w:rPr>
+        <w:t>both</w:t>
+      </w:r>
+      <w:r>
+        <w:rPr>
+          <w:rFonts w:ascii="Times New Roman" w:hAnsi="Times New Roman" w:cs="Times New Roman"/>
+          <w:color w:val="FF0000"/>
+        </w:rPr>
+        <w:t xml:space="preserve"> maize and soybean crop’s root mass is located in the top 30 cm of the soil profile (Nichols et al. 2019)</w:t>
+      </w:r>
+      <w:proofErr w:type="gramStart"/>
+      <w:r>
+        <w:rPr>
+          <w:rFonts w:ascii="Times New Roman" w:hAnsi="Times New Roman" w:cs="Times New Roman"/>
+          <w:color w:val="FF0000"/>
+        </w:rPr>
+        <w:t>,</w:t>
+      </w:r>
+      <w:proofErr w:type="gramEnd"/>
+      <w:r>
+        <w:rPr>
+          <w:rFonts w:ascii="Times New Roman" w:hAnsi="Times New Roman" w:cs="Times New Roman"/>
+          <w:color w:val="FF0000"/>
+        </w:rPr>
+        <w:t xml:space="preserve"> indicating soil water storage in this increment will have important implications for crop water use. </w:t>
+      </w:r>
+      <w:r>
+        <w:rPr>
+          <w:rFonts w:ascii="Times New Roman" w:hAnsi="Times New Roman" w:cs="Times New Roman"/>
+          <w:color w:val="FF0000"/>
+        </w:rPr>
+        <w:t>S</w:t>
+      </w:r>
+      <w:r>
+        <w:rPr>
+          <w:rFonts w:ascii="Times New Roman" w:hAnsi="Times New Roman" w:cs="Times New Roman"/>
+          <w:color w:val="FF0000"/>
+        </w:rPr>
+        <w:t xml:space="preserve">hallow soil depths (0-10cm) may be more responsive to CC effects </w:t>
+      </w:r>
+      <w:r>
+        <w:rPr>
+          <w:rFonts w:ascii="Times New Roman" w:hAnsi="Times New Roman" w:cs="Times New Roman"/>
+          <w:color w:val="FF0000"/>
+        </w:rPr>
+        <w:t>compared to deeper (</w:t>
+      </w:r>
+      <w:r>
+        <w:rPr>
+          <w:rFonts w:ascii="Times New Roman" w:hAnsi="Times New Roman" w:cs="Times New Roman"/>
+          <w:color w:val="FF0000"/>
+        </w:rPr>
+        <w:t>e.g.</w:t>
+      </w:r>
+      <w:r>
+        <w:rPr>
+          <w:rFonts w:ascii="Times New Roman" w:hAnsi="Times New Roman" w:cs="Times New Roman"/>
+          <w:color w:val="FF0000"/>
         </w:rPr>
         <w:t xml:space="preserve"> </w:t>
       </w:r>
       <w:r>
         <w:rPr>
           <w:rFonts w:ascii="Times New Roman" w:hAnsi="Times New Roman" w:cs="Times New Roman"/>
+          <w:color w:val="FF0000"/>
+        </w:rPr>
+        <w:t xml:space="preserve">Atwood and Wood, 2021; </w:t>
+      </w:r>
+      <w:proofErr w:type="spellStart"/>
+      <w:r>
+        <w:rPr>
+          <w:rFonts w:ascii="Times New Roman" w:hAnsi="Times New Roman" w:cs="Times New Roman"/>
+          <w:color w:val="FF0000"/>
+        </w:rPr>
+        <w:t>Kaspar</w:t>
+      </w:r>
+      <w:proofErr w:type="spellEnd"/>
+      <w:r>
+        <w:rPr>
+          <w:rFonts w:ascii="Times New Roman" w:hAnsi="Times New Roman" w:cs="Times New Roman"/>
+          <w:color w:val="FF0000"/>
+        </w:rPr>
+        <w:t xml:space="preserve"> et al., 2006; Moore et al., 2014),</w:t>
+      </w:r>
+      <w:r>
+        <w:rPr>
+          <w:rFonts w:ascii="Times New Roman" w:hAnsi="Times New Roman" w:cs="Times New Roman"/>
+          <w:color w:val="FF0000"/>
+        </w:rPr>
+        <w:t xml:space="preserve"> but modelling and isotope studies suggest s</w:t>
+      </w:r>
+      <w:r>
+        <w:rPr>
+          <w:rFonts w:ascii="Times New Roman" w:hAnsi="Times New Roman" w:cs="Times New Roman"/>
+          <w:color w:val="FF0000"/>
+        </w:rPr>
+        <w:t xml:space="preserve">oil water below 10 cm </w:t>
+      </w:r>
+      <w:r>
+        <w:rPr>
+          <w:rFonts w:ascii="Times New Roman" w:hAnsi="Times New Roman" w:cs="Times New Roman"/>
+          <w:color w:val="FF0000"/>
+        </w:rPr>
+        <w:t>may be more important when consider</w:t>
+      </w:r>
+      <w:r>
+        <w:rPr>
+          <w:rFonts w:ascii="Times New Roman" w:hAnsi="Times New Roman" w:cs="Times New Roman"/>
+          <w:color w:val="FF0000"/>
+        </w:rPr>
+        <w:t xml:space="preserve">ing the soil’s contribution to a </w:t>
+      </w:r>
+      <w:r>
+        <w:rPr>
+          <w:rFonts w:ascii="Times New Roman" w:hAnsi="Times New Roman" w:cs="Times New Roman"/>
+          <w:color w:val="FF0000"/>
+        </w:rPr>
+        <w:t xml:space="preserve">crop’s water supply </w:t>
+      </w:r>
+      <w:r>
+        <w:rPr>
+          <w:rFonts w:ascii="Times New Roman" w:hAnsi="Times New Roman" w:cs="Times New Roman"/>
+          <w:color w:val="FF0000"/>
+        </w:rPr>
+        <w:t xml:space="preserve">(Williams et al., 2008; </w:t>
+      </w:r>
+      <w:proofErr w:type="spellStart"/>
+      <w:r>
+        <w:rPr>
+          <w:rFonts w:ascii="Times New Roman" w:hAnsi="Times New Roman" w:cs="Times New Roman"/>
+          <w:color w:val="FF0000"/>
+        </w:rPr>
+        <w:t>Asbjornsen</w:t>
+      </w:r>
+      <w:proofErr w:type="spellEnd"/>
+      <w:r>
+        <w:rPr>
+          <w:rFonts w:ascii="Times New Roman" w:hAnsi="Times New Roman" w:cs="Times New Roman"/>
+          <w:color w:val="FF0000"/>
+        </w:rPr>
+        <w:t xml:space="preserve"> et al., 2008; Rizzo et al., 2018)</w:t>
+      </w:r>
+      <w:r>
+        <w:rPr>
+          <w:rFonts w:ascii="Times New Roman" w:hAnsi="Times New Roman" w:cs="Times New Roman"/>
+          <w:color w:val="FF0000"/>
+        </w:rPr>
+        <w:t>.</w:t>
+      </w:r>
+      <w:r>
+        <w:rPr>
+          <w:rFonts w:ascii="Times New Roman" w:hAnsi="Times New Roman" w:cs="Times New Roman"/>
+          <w:color w:val="FF0000"/>
+        </w:rPr>
+        <w:t xml:space="preserve"> </w:t>
+      </w:r>
+      <w:r>
+        <w:rPr>
+          <w:rFonts w:ascii="Times New Roman" w:hAnsi="Times New Roman" w:cs="Times New Roman"/>
+          <w:color w:val="FF0000"/>
+        </w:rPr>
+        <w:t>In general</w:t>
+      </w:r>
+      <w:r>
+        <w:rPr>
+          <w:rFonts w:ascii="Times New Roman" w:hAnsi="Times New Roman" w:cs="Times New Roman"/>
+          <w:color w:val="FF0000"/>
+        </w:rPr>
+        <w:t>,</w:t>
+      </w:r>
+      <w:r>
+        <w:rPr>
+          <w:rFonts w:ascii="Times New Roman" w:hAnsi="Times New Roman" w:cs="Times New Roman"/>
+          <w:color w:val="FF0000"/>
+        </w:rPr>
+        <w:t xml:space="preserve"> there is less information about CC effects on soil at depths greater than 10 cm, particularly about </w:t>
+      </w:r>
+      <w:proofErr w:type="gramStart"/>
+      <w:r>
+        <w:rPr>
+          <w:rFonts w:ascii="Times New Roman" w:hAnsi="Times New Roman" w:cs="Times New Roman"/>
+          <w:color w:val="FF0000"/>
+        </w:rPr>
+        <w:t>soil water retention curve parameters</w:t>
+      </w:r>
+      <w:proofErr w:type="gramEnd"/>
+      <w:r>
+        <w:rPr>
+          <w:rFonts w:ascii="Times New Roman" w:hAnsi="Times New Roman" w:cs="Times New Roman"/>
+          <w:color w:val="FF0000"/>
+        </w:rPr>
+        <w:t xml:space="preserve">. Therefore, measurements taken from 10-30 cm depth ranges at multiple sites would provide valuable information about whether cover cropping can potentially </w:t>
+      </w:r>
+      <w:proofErr w:type="gramStart"/>
+      <w:r>
+        <w:rPr>
+          <w:rFonts w:ascii="Times New Roman" w:hAnsi="Times New Roman" w:cs="Times New Roman"/>
+          <w:color w:val="FF0000"/>
+        </w:rPr>
+        <w:t>impact</w:t>
+      </w:r>
+      <w:proofErr w:type="gramEnd"/>
+      <w:r>
+        <w:rPr>
+          <w:rFonts w:ascii="Times New Roman" w:hAnsi="Times New Roman" w:cs="Times New Roman"/>
+          <w:color w:val="FF0000"/>
+        </w:rPr>
+        <w:t xml:space="preserve"> crop yield stability through crop-water relations. </w:t>
+      </w:r>
+    </w:p>
+    <w:p>
+      <w:pPr>
+        <w:spacing w:line="480" w:lineRule="auto"/>
+        <w:rPr>
+          <w:rFonts w:ascii="Times New Roman" w:hAnsi="Times New Roman" w:cs="Times New Roman"/>
+        </w:rPr>
+      </w:pPr>
+      <w:r>
+        <w:rPr>
+          <w:rFonts w:ascii="Times New Roman" w:hAnsi="Times New Roman" w:cs="Times New Roman"/>
+        </w:rPr>
+        <w:t xml:space="preserve">Lastly, to our knowledge the causal relationships between CCs and soil water storage </w:t>
+      </w:r>
+      <w:proofErr w:type="gramStart"/>
+      <w:r>
+        <w:rPr>
+          <w:rFonts w:ascii="Times New Roman" w:hAnsi="Times New Roman" w:cs="Times New Roman"/>
+        </w:rPr>
+        <w:t>have not been explicitly presented</w:t>
+      </w:r>
+      <w:proofErr w:type="gramEnd"/>
+      <w:r>
+        <w:rPr>
+          <w:rFonts w:ascii="Times New Roman" w:hAnsi="Times New Roman" w:cs="Times New Roman"/>
+        </w:rPr>
+        <w:t>. Causal models can help identify data needs, and when sufficient data is available can be used to construct structural equation models that estimate the relative strength of causal paths</w:t>
+      </w:r>
+      <w:r>
+        <w:rPr>
+          <w:rFonts w:ascii="Times New Roman" w:hAnsi="Times New Roman" w:cs="Times New Roman"/>
+        </w:rPr>
+        <w:t xml:space="preserve"> </w:t>
+      </w:r>
+      <w:r>
+        <w:rPr>
+          <w:rFonts w:ascii="Times New Roman" w:hAnsi="Times New Roman" w:cs="Times New Roman"/>
           <w:color w:val="000000"/>
         </w:rPr>
         <w:t>(Smith et al., 2014)</w:t>
@@ -2960,17 +3259,38 @@
         </w:rPr>
         <w:t xml:space="preserve">Casual modelling </w:t>
       </w:r>
-      <w:r>
-        <w:rPr>
-          <w:rFonts w:ascii="Times New Roman" w:hAnsi="Times New Roman" w:cs="Times New Roman"/>
-        </w:rPr>
-        <w:t>can also be used to frame hypotheses, resulting in more targeted research questions</w:t>
+      <w:proofErr w:type="gramStart"/>
+      <w:r>
+        <w:rPr>
+          <w:rFonts w:ascii="Times New Roman" w:hAnsi="Times New Roman" w:cs="Times New Roman"/>
+        </w:rPr>
+        <w:t>can also be used</w:t>
+      </w:r>
+      <w:proofErr w:type="gramEnd"/>
+      <w:r>
+        <w:rPr>
+          <w:rFonts w:ascii="Times New Roman" w:hAnsi="Times New Roman" w:cs="Times New Roman"/>
+        </w:rPr>
+        <w:t xml:space="preserve"> to frame hypotheses, resulting in more targeted research questions</w:t>
       </w:r>
       <w:r>
         <w:rPr>
           <w:rFonts w:ascii="Times New Roman" w:hAnsi="Times New Roman" w:cs="Times New Roman"/>
         </w:rPr>
         <w:t xml:space="preserve"> that directly test the presence or absence of causal links</w:t>
+      </w:r>
+      <w:r>
+        <w:rPr>
+          <w:rFonts w:ascii="Times New Roman" w:hAnsi="Times New Roman" w:cs="Times New Roman"/>
+        </w:rPr>
+        <w:t xml:space="preserve"> </w:t>
+      </w:r>
+      <w:r>
+        <w:rPr>
+          <w:rFonts w:ascii="Times New Roman" w:hAnsi="Times New Roman" w:cs="Times New Roman"/>
+          <w:color w:val="000000"/>
+        </w:rPr>
+        <w:t>(Pearl, 2010)</w:t>
       </w:r>
       <w:r>
         <w:rPr>
@@ -3170,6 +3490,7 @@
           <w:rFonts w:ascii="Times New Roman" w:hAnsi="Times New Roman" w:cs="Times New Roman"/>
           <w:color w:val="FF0000"/>
         </w:rPr>
+        <w:lastRenderedPageBreak/>
         <w:t>D</w:t>
       </w:r>
       <w:r>
@@ -3212,21 +3533,7 @@
           <w:rFonts w:ascii="Times New Roman" w:hAnsi="Times New Roman" w:cs="Times New Roman"/>
           <w:color w:val="FF0000"/>
         </w:rPr>
-        <w:t xml:space="preserve">Determine </w:t>
-      </w:r>
-      <w:r>
-        <w:rPr>
-          <w:rFonts w:ascii="Times New Roman" w:hAnsi="Times New Roman" w:cs="Times New Roman"/>
-          <w:color w:val="FF0000"/>
-        </w:rPr>
-        <w:t xml:space="preserve">whether </w:t>
-      </w:r>
-      <w:r>
-        <w:rPr>
-          <w:rFonts w:ascii="Times New Roman" w:hAnsi="Times New Roman" w:cs="Times New Roman"/>
-          <w:color w:val="FF0000"/>
-        </w:rPr>
-        <w:t>effects are consistent</w:t>
+        <w:t>Identify factors that impact the soil’s response to cover cropping</w:t>
       </w:r>
     </w:p>
     <w:p>
@@ -3299,7 +3606,13 @@
         <w:rPr>
           <w:rFonts w:ascii="Times New Roman" w:hAnsi="Times New Roman" w:cs="Times New Roman"/>
         </w:rPr>
-        <w:t xml:space="preserve">We collected soil samples at a 10-18 cm depth increment from four long-term (10+ years) </w:t>
+        <w:t>To achieve our objectives, w</w:t>
+      </w:r>
+      <w:r>
+        <w:rPr>
+          <w:rFonts w:ascii="Times New Roman" w:hAnsi="Times New Roman" w:cs="Times New Roman"/>
+        </w:rPr>
+        <w:t xml:space="preserve">e collected soil samples at a 10-18 cm depth increment from four long-term (10+ years) </w:t>
       </w:r>
       <w:r>
         <w:rPr>
@@ -3311,20 +3624,37 @@
         <w:rPr>
           <w:rFonts w:ascii="Times New Roman" w:hAnsi="Times New Roman" w:cs="Times New Roman"/>
         </w:rPr>
-        <w:t xml:space="preserve">cover crop trials located in Iowa, USA. Two trials were on-farm production fields, and two trials were part of a </w:t>
-      </w:r>
-      <w:r>
-        <w:rPr>
-          <w:rFonts w:ascii="Times New Roman" w:hAnsi="Times New Roman" w:cs="Times New Roman"/>
-        </w:rPr>
-        <w:lastRenderedPageBreak/>
-        <w:t xml:space="preserve">larger research experiment. We assessed the effects of long-term cover cropping on soil water content at saturation, soil water content at matric potentials approximating field capacity </w:t>
-      </w:r>
-      <w:r>
-        <w:rPr>
-          <w:rFonts w:ascii="Times New Roman" w:hAnsi="Times New Roman" w:cs="Times New Roman"/>
-        </w:rPr>
-        <w:t xml:space="preserve">on the shallow water tables that characterize landscapes in this region </w:t>
+        <w:t xml:space="preserve">cover crop trials located in Iowa, USA. Two trials were on </w:t>
+      </w:r>
+      <w:r>
+        <w:rPr>
+          <w:rFonts w:ascii="Times New Roman" w:hAnsi="Times New Roman" w:cs="Times New Roman"/>
+        </w:rPr>
+        <w:t xml:space="preserve">commercial </w:t>
+      </w:r>
+      <w:r>
+        <w:rPr>
+          <w:rFonts w:ascii="Times New Roman" w:hAnsi="Times New Roman" w:cs="Times New Roman"/>
+        </w:rPr>
+        <w:t xml:space="preserve">production fields, and two trials were part of a </w:t>
+      </w:r>
+      <w:r>
+        <w:rPr>
+          <w:rFonts w:ascii="Times New Roman" w:hAnsi="Times New Roman" w:cs="Times New Roman"/>
+        </w:rPr>
+        <w:t xml:space="preserve">United States Department of Agriculture (USDA) </w:t>
+      </w:r>
+      <w:r>
+        <w:rPr>
+          <w:rFonts w:ascii="Times New Roman" w:hAnsi="Times New Roman" w:cs="Times New Roman"/>
+        </w:rPr>
+        <w:t>research experiment. We assessed the effects of long-term cover cropping on soil water content at saturation, soil water content at matric potentials approximating field capacity</w:t>
+      </w:r>
+      <w:r>
+        <w:rPr>
+          <w:rFonts w:ascii="Times New Roman" w:hAnsi="Times New Roman" w:cs="Times New Roman"/>
+        </w:rPr>
+        <w:t xml:space="preserve"> </w:t>
       </w:r>
       <w:r>
         <w:rPr>
@@ -3356,20 +3686,7 @@
         <w:rPr>
           <w:rFonts w:ascii="Times New Roman" w:hAnsi="Times New Roman" w:cs="Times New Roman"/>
         </w:rPr>
-        <w:t>Moore 2021), and pore-size distributions as estimated by the soil water retention curve. To complement and contextualize these data, we also measured soil texture, soil organic matter, and bulk densities of the soil samples. We used our results in combination with previous literature to construct a proposed causal model</w:t>
-      </w:r>
-      <w:r>
-        <w:rPr>
-          <w:rFonts w:ascii="Times New Roman" w:hAnsi="Times New Roman" w:cs="Times New Roman"/>
-        </w:rPr>
-        <w:t xml:space="preserve"> </w:t>
-      </w:r>
-      <w:r>
-        <w:rPr>
-          <w:rFonts w:ascii="Times New Roman" w:hAnsi="Times New Roman" w:cs="Times New Roman"/>
-          <w:color w:val="000000"/>
-        </w:rPr>
-        <w:t>(Pearl, 2010)</w:t>
+        <w:t>Moore 2021), and the soil water retention curve. To complement and contextualize these data, we also measured soil texture, soil organic matter, and bulk densities of the soil samples. We used our results in combination with previous literature to construct a proposed causal model</w:t>
       </w:r>
       <w:r>
         <w:rPr>
@@ -3531,7 +3848,21 @@
           <w:rFonts w:ascii="Times New Roman" w:hAnsi="Times New Roman" w:cs="Times New Roman"/>
           <w:szCs w:val="24"/>
         </w:rPr>
-        <w:t xml:space="preserve">The West-grain and East-grain trials were production fields on commercial farms, and only one phase of the maize/soybean rotation was present each year. The Central site was a larger research study managed by the United States Department of Agriculture (USDA) and included both phases of each rotation </w:t>
+        <w:t xml:space="preserve">The West-grain and East-grain trials were production fields on commercial farms, and only one phase of the maize/soybean rotation was present each year. The Central site was a larger research study managed by the </w:t>
+      </w:r>
+      <w:r>
+        <w:rPr>
+          <w:rFonts w:ascii="Times New Roman" w:hAnsi="Times New Roman" w:cs="Times New Roman"/>
+          <w:szCs w:val="24"/>
+        </w:rPr>
+        <w:t>USDA</w:t>
+      </w:r>
+      <w:r>
+        <w:rPr>
+          <w:rFonts w:ascii="Times New Roman" w:hAnsi="Times New Roman" w:cs="Times New Roman"/>
+          <w:szCs w:val="24"/>
+        </w:rPr>
+        <w:t xml:space="preserve"> and included both phases of each rotation </w:t>
       </w:r>
       <w:r>
         <w:rPr>
@@ -3601,7 +3932,15 @@
           <w:rFonts w:ascii="Times New Roman" w:hAnsi="Times New Roman" w:cs="Times New Roman"/>
           <w:szCs w:val="24"/>
         </w:rPr>
-        <w:t>commercial field trials</w:t>
+        <w:t xml:space="preserve">commercial </w:t>
+      </w:r>
+      <w:r>
+        <w:rPr>
+          <w:rFonts w:ascii="Times New Roman" w:hAnsi="Times New Roman" w:cs="Times New Roman"/>
+          <w:szCs w:val="24"/>
+        </w:rPr>
+        <w:lastRenderedPageBreak/>
+        <w:t>trials</w:t>
       </w:r>
       <w:r>
         <w:rPr>
@@ -3615,7 +3954,7 @@
           <w:rFonts w:ascii="Times New Roman" w:hAnsi="Times New Roman" w:cs="Times New Roman"/>
           <w:szCs w:val="24"/>
         </w:rPr>
-        <w:t>USDA field trials</w:t>
+        <w:t>USDA trials</w:t>
       </w:r>
       <w:r>
         <w:rPr>
@@ -3697,45 +4036,23 @@
           <w:rFonts w:ascii="Times New Roman" w:hAnsi="Times New Roman" w:cs="Times New Roman"/>
           <w:szCs w:val="24"/>
         </w:rPr>
-        <w:t>). More detailed accounts of agronomic management have been published elsewhere for the research</w:t>
-      </w:r>
-      <w:r>
-        <w:rPr>
-          <w:rFonts w:ascii="Times New Roman" w:hAnsi="Times New Roman" w:cs="Times New Roman"/>
-          <w:szCs w:val="24"/>
-        </w:rPr>
-        <w:t xml:space="preserve"> </w:t>
-      </w:r>
-      <w:r>
-        <w:rPr>
-          <w:rFonts w:ascii="Times New Roman" w:hAnsi="Times New Roman" w:cs="Times New Roman"/>
-          <w:noProof/>
-          <w:szCs w:val="24"/>
-        </w:rPr>
-        <w:t xml:space="preserve">and </w:t>
-      </w:r>
-      <w:r>
-        <w:rPr>
-          <w:rFonts w:ascii="Times New Roman" w:hAnsi="Times New Roman" w:cs="Times New Roman"/>
-          <w:noProof/>
-          <w:szCs w:val="24"/>
-        </w:rPr>
-        <w:t>commercial farm</w:t>
-      </w:r>
-      <w:r>
-        <w:rPr>
-          <w:rFonts w:ascii="Times New Roman" w:hAnsi="Times New Roman" w:cs="Times New Roman"/>
-          <w:noProof/>
-          <w:szCs w:val="24"/>
-        </w:rPr>
-        <w:t xml:space="preserve"> sites</w:t>
-      </w:r>
-      <w:r>
-        <w:rPr>
-          <w:rFonts w:ascii="Times New Roman" w:hAnsi="Times New Roman" w:cs="Times New Roman"/>
-          <w:szCs w:val="24"/>
-        </w:rPr>
-        <w:t xml:space="preserve"> </w:t>
+        <w:t xml:space="preserve">). </w:t>
+      </w:r>
+      <w:proofErr w:type="gramStart"/>
+      <w:r>
+        <w:rPr>
+          <w:rFonts w:ascii="Times New Roman" w:hAnsi="Times New Roman" w:cs="Times New Roman"/>
+          <w:szCs w:val="24"/>
+        </w:rPr>
+        <w:t>More detailed accounts of agronomic management</w:t>
+      </w:r>
+      <w:proofErr w:type="gramEnd"/>
+      <w:r>
+        <w:rPr>
+          <w:rFonts w:ascii="Times New Roman" w:hAnsi="Times New Roman" w:cs="Times New Roman"/>
+          <w:szCs w:val="24"/>
+        </w:rPr>
+        <w:t xml:space="preserve"> have been published elsewhere </w:t>
       </w:r>
       <w:r>
         <w:rPr>
@@ -5721,7 +6038,29 @@
                 <w:sz w:val="20"/>
                 <w:szCs w:val="20"/>
               </w:rPr>
-              <w:t xml:space="preserve"> plots),</w:t>
+              <w:t xml:space="preserve"> </w:t>
+            </w:r>
+            <w:r>
+              <w:rPr>
+                <w:rFonts w:ascii="Times New Roman" w:hAnsi="Times New Roman" w:cs="Times New Roman"/>
+                <w:i/>
+                <w:iCs/>
+                <w:color w:val="FF0000"/>
+                <w:sz w:val="20"/>
+                <w:szCs w:val="20"/>
+              </w:rPr>
+              <w:t>research plots</w:t>
+            </w:r>
+            <w:r>
+              <w:rPr>
+                <w:rFonts w:ascii="Times New Roman" w:hAnsi="Times New Roman" w:cs="Times New Roman"/>
+                <w:i/>
+                <w:iCs/>
+                <w:color w:val="FF0000"/>
+                <w:sz w:val="20"/>
+                <w:szCs w:val="20"/>
+              </w:rPr>
+              <w:t>),</w:t>
             </w:r>
           </w:p>
           <w:p>
@@ -6137,7 +6476,29 @@
                 <w:sz w:val="20"/>
                 <w:szCs w:val="20"/>
               </w:rPr>
-              <w:t xml:space="preserve"> plots),</w:t>
+              <w:t xml:space="preserve"> </w:t>
+            </w:r>
+            <w:r>
+              <w:rPr>
+                <w:rFonts w:ascii="Times New Roman" w:hAnsi="Times New Roman" w:cs="Times New Roman"/>
+                <w:i/>
+                <w:iCs/>
+                <w:color w:val="FF0000"/>
+                <w:sz w:val="20"/>
+                <w:szCs w:val="20"/>
+              </w:rPr>
+              <w:t>research plots</w:t>
+            </w:r>
+            <w:r>
+              <w:rPr>
+                <w:rFonts w:ascii="Times New Roman" w:hAnsi="Times New Roman" w:cs="Times New Roman"/>
+                <w:i/>
+                <w:iCs/>
+                <w:color w:val="FF0000"/>
+                <w:sz w:val="20"/>
+                <w:szCs w:val="20"/>
+              </w:rPr>
+              <w:t>),</w:t>
             </w:r>
           </w:p>
           <w:p>
@@ -6687,14 +7048,30 @@
           <w:color w:val="FF0000"/>
           <w:szCs w:val="24"/>
         </w:rPr>
-        <w:t xml:space="preserve">depending on the trial; </w:t>
-      </w:r>
-      <w:r>
-        <w:rPr>
-          <w:rFonts w:ascii="Times New Roman" w:hAnsi="Times New Roman" w:cs="Times New Roman"/>
-          <w:szCs w:val="24"/>
-        </w:rPr>
-        <w:t xml:space="preserve">details about methodology are reported elsewhere </w:t>
+        <w:t>depending on the trial. D</w:t>
+      </w:r>
+      <w:r>
+        <w:rPr>
+          <w:rFonts w:ascii="Times New Roman" w:hAnsi="Times New Roman" w:cs="Times New Roman"/>
+          <w:szCs w:val="24"/>
+        </w:rPr>
+        <w:t xml:space="preserve">etails about methodology </w:t>
+      </w:r>
+      <w:proofErr w:type="gramStart"/>
+      <w:r>
+        <w:rPr>
+          <w:rFonts w:ascii="Times New Roman" w:hAnsi="Times New Roman" w:cs="Times New Roman"/>
+          <w:szCs w:val="24"/>
+        </w:rPr>
+        <w:t>are reported</w:t>
+      </w:r>
+      <w:proofErr w:type="gramEnd"/>
+      <w:r>
+        <w:rPr>
+          <w:rFonts w:ascii="Times New Roman" w:hAnsi="Times New Roman" w:cs="Times New Roman"/>
+          <w:szCs w:val="24"/>
+        </w:rPr>
+        <w:t xml:space="preserve"> elsewhere </w:t>
       </w:r>
       <w:r>
         <w:rPr>
@@ -6974,22 +7351,31 @@
           <w:color w:val="FF0000"/>
           <w:szCs w:val="24"/>
         </w:rPr>
-        <w:t xml:space="preserve">valuable topic of research, but it </w:t>
-      </w:r>
-      <w:r>
-        <w:rPr>
-          <w:rFonts w:ascii="Times New Roman" w:hAnsi="Times New Roman" w:cs="Times New Roman"/>
-          <w:color w:val="FF0000"/>
-          <w:szCs w:val="24"/>
-        </w:rPr>
-        <w:t xml:space="preserve">is not the focus of the present study.  </w:t>
-      </w:r>
-      <w:r>
-        <w:rPr>
-          <w:rFonts w:ascii="Times New Roman" w:hAnsi="Times New Roman" w:cs="Times New Roman"/>
-          <w:szCs w:val="24"/>
-        </w:rPr>
-        <w:t xml:space="preserve">  </w:t>
+        <w:t xml:space="preserve">valuable topic of research, </w:t>
+      </w:r>
+      <w:r>
+        <w:rPr>
+          <w:rFonts w:ascii="Times New Roman" w:hAnsi="Times New Roman" w:cs="Times New Roman"/>
+          <w:color w:val="FF0000"/>
+          <w:szCs w:val="24"/>
+        </w:rPr>
+        <w:t xml:space="preserve">it </w:t>
+      </w:r>
+      <w:r>
+        <w:rPr>
+          <w:rFonts w:ascii="Times New Roman" w:hAnsi="Times New Roman" w:cs="Times New Roman"/>
+          <w:color w:val="FF0000"/>
+          <w:szCs w:val="24"/>
+        </w:rPr>
+        <w:t>is not t</w:t>
+      </w:r>
+      <w:r>
+        <w:rPr>
+          <w:rFonts w:ascii="Times New Roman" w:hAnsi="Times New Roman" w:cs="Times New Roman"/>
+          <w:color w:val="FF0000"/>
+          <w:szCs w:val="24"/>
+        </w:rPr>
+        <w:t>he focus of the present study.</w:t>
       </w:r>
     </w:p>
     <w:p>
@@ -7258,15 +7644,47 @@
           <w:color w:val="FF0000"/>
           <w:szCs w:val="24"/>
         </w:rPr>
-        <w:t xml:space="preserve">traffic row in order to </w:t>
-      </w:r>
-      <w:r>
-        <w:rPr>
-          <w:rFonts w:ascii="Times New Roman" w:hAnsi="Times New Roman" w:cs="Times New Roman"/>
-          <w:color w:val="FF0000"/>
-          <w:szCs w:val="24"/>
-        </w:rPr>
-        <w:t xml:space="preserve">minimize the effects of soil-changes related to planting activities (wheel row compaction, drill disturbance) on the results. </w:t>
+        <w:t xml:space="preserve">traffic </w:t>
+      </w:r>
+      <w:r>
+        <w:rPr>
+          <w:rFonts w:ascii="Times New Roman" w:hAnsi="Times New Roman" w:cs="Times New Roman"/>
+          <w:color w:val="FF0000"/>
+          <w:szCs w:val="24"/>
+        </w:rPr>
+        <w:t>row</w:t>
+      </w:r>
+      <w:r>
+        <w:rPr>
+          <w:rFonts w:ascii="Times New Roman" w:hAnsi="Times New Roman" w:cs="Times New Roman"/>
+          <w:color w:val="FF0000"/>
+          <w:szCs w:val="24"/>
+        </w:rPr>
+        <w:t xml:space="preserve"> in order to </w:t>
+      </w:r>
+      <w:r>
+        <w:rPr>
+          <w:rFonts w:ascii="Times New Roman" w:hAnsi="Times New Roman" w:cs="Times New Roman"/>
+          <w:color w:val="FF0000"/>
+          <w:szCs w:val="24"/>
+        </w:rPr>
+        <w:t>minimize the effects of soil-changes related to planting activities (wheel</w:t>
+      </w:r>
+      <w:r>
+        <w:rPr>
+          <w:rFonts w:ascii="Times New Roman" w:hAnsi="Times New Roman" w:cs="Times New Roman"/>
+          <w:color w:val="FF0000"/>
+          <w:szCs w:val="24"/>
+        </w:rPr>
+        <w:t>-</w:t>
+      </w:r>
+      <w:r>
+        <w:rPr>
+          <w:rFonts w:ascii="Times New Roman" w:hAnsi="Times New Roman" w:cs="Times New Roman"/>
+          <w:color w:val="FF0000"/>
+          <w:szCs w:val="24"/>
+        </w:rPr>
+        <w:t xml:space="preserve">row compaction, drill disturbance) on the results. </w:t>
       </w:r>
       <w:r>
         <w:rPr>
@@ -7319,21 +7737,37 @@
           <w:szCs w:val="24"/>
         </w:rPr>
         <w:lastRenderedPageBreak/>
-        <w:t>knife was used to remove soil from the top and bottom of the ring using a Z-cutting motion. The ring was wrapped in aluminum foil with the soil orientation (top, bottom) marked. The foil-wrapped ring was then placed in an individual plastic container</w:t>
-      </w:r>
-      <w:r>
-        <w:rPr>
-          <w:rFonts w:ascii="Times New Roman" w:hAnsi="Times New Roman" w:cs="Times New Roman"/>
-          <w:szCs w:val="24"/>
-        </w:rPr>
-        <w:t xml:space="preserve"> and</w:t>
-      </w:r>
-      <w:r>
-        <w:rPr>
-          <w:rFonts w:ascii="Times New Roman" w:hAnsi="Times New Roman" w:cs="Times New Roman"/>
-          <w:szCs w:val="24"/>
-        </w:rPr>
-        <w:t xml:space="preserve"> placed in a cooler. </w:t>
+        <w:t xml:space="preserve">knife was used to remove soil from the top and bottom of the ring using a Z-cutting motion. The ring was wrapped in aluminum foil with the soil orientation (top, bottom) marked. The foil-wrapped ring </w:t>
+      </w:r>
+      <w:proofErr w:type="gramStart"/>
+      <w:r>
+        <w:rPr>
+          <w:rFonts w:ascii="Times New Roman" w:hAnsi="Times New Roman" w:cs="Times New Roman"/>
+          <w:szCs w:val="24"/>
+        </w:rPr>
+        <w:t>was then placed</w:t>
+      </w:r>
+      <w:proofErr w:type="gramEnd"/>
+      <w:r>
+        <w:rPr>
+          <w:rFonts w:ascii="Times New Roman" w:hAnsi="Times New Roman" w:cs="Times New Roman"/>
+          <w:szCs w:val="24"/>
+        </w:rPr>
+        <w:t xml:space="preserve"> in an individual plastic container</w:t>
+      </w:r>
+      <w:r>
+        <w:rPr>
+          <w:rFonts w:ascii="Times New Roman" w:hAnsi="Times New Roman" w:cs="Times New Roman"/>
+          <w:szCs w:val="24"/>
+        </w:rPr>
+        <w:t xml:space="preserve"> </w:t>
+      </w:r>
+      <w:r>
+        <w:rPr>
+          <w:rFonts w:ascii="Times New Roman" w:hAnsi="Times New Roman" w:cs="Times New Roman"/>
+          <w:szCs w:val="24"/>
+        </w:rPr>
+        <w:t xml:space="preserve">in a cooler. </w:t>
       </w:r>
       <w:r>
         <w:rPr>
@@ -7583,7 +8017,75 @@
           <w:b w:val="0"/>
           <w:sz w:val="22"/>
         </w:rPr>
-        <w:t xml:space="preserve">with minimal air entrapment. The top ring was removed from the cores, then the saturated cores were weighed, then transferred to a custom-built pressure cell apparatus (Ankeny et al. 1992). Measurements were made according to the protocol described by Kool et al. </w:t>
+        <w:t xml:space="preserve">with minimal air entrapment. </w:t>
+      </w:r>
+      <w:r>
+        <w:rPr>
+          <w:rFonts w:eastAsiaTheme="minorHAnsi"/>
+          <w:b w:val="0"/>
+          <w:sz w:val="22"/>
+        </w:rPr>
+        <w:t>Following saturation, t</w:t>
+      </w:r>
+      <w:r>
+        <w:rPr>
+          <w:rFonts w:eastAsiaTheme="minorHAnsi"/>
+          <w:b w:val="0"/>
+          <w:sz w:val="22"/>
+        </w:rPr>
+        <w:t xml:space="preserve">he top ring </w:t>
+      </w:r>
+      <w:proofErr w:type="gramStart"/>
+      <w:r>
+        <w:rPr>
+          <w:rFonts w:eastAsiaTheme="minorHAnsi"/>
+          <w:b w:val="0"/>
+          <w:sz w:val="22"/>
+        </w:rPr>
+        <w:t>was removed</w:t>
+      </w:r>
+      <w:proofErr w:type="gramEnd"/>
+      <w:r>
+        <w:rPr>
+          <w:rFonts w:eastAsiaTheme="minorHAnsi"/>
+          <w:b w:val="0"/>
+          <w:sz w:val="22"/>
+        </w:rPr>
+        <w:t xml:space="preserve"> from the cores</w:t>
+      </w:r>
+      <w:r>
+        <w:rPr>
+          <w:rFonts w:eastAsiaTheme="minorHAnsi"/>
+          <w:b w:val="0"/>
+          <w:sz w:val="22"/>
+        </w:rPr>
+        <w:t xml:space="preserve">. The cores </w:t>
+      </w:r>
+      <w:r>
+        <w:rPr>
+          <w:rFonts w:eastAsiaTheme="minorHAnsi"/>
+          <w:b w:val="0"/>
+          <w:sz w:val="22"/>
+        </w:rPr>
+        <w:t xml:space="preserve">were weighed, </w:t>
+      </w:r>
+      <w:proofErr w:type="gramStart"/>
+      <w:r>
+        <w:rPr>
+          <w:rFonts w:eastAsiaTheme="minorHAnsi"/>
+          <w:b w:val="0"/>
+          <w:sz w:val="22"/>
+        </w:rPr>
+        <w:t>then</w:t>
+      </w:r>
+      <w:proofErr w:type="gramEnd"/>
+      <w:r>
+        <w:rPr>
+          <w:rFonts w:eastAsiaTheme="minorHAnsi"/>
+          <w:b w:val="0"/>
+          <w:sz w:val="22"/>
+        </w:rPr>
+        <w:t xml:space="preserve"> transferred to a custom-built pressure cell apparatus (Ankeny et al. 1992). Measurements were made according to the protocol described by Kool et al. </w:t>
       </w:r>
       <w:r>
         <w:rPr>
@@ -7616,22 +8118,40 @@
           <w:b w:val="0"/>
           <w:sz w:val="22"/>
         </w:rPr>
-        <w:t>ores were drained at atmospheric pressure for 12 hours to obtain a measurement for gravity-drained values (</w:t>
-      </w:r>
-      <w:proofErr w:type="spellStart"/>
+        <w:t xml:space="preserve">ores were drained at atmospheric pressure for 12 hours to obtain a measurement for gravity-drained </w:t>
+      </w:r>
       <w:r>
         <w:rPr>
           <w:rFonts w:eastAsiaTheme="minorHAnsi"/>
           <w:b w:val="0"/>
           <w:sz w:val="22"/>
         </w:rPr>
-        <w:t>Ψ</w:t>
+        <w:t xml:space="preserve">matric potential </w:t>
       </w:r>
       <w:r>
         <w:rPr>
           <w:rFonts w:eastAsiaTheme="minorHAnsi"/>
           <w:b w:val="0"/>
           <w:sz w:val="22"/>
+        </w:rPr>
+        <w:t>(</w:t>
+      </w:r>
+      <w:proofErr w:type="spellStart"/>
+      <w:r>
+        <w:rPr>
+          <w:rFonts w:eastAsiaTheme="minorHAnsi"/>
+          <w:b w:val="0"/>
+          <w:i/>
+          <w:sz w:val="22"/>
+        </w:rPr>
+        <w:t>Ψ</w:t>
+      </w:r>
+      <w:r>
+        <w:rPr>
+          <w:rFonts w:eastAsiaTheme="minorHAnsi"/>
+          <w:b w:val="0"/>
+          <w:i/>
+          <w:sz w:val="22"/>
           <w:vertAlign w:val="subscript"/>
         </w:rPr>
         <w:t>m</w:t>
@@ -7675,34 +8195,78 @@
           <w:b w:val="0"/>
           <w:sz w:val="22"/>
         </w:rPr>
-        <w:t>). Subsequent measurements were taken at matric potentials (</w:t>
-      </w:r>
-      <w:proofErr w:type="spellStart"/>
+        <w:t xml:space="preserve">). Subsequent measurements </w:t>
+      </w:r>
+      <w:proofErr w:type="gramStart"/>
       <w:r>
         <w:rPr>
           <w:rFonts w:eastAsiaTheme="minorHAnsi"/>
           <w:b w:val="0"/>
           <w:sz w:val="22"/>
         </w:rPr>
-        <w:t>Ψ</w:t>
+        <w:t>w</w:t>
       </w:r>
       <w:r>
         <w:rPr>
           <w:rFonts w:eastAsiaTheme="minorHAnsi"/>
           <w:b w:val="0"/>
           <w:sz w:val="22"/>
-          <w:vertAlign w:val="subscript"/>
-        </w:rPr>
-        <w:t>m</w:t>
-      </w:r>
-      <w:proofErr w:type="spellEnd"/>
+        </w:rPr>
+        <w:t>ere taken</w:t>
+      </w:r>
+      <w:proofErr w:type="gramEnd"/>
       <w:r>
         <w:rPr>
           <w:rFonts w:eastAsiaTheme="minorHAnsi"/>
           <w:b w:val="0"/>
           <w:sz w:val="22"/>
         </w:rPr>
-        <w:t>) of  -10, -25, -50, -100, -200, and -500 cm</w:t>
+        <w:t xml:space="preserve"> at </w:t>
+      </w:r>
+      <w:proofErr w:type="spellStart"/>
+      <w:r>
+        <w:rPr>
+          <w:rFonts w:eastAsiaTheme="minorHAnsi"/>
+          <w:b w:val="0"/>
+          <w:i/>
+          <w:sz w:val="22"/>
+        </w:rPr>
+        <w:t>Ψ</w:t>
+      </w:r>
+      <w:r>
+        <w:rPr>
+          <w:rFonts w:eastAsiaTheme="minorHAnsi"/>
+          <w:b w:val="0"/>
+          <w:i/>
+          <w:sz w:val="22"/>
+          <w:vertAlign w:val="subscript"/>
+        </w:rPr>
+        <w:t>m</w:t>
+      </w:r>
+      <w:proofErr w:type="spellEnd"/>
+      <w:r>
+        <w:rPr>
+          <w:rFonts w:eastAsiaTheme="minorHAnsi"/>
+          <w:b w:val="0"/>
+          <w:sz w:val="22"/>
+        </w:rPr>
+        <w:t xml:space="preserve"> </w:t>
+      </w:r>
+      <w:r>
+        <w:rPr>
+          <w:rFonts w:eastAsiaTheme="minorHAnsi"/>
+          <w:b w:val="0"/>
+          <w:sz w:val="22"/>
+        </w:rPr>
+        <w:t xml:space="preserve">of </w:t>
+      </w:r>
+      <w:r>
+        <w:rPr>
+          <w:rFonts w:eastAsiaTheme="minorHAnsi"/>
+          <w:b w:val="0"/>
+          <w:sz w:val="22"/>
+        </w:rPr>
+        <w:t>-10, -25, -50, -100, -200, and -500 cm</w:t>
       </w:r>
       <w:r>
         <w:rPr>
@@ -9059,103 +9623,408 @@
         </w:rPr>
         <w:t xml:space="preserve">We fit the Gardner model to each experimental unit, then analyzed the air-entry and pore-size distribution parameters as response variables, described below. </w:t>
       </w:r>
+      <w:r>
+        <w:rPr>
+          <w:rFonts w:ascii="Times New Roman" w:hAnsi="Times New Roman" w:cs="Times New Roman"/>
+          <w:noProof/>
+          <w:color w:val="FF0000"/>
+        </w:rPr>
+        <w:t>Residual water contents</w:t>
+      </w:r>
+      <w:r>
+        <w:rPr>
+          <w:rFonts w:ascii="Times New Roman" w:hAnsi="Times New Roman" w:cs="Times New Roman"/>
+          <w:noProof/>
+          <w:color w:val="FF0000"/>
+        </w:rPr>
+        <w:t xml:space="preserve"> (</w:t>
+      </w:r>
+      <w:r>
+        <w:rPr>
+          <w:rFonts w:ascii="Times New Roman" w:hAnsi="Times New Roman" w:cs="Times New Roman"/>
+          <w:i/>
+          <w:noProof/>
+          <w:color w:val="FF0000"/>
+        </w:rPr>
+        <w:t>θ</w:t>
+      </w:r>
+      <w:r>
+        <w:rPr>
+          <w:rFonts w:ascii="Times New Roman" w:hAnsi="Times New Roman" w:cs="Times New Roman"/>
+          <w:i/>
+          <w:noProof/>
+          <w:color w:val="FF0000"/>
+          <w:vertAlign w:val="subscript"/>
+        </w:rPr>
+        <w:t>r</w:t>
+      </w:r>
+      <w:r>
+        <w:rPr>
+          <w:rFonts w:ascii="Times New Roman" w:hAnsi="Times New Roman" w:cs="Times New Roman"/>
+          <w:noProof/>
+          <w:color w:val="FF0000"/>
+        </w:rPr>
+        <w:t>) are</w:t>
+      </w:r>
+      <w:r>
+        <w:rPr>
+          <w:rFonts w:ascii="Times New Roman" w:hAnsi="Times New Roman" w:cs="Times New Roman"/>
+          <w:noProof/>
+          <w:color w:val="FF0000"/>
+        </w:rPr>
+        <w:t xml:space="preserve"> estimated by the model, </w:t>
+      </w:r>
+      <w:r>
+        <w:rPr>
+          <w:rFonts w:ascii="Times New Roman" w:hAnsi="Times New Roman" w:cs="Times New Roman"/>
+          <w:noProof/>
+          <w:color w:val="FF0000"/>
+        </w:rPr>
+        <w:t>and can</w:t>
+      </w:r>
+      <w:r>
+        <w:rPr>
+          <w:rFonts w:ascii="Times New Roman" w:hAnsi="Times New Roman" w:cs="Times New Roman"/>
+          <w:noProof/>
+          <w:color w:val="FF0000"/>
+        </w:rPr>
+        <w:t xml:space="preserve"> occur at suction pressures greater </w:t>
+      </w:r>
+      <w:r>
+        <w:rPr>
+          <w:rFonts w:ascii="Times New Roman" w:hAnsi="Times New Roman" w:cs="Times New Roman"/>
+          <w:noProof/>
+          <w:color w:val="FF0000"/>
+        </w:rPr>
+        <w:t xml:space="preserve">than </w:t>
+      </w:r>
+      <w:r>
+        <w:rPr>
+          <w:rFonts w:ascii="Times New Roman" w:hAnsi="Times New Roman" w:cs="Times New Roman"/>
+          <w:noProof/>
+          <w:color w:val="FF0000"/>
+        </w:rPr>
+        <w:t xml:space="preserve">-15,000 </w:t>
+      </w:r>
+      <w:r>
+        <w:rPr>
+          <w:rFonts w:ascii="Times New Roman" w:hAnsi="Times New Roman" w:cs="Times New Roman"/>
+          <w:noProof/>
+          <w:color w:val="FF0000"/>
+        </w:rPr>
+        <w:t>cmH2O</w:t>
+      </w:r>
+      <w:r>
+        <w:rPr>
+          <w:rFonts w:ascii="Times New Roman" w:hAnsi="Times New Roman" w:cs="Times New Roman"/>
+          <w:noProof/>
+          <w:color w:val="FF0000"/>
+        </w:rPr>
+        <w:t xml:space="preserve"> </w:t>
+      </w:r>
+      <w:r>
+        <w:rPr>
+          <w:rFonts w:ascii="Times New Roman" w:hAnsi="Times New Roman" w:cs="Times New Roman"/>
+          <w:noProof/>
+          <w:color w:val="FF0000"/>
+        </w:rPr>
+        <w:t>(SSSA, 2008)</w:t>
+      </w:r>
+      <w:r>
+        <w:rPr>
+          <w:rFonts w:ascii="Times New Roman" w:hAnsi="Times New Roman" w:cs="Times New Roman"/>
+          <w:noProof/>
+          <w:color w:val="FF0000"/>
+        </w:rPr>
+        <w:t xml:space="preserve">. </w:t>
+      </w:r>
+      <w:r>
+        <w:rPr>
+          <w:rFonts w:ascii="Times New Roman" w:hAnsi="Times New Roman" w:cs="Times New Roman"/>
+          <w:noProof/>
+        </w:rPr>
+        <w:t xml:space="preserve">The highest </w:t>
+      </w:r>
+      <w:r>
+        <w:rPr>
+          <w:rFonts w:ascii="Times New Roman" w:hAnsi="Times New Roman" w:cs="Times New Roman"/>
+          <w:noProof/>
+        </w:rPr>
+        <w:t xml:space="preserve">suction </w:t>
+      </w:r>
+      <w:r>
+        <w:rPr>
+          <w:rFonts w:ascii="Times New Roman" w:hAnsi="Times New Roman" w:cs="Times New Roman"/>
+          <w:noProof/>
+        </w:rPr>
+        <w:t xml:space="preserve">presssure </w:t>
+      </w:r>
+      <w:r>
+        <w:rPr>
+          <w:rFonts w:ascii="Times New Roman" w:hAnsi="Times New Roman" w:cs="Times New Roman"/>
+          <w:noProof/>
+        </w:rPr>
+        <w:t xml:space="preserve">applied to samples in </w:t>
+      </w:r>
+      <w:r>
+        <w:rPr>
+          <w:rFonts w:ascii="Times New Roman" w:hAnsi="Times New Roman" w:cs="Times New Roman"/>
+          <w:noProof/>
+        </w:rPr>
+        <w:t xml:space="preserve">this study was -500 </w:t>
+      </w:r>
+      <w:r>
+        <w:rPr>
+          <w:rFonts w:ascii="Times New Roman" w:hAnsi="Times New Roman" w:cs="Times New Roman"/>
+          <w:noProof/>
+        </w:rPr>
+        <w:t>cmH2O</w:t>
+      </w:r>
+      <w:r>
+        <w:rPr>
+          <w:rFonts w:ascii="Times New Roman" w:hAnsi="Times New Roman" w:cs="Times New Roman"/>
+          <w:noProof/>
+        </w:rPr>
+        <w:t xml:space="preserve">, which could lead to less stable model fits due to lack of an anchoring value </w:t>
+      </w:r>
+      <w:r>
+        <w:rPr>
+          <w:rFonts w:ascii="Times New Roman" w:hAnsi="Times New Roman" w:cs="Times New Roman"/>
+          <w:noProof/>
+          <w:color w:val="000000"/>
+        </w:rPr>
+        <w:t>(Groenevelt and Grant, 2004)</w:t>
+      </w:r>
+      <w:r>
+        <w:rPr>
+          <w:rFonts w:ascii="Times New Roman" w:hAnsi="Times New Roman" w:cs="Times New Roman"/>
+          <w:noProof/>
+        </w:rPr>
+        <w:t xml:space="preserve">. </w:t>
+      </w:r>
+      <w:r>
+        <w:rPr>
+          <w:rFonts w:ascii="Times New Roman" w:hAnsi="Times New Roman" w:cs="Times New Roman"/>
+          <w:noProof/>
+        </w:rPr>
+        <w:t>To determine whether the model produced reasonable estimates</w:t>
+      </w:r>
+      <w:r>
+        <w:rPr>
+          <w:rFonts w:ascii="Times New Roman" w:hAnsi="Times New Roman" w:cs="Times New Roman"/>
+          <w:noProof/>
+        </w:rPr>
+        <w:t xml:space="preserve"> without these anchoring values</w:t>
+      </w:r>
+      <w:r>
+        <w:rPr>
+          <w:rFonts w:ascii="Times New Roman" w:hAnsi="Times New Roman" w:cs="Times New Roman"/>
+          <w:noProof/>
+        </w:rPr>
+        <w:t>, w</w:t>
+      </w:r>
+      <w:r>
+        <w:rPr>
+          <w:rFonts w:ascii="Times New Roman" w:hAnsi="Times New Roman" w:cs="Times New Roman"/>
+          <w:noProof/>
+        </w:rPr>
+        <w:t xml:space="preserve">e compared </w:t>
+      </w:r>
+      <w:r>
+        <w:rPr>
+          <w:rFonts w:ascii="Times New Roman" w:hAnsi="Times New Roman" w:cs="Times New Roman"/>
+          <w:noProof/>
+          <w:color w:val="FF0000"/>
+        </w:rPr>
+        <w:t>(1)</w:t>
+      </w:r>
+      <w:r>
+        <w:rPr>
+          <w:rFonts w:ascii="Times New Roman" w:hAnsi="Times New Roman" w:cs="Times New Roman"/>
+          <w:noProof/>
+        </w:rPr>
+        <w:t xml:space="preserve"> </w:t>
+      </w:r>
+      <w:r>
+        <w:rPr>
+          <w:rFonts w:ascii="Times New Roman" w:hAnsi="Times New Roman" w:cs="Times New Roman"/>
+          <w:noProof/>
+        </w:rPr>
+        <w:t>the model-estimated saturated water contents with the</w:t>
+      </w:r>
+      <w:r>
+        <w:rPr>
+          <w:rFonts w:ascii="Times New Roman" w:hAnsi="Times New Roman" w:cs="Times New Roman"/>
+          <w:noProof/>
+          <w:color w:val="FF0000"/>
+        </w:rPr>
+        <w:t xml:space="preserve"> </w:t>
+      </w:r>
+      <w:r>
+        <w:rPr>
+          <w:rFonts w:ascii="Times New Roman" w:hAnsi="Times New Roman" w:cs="Times New Roman"/>
+          <w:noProof/>
+          <w:color w:val="FF0000"/>
+        </w:rPr>
+        <w:t>measured values</w:t>
+      </w:r>
+      <w:r>
+        <w:rPr>
+          <w:rFonts w:ascii="Times New Roman" w:hAnsi="Times New Roman" w:cs="Times New Roman"/>
+          <w:noProof/>
+        </w:rPr>
+        <w:t>,</w:t>
+      </w:r>
+      <w:r>
+        <w:rPr>
+          <w:rFonts w:ascii="Times New Roman" w:hAnsi="Times New Roman" w:cs="Times New Roman"/>
+          <w:noProof/>
+        </w:rPr>
+        <w:t xml:space="preserve"> and</w:t>
+      </w:r>
+      <w:r>
+        <w:rPr>
+          <w:rFonts w:ascii="Times New Roman" w:hAnsi="Times New Roman" w:cs="Times New Roman"/>
+          <w:noProof/>
+          <w:color w:val="FF0000"/>
+        </w:rPr>
+        <w:t xml:space="preserve"> (2)</w:t>
+      </w:r>
+      <w:r>
+        <w:rPr>
+          <w:rFonts w:ascii="Times New Roman" w:hAnsi="Times New Roman" w:cs="Times New Roman"/>
+          <w:noProof/>
+        </w:rPr>
+        <w:t xml:space="preserve"> </w:t>
+      </w:r>
+      <w:r>
+        <w:rPr>
+          <w:rFonts w:ascii="Times New Roman" w:hAnsi="Times New Roman" w:cs="Times New Roman"/>
+          <w:noProof/>
+        </w:rPr>
+        <w:t>the pore-size distribution parameter estimate against values estimated using capillary rise equations</w:t>
+      </w:r>
+      <w:r>
+        <w:rPr>
+          <w:rFonts w:ascii="Times New Roman" w:hAnsi="Times New Roman" w:cs="Times New Roman"/>
+          <w:noProof/>
+        </w:rPr>
+        <w:t>, which assumes the mean pore neck diameter (in cm) of drained pores at a given pressure is equal to 0.3 divided by the head pressure (cm</w:t>
+      </w:r>
+      <w:r>
+        <w:rPr>
+          <w:rFonts w:ascii="Times New Roman" w:hAnsi="Times New Roman" w:cs="Times New Roman"/>
+          <w:noProof/>
+        </w:rPr>
+        <w:t>H2O</w:t>
+      </w:r>
+      <w:r>
+        <w:rPr>
+          <w:rFonts w:ascii="Times New Roman" w:hAnsi="Times New Roman" w:cs="Times New Roman"/>
+          <w:noProof/>
+        </w:rPr>
+        <w:t>). Pores with mean neck diameters greater than 30 µm were considered macropores</w:t>
+      </w:r>
+      <w:r>
+        <w:rPr>
+          <w:rFonts w:ascii="Times New Roman" w:hAnsi="Times New Roman" w:cs="Times New Roman"/>
+          <w:noProof/>
+        </w:rPr>
+        <w:t xml:space="preserve"> </w:t>
+      </w:r>
+      <w:r>
+        <w:rPr>
+          <w:rFonts w:ascii="Times New Roman" w:hAnsi="Times New Roman" w:cs="Times New Roman"/>
+          <w:noProof/>
+          <w:color w:val="000000"/>
+        </w:rPr>
+        <w:t>(Kirkham, 2014)</w:t>
+      </w:r>
+      <w:r>
+        <w:rPr>
+          <w:rFonts w:ascii="Times New Roman" w:hAnsi="Times New Roman" w:cs="Times New Roman"/>
+          <w:noProof/>
+        </w:rPr>
+        <w:t xml:space="preserve">. The percent macropores was assessed as a response variable, described below. </w:t>
+      </w:r>
     </w:p>
     <w:p>
       <w:pPr>
         <w:spacing w:line="480" w:lineRule="auto"/>
         <w:rPr>
-          <w:rFonts w:ascii="Times New Roman" w:hAnsi="Times New Roman" w:cs="Times New Roman"/>
-          <w:noProof/>
+          <w:rFonts w:ascii="Times New Roman" w:eastAsia="Times New Roman" w:hAnsi="Times New Roman" w:cs="Times New Roman"/>
         </w:rPr>
       </w:pPr>
       <w:r>
         <w:rPr>
           <w:rFonts w:ascii="Times New Roman" w:hAnsi="Times New Roman" w:cs="Times New Roman"/>
           <w:noProof/>
-          <w:color w:val="FF0000"/>
-        </w:rPr>
-        <w:t>Residual water contents</w:t>
-      </w:r>
-      <w:r>
-        <w:rPr>
-          <w:rFonts w:ascii="Times New Roman" w:hAnsi="Times New Roman" w:cs="Times New Roman"/>
-          <w:noProof/>
-          <w:color w:val="FF0000"/>
-        </w:rPr>
-        <w:t xml:space="preserve"> (</w:t>
-      </w:r>
-      <w:r>
-        <w:rPr>
-          <w:rFonts w:ascii="Times New Roman" w:hAnsi="Times New Roman" w:cs="Times New Roman"/>
-          <w:i/>
-          <w:noProof/>
-          <w:color w:val="FF0000"/>
-        </w:rPr>
-        <w:t>θ</w:t>
-      </w:r>
-      <w:r>
-        <w:rPr>
-          <w:rFonts w:ascii="Times New Roman" w:hAnsi="Times New Roman" w:cs="Times New Roman"/>
-          <w:i/>
-          <w:noProof/>
-          <w:color w:val="FF0000"/>
-          <w:vertAlign w:val="subscript"/>
-        </w:rPr>
-        <w:t>r</w:t>
-      </w:r>
-      <w:r>
-        <w:rPr>
-          <w:rFonts w:ascii="Times New Roman" w:hAnsi="Times New Roman" w:cs="Times New Roman"/>
-          <w:noProof/>
-          <w:color w:val="FF0000"/>
-        </w:rPr>
-        <w:t>) are</w:t>
-      </w:r>
-      <w:r>
-        <w:rPr>
-          <w:rFonts w:ascii="Times New Roman" w:hAnsi="Times New Roman" w:cs="Times New Roman"/>
-          <w:noProof/>
-          <w:color w:val="FF0000"/>
-        </w:rPr>
-        <w:t xml:space="preserve"> estimated by the model, </w:t>
-      </w:r>
-      <w:r>
-        <w:rPr>
-          <w:rFonts w:ascii="Times New Roman" w:hAnsi="Times New Roman" w:cs="Times New Roman"/>
-          <w:noProof/>
-          <w:color w:val="FF0000"/>
-        </w:rPr>
-        <w:t>and can</w:t>
-      </w:r>
-      <w:r>
-        <w:rPr>
-          <w:rFonts w:ascii="Times New Roman" w:hAnsi="Times New Roman" w:cs="Times New Roman"/>
-          <w:noProof/>
-          <w:color w:val="FF0000"/>
-        </w:rPr>
-        <w:t xml:space="preserve"> occur at suction pressures greater </w:t>
-      </w:r>
-      <w:r>
-        <w:rPr>
-          <w:rFonts w:ascii="Times New Roman" w:hAnsi="Times New Roman" w:cs="Times New Roman"/>
-          <w:noProof/>
-          <w:color w:val="FF0000"/>
-        </w:rPr>
-        <w:t xml:space="preserve">than </w:t>
-      </w:r>
-      <w:r>
-        <w:rPr>
-          <w:rFonts w:ascii="Times New Roman" w:hAnsi="Times New Roman" w:cs="Times New Roman"/>
-          <w:noProof/>
-          <w:color w:val="FF0000"/>
-        </w:rPr>
-        <w:t xml:space="preserve">-15,000 </w:t>
-      </w:r>
-      <w:r>
-        <w:rPr>
-          <w:rFonts w:ascii="Times New Roman" w:hAnsi="Times New Roman" w:cs="Times New Roman"/>
-          <w:noProof/>
-          <w:color w:val="FF0000"/>
+        </w:rPr>
+        <w:t>Volumetric water contents at saturation were</w:t>
+      </w:r>
+      <w:r>
+        <w:rPr>
+          <w:rFonts w:ascii="Times New Roman" w:hAnsi="Times New Roman" w:cs="Times New Roman"/>
+          <w:noProof/>
+        </w:rPr>
+        <w:t xml:space="preserve"> extracted directly from the</w:t>
+      </w:r>
+      <w:r>
+        <w:rPr>
+          <w:rFonts w:ascii="Times New Roman" w:hAnsi="Times New Roman" w:cs="Times New Roman"/>
+          <w:noProof/>
+          <w:color w:val="FF0000"/>
+        </w:rPr>
+        <w:t xml:space="preserve"> measured </w:t>
+      </w:r>
+      <w:r>
+        <w:rPr>
+          <w:rFonts w:ascii="Times New Roman" w:hAnsi="Times New Roman" w:cs="Times New Roman"/>
+          <w:noProof/>
+          <w:color w:val="FF0000"/>
+        </w:rPr>
+        <w:t>values</w:t>
+      </w:r>
+      <w:r>
+        <w:rPr>
+          <w:rFonts w:ascii="Times New Roman" w:hAnsi="Times New Roman" w:cs="Times New Roman"/>
+          <w:noProof/>
+        </w:rPr>
+        <w:t xml:space="preserve">. Volumetric water contents at field capacity were estimated as the </w:t>
+      </w:r>
+      <w:r>
+        <w:rPr>
+          <w:rFonts w:ascii="Times New Roman" w:hAnsi="Times New Roman" w:cs="Times New Roman"/>
+          <w:noProof/>
+          <w:color w:val="FF0000"/>
+        </w:rPr>
+        <w:t xml:space="preserve">measured </w:t>
+      </w:r>
+      <w:r>
+        <w:rPr>
+          <w:rFonts w:ascii="Times New Roman" w:hAnsi="Times New Roman" w:cs="Times New Roman"/>
+          <w:noProof/>
+        </w:rPr>
+        <w:t xml:space="preserve">volumetric water content </w:t>
+      </w:r>
+      <w:r>
+        <w:rPr>
+          <w:rFonts w:ascii="Times New Roman" w:hAnsi="Times New Roman" w:cs="Times New Roman"/>
+          <w:noProof/>
+        </w:rPr>
+        <w:t xml:space="preserve">at </w:t>
+      </w:r>
+      <w:r>
+        <w:rPr>
+          <w:rFonts w:ascii="Times New Roman" w:hAnsi="Times New Roman" w:cs="Times New Roman"/>
+          <w:noProof/>
+        </w:rPr>
+        <w:t xml:space="preserve">a matric potential of -100 </w:t>
+      </w:r>
+      <w:r>
+        <w:rPr>
+          <w:rFonts w:ascii="Times New Roman" w:hAnsi="Times New Roman" w:cs="Times New Roman"/>
+          <w:noProof/>
         </w:rPr>
         <w:t>cmH2O</w:t>
       </w:r>
@@ -9163,7 +10032,172 @@
         <w:rPr>
           <w:rFonts w:ascii="Times New Roman" w:hAnsi="Times New Roman" w:cs="Times New Roman"/>
           <w:noProof/>
-          <w:color w:val="FF0000"/>
+        </w:rPr>
+        <w:t xml:space="preserve"> (Moore 2021). </w:t>
+      </w:r>
+      <w:r>
+        <w:rPr>
+          <w:rFonts w:ascii="Times New Roman" w:hAnsi="Times New Roman" w:cs="Times New Roman"/>
+          <w:noProof/>
+          <w:color w:val="FF0000"/>
+        </w:rPr>
+        <w:t>We used thi</w:t>
+      </w:r>
+      <w:r>
+        <w:rPr>
+          <w:rFonts w:ascii="Times New Roman" w:hAnsi="Times New Roman" w:cs="Times New Roman"/>
+          <w:noProof/>
+          <w:color w:val="FF0000"/>
+        </w:rPr>
+        <w:t xml:space="preserve">s approximation because the </w:t>
+      </w:r>
+      <w:r>
+        <w:rPr>
+          <w:rFonts w:ascii="Times New Roman" w:hAnsi="Times New Roman" w:cs="Times New Roman"/>
+          <w:noProof/>
+          <w:color w:val="FF0000"/>
+        </w:rPr>
+        <w:t xml:space="preserve">matric potential </w:t>
+      </w:r>
+      <w:r>
+        <w:rPr>
+          <w:rFonts w:ascii="Times New Roman" w:hAnsi="Times New Roman" w:cs="Times New Roman"/>
+          <w:noProof/>
+          <w:color w:val="FF0000"/>
+        </w:rPr>
+        <w:t xml:space="preserve">that </w:t>
+      </w:r>
+      <w:r>
+        <w:rPr>
+          <w:rFonts w:ascii="Times New Roman" w:hAnsi="Times New Roman" w:cs="Times New Roman"/>
+          <w:noProof/>
+          <w:color w:val="FF0000"/>
+        </w:rPr>
+        <w:t>approximates</w:t>
+      </w:r>
+      <w:r>
+        <w:rPr>
+          <w:rFonts w:ascii="Times New Roman" w:hAnsi="Times New Roman" w:cs="Times New Roman"/>
+          <w:noProof/>
+          <w:color w:val="FF0000"/>
+        </w:rPr>
+        <w:t xml:space="preserve"> field capacity </w:t>
+      </w:r>
+      <w:r>
+        <w:rPr>
+          <w:rFonts w:ascii="Times New Roman" w:hAnsi="Times New Roman" w:cs="Times New Roman"/>
+          <w:noProof/>
+          <w:color w:val="FF0000"/>
+        </w:rPr>
+        <w:t>depend</w:t>
+      </w:r>
+      <w:r>
+        <w:rPr>
+          <w:rFonts w:ascii="Times New Roman" w:hAnsi="Times New Roman" w:cs="Times New Roman"/>
+          <w:noProof/>
+          <w:color w:val="FF0000"/>
+        </w:rPr>
+        <w:t>s</w:t>
+      </w:r>
+      <w:r>
+        <w:rPr>
+          <w:rFonts w:ascii="Times New Roman" w:hAnsi="Times New Roman" w:cs="Times New Roman"/>
+          <w:noProof/>
+          <w:color w:val="FF0000"/>
+        </w:rPr>
+        <w:t xml:space="preserve"> on the d</w:t>
+      </w:r>
+      <w:r>
+        <w:rPr>
+          <w:rFonts w:ascii="Times New Roman" w:hAnsi="Times New Roman" w:cs="Times New Roman"/>
+          <w:noProof/>
+          <w:color w:val="FF0000"/>
+        </w:rPr>
+        <w:t>epth</w:t>
+      </w:r>
+      <w:r>
+        <w:rPr>
+          <w:rFonts w:ascii="Times New Roman" w:hAnsi="Times New Roman" w:cs="Times New Roman"/>
+          <w:noProof/>
+          <w:color w:val="FF0000"/>
+        </w:rPr>
+        <w:t xml:space="preserve"> to the water table</w:t>
+      </w:r>
+      <w:r>
+        <w:rPr>
+          <w:rFonts w:ascii="Times New Roman" w:hAnsi="Times New Roman" w:cs="Times New Roman"/>
+          <w:noProof/>
+        </w:rPr>
+        <w:t xml:space="preserve">. The trials sampled all had artificial tile drainage installed at ~1.2 meter depths and </w:t>
+      </w:r>
+      <w:r>
+        <w:rPr>
+          <w:rFonts w:ascii="Times New Roman" w:hAnsi="Times New Roman" w:cs="Times New Roman"/>
+          <w:noProof/>
+        </w:rPr>
+        <w:t xml:space="preserve">had </w:t>
+      </w:r>
+      <w:r>
+        <w:rPr>
+          <w:rFonts w:ascii="Times New Roman" w:hAnsi="Times New Roman" w:cs="Times New Roman"/>
+          <w:noProof/>
+        </w:rPr>
+        <w:t>shallow water tables (</w:t>
+      </w:r>
+      <w:r>
+        <w:rPr>
+          <w:rFonts w:ascii="Times New Roman" w:hAnsi="Times New Roman" w:cs="Times New Roman"/>
+          <w:b/>
+          <w:noProof/>
+        </w:rPr>
+        <w:t>Table 1</w:t>
+      </w:r>
+      <w:r>
+        <w:rPr>
+          <w:rFonts w:ascii="Times New Roman" w:hAnsi="Times New Roman" w:cs="Times New Roman"/>
+          <w:noProof/>
+        </w:rPr>
+        <w:t xml:space="preserve">), meaning field capacity will be at matric potentials less </w:t>
+      </w:r>
+      <w:r>
+        <w:rPr>
+          <w:rFonts w:ascii="Times New Roman" w:hAnsi="Times New Roman" w:cs="Times New Roman"/>
+          <w:noProof/>
+        </w:rPr>
+        <w:t xml:space="preserve">negative </w:t>
+      </w:r>
+      <w:r>
+        <w:rPr>
+          <w:rFonts w:ascii="Times New Roman" w:hAnsi="Times New Roman" w:cs="Times New Roman"/>
+          <w:noProof/>
+        </w:rPr>
+        <w:t xml:space="preserve">than the commonly assumed </w:t>
+      </w:r>
+      <w:r>
+        <w:rPr>
+          <w:rFonts w:ascii="Times New Roman" w:hAnsi="Times New Roman" w:cs="Times New Roman"/>
+          <w:noProof/>
+        </w:rPr>
+        <w:t xml:space="preserve">value of </w:t>
+      </w:r>
+      <w:r>
+        <w:rPr>
+          <w:rFonts w:ascii="Times New Roman" w:hAnsi="Times New Roman" w:cs="Times New Roman"/>
+          <w:noProof/>
+        </w:rPr>
+        <w:t xml:space="preserve">-330 </w:t>
+      </w:r>
+      <w:r>
+        <w:rPr>
+          <w:rFonts w:ascii="Times New Roman" w:hAnsi="Times New Roman" w:cs="Times New Roman"/>
+          <w:noProof/>
+        </w:rPr>
+        <w:t>cmH2O</w:t>
+      </w:r>
+      <w:r>
+        <w:rPr>
+          <w:rFonts w:ascii="Times New Roman" w:hAnsi="Times New Roman" w:cs="Times New Roman"/>
+          <w:noProof/>
         </w:rPr>
         <w:t xml:space="preserve"> </w:t>
       </w:r>
@@ -9171,15 +10205,14 @@
         <w:rPr>
           <w:rFonts w:ascii="Times New Roman" w:hAnsi="Times New Roman" w:cs="Times New Roman"/>
           <w:noProof/>
-          <w:color w:val="FF0000"/>
-        </w:rPr>
-        <w:t>(SSSA, 2008)</w:t>
-      </w:r>
-      <w:r>
-        <w:rPr>
-          <w:rFonts w:ascii="Times New Roman" w:hAnsi="Times New Roman" w:cs="Times New Roman"/>
-          <w:noProof/>
-          <w:color w:val="FF0000"/>
+          <w:color w:val="000000"/>
+        </w:rPr>
+        <w:t>(Bonfante et al., 2020)</w:t>
+      </w:r>
+      <w:r>
+        <w:rPr>
+          <w:rFonts w:ascii="Times New Roman" w:hAnsi="Times New Roman" w:cs="Times New Roman"/>
+          <w:noProof/>
         </w:rPr>
         <w:t xml:space="preserve">. </w:t>
       </w:r>
@@ -9188,549 +10221,71 @@
           <w:rFonts w:ascii="Times New Roman" w:hAnsi="Times New Roman" w:cs="Times New Roman"/>
           <w:noProof/>
         </w:rPr>
-        <w:t xml:space="preserve">The highest </w:t>
-      </w:r>
-      <w:r>
-        <w:rPr>
-          <w:rFonts w:ascii="Times New Roman" w:hAnsi="Times New Roman" w:cs="Times New Roman"/>
-          <w:noProof/>
-        </w:rPr>
-        <w:t xml:space="preserve">suction </w:t>
-      </w:r>
-      <w:r>
-        <w:rPr>
-          <w:rFonts w:ascii="Times New Roman" w:hAnsi="Times New Roman" w:cs="Times New Roman"/>
-          <w:noProof/>
-        </w:rPr>
-        <w:t xml:space="preserve">presssure </w:t>
-      </w:r>
-      <w:r>
-        <w:rPr>
-          <w:rFonts w:ascii="Times New Roman" w:hAnsi="Times New Roman" w:cs="Times New Roman"/>
-          <w:noProof/>
-        </w:rPr>
-        <w:t xml:space="preserve">applied to samples in </w:t>
-      </w:r>
-      <w:r>
-        <w:rPr>
-          <w:rFonts w:ascii="Times New Roman" w:hAnsi="Times New Roman" w:cs="Times New Roman"/>
-          <w:noProof/>
-        </w:rPr>
-        <w:t xml:space="preserve">this study was -500 </w:t>
-      </w:r>
-      <w:r>
-        <w:rPr>
-          <w:rFonts w:ascii="Times New Roman" w:hAnsi="Times New Roman" w:cs="Times New Roman"/>
-          <w:noProof/>
+        <w:t>S</w:t>
+      </w:r>
+      <w:r>
+        <w:rPr>
+          <w:rFonts w:ascii="Times New Roman" w:eastAsia="Times New Roman" w:hAnsi="Times New Roman" w:cs="Times New Roman"/>
+        </w:rPr>
+        <w:t xml:space="preserve">oil water retention curve data from Moore (2021), suggests that -100 </w:t>
+      </w:r>
+      <w:r>
+        <w:rPr>
+          <w:rFonts w:ascii="Times New Roman" w:eastAsia="Times New Roman" w:hAnsi="Times New Roman" w:cs="Times New Roman"/>
         </w:rPr>
         <w:t>cmH2O</w:t>
       </w:r>
       <w:r>
         <w:rPr>
-          <w:rFonts w:ascii="Times New Roman" w:hAnsi="Times New Roman" w:cs="Times New Roman"/>
-          <w:noProof/>
-        </w:rPr>
-        <w:t xml:space="preserve">, which could lead to less stable model fits due to lack of an anchoring value </w:t>
-      </w:r>
-      <w:r>
-        <w:rPr>
-          <w:rFonts w:ascii="Times New Roman" w:hAnsi="Times New Roman" w:cs="Times New Roman"/>
-          <w:noProof/>
-          <w:color w:val="000000"/>
-        </w:rPr>
-        <w:t>(Groenevelt and Grant, 2004)</w:t>
-      </w:r>
-      <w:r>
-        <w:rPr>
-          <w:rFonts w:ascii="Times New Roman" w:hAnsi="Times New Roman" w:cs="Times New Roman"/>
-          <w:noProof/>
-        </w:rPr>
-        <w:t xml:space="preserve">. </w:t>
-      </w:r>
-      <w:r>
-        <w:rPr>
-          <w:rFonts w:ascii="Times New Roman" w:hAnsi="Times New Roman" w:cs="Times New Roman"/>
-          <w:noProof/>
-        </w:rPr>
-        <w:t>To determine whether the model produced reasonable estimates</w:t>
-      </w:r>
-      <w:r>
-        <w:rPr>
-          <w:rFonts w:ascii="Times New Roman" w:hAnsi="Times New Roman" w:cs="Times New Roman"/>
-          <w:noProof/>
-        </w:rPr>
-        <w:t xml:space="preserve"> without these anchoring values</w:t>
-      </w:r>
-      <w:r>
-        <w:rPr>
-          <w:rFonts w:ascii="Times New Roman" w:hAnsi="Times New Roman" w:cs="Times New Roman"/>
-          <w:noProof/>
-        </w:rPr>
-        <w:t>, w</w:t>
-      </w:r>
-      <w:r>
-        <w:rPr>
-          <w:rFonts w:ascii="Times New Roman" w:hAnsi="Times New Roman" w:cs="Times New Roman"/>
-          <w:noProof/>
-        </w:rPr>
-        <w:t xml:space="preserve">e compared </w:t>
-      </w:r>
-      <w:r>
-        <w:rPr>
-          <w:rFonts w:ascii="Times New Roman" w:hAnsi="Times New Roman" w:cs="Times New Roman"/>
-          <w:noProof/>
-          <w:color w:val="FF0000"/>
-        </w:rPr>
-        <w:t>(1)</w:t>
-      </w:r>
-      <w:r>
-        <w:rPr>
-          <w:rFonts w:ascii="Times New Roman" w:hAnsi="Times New Roman" w:cs="Times New Roman"/>
-          <w:noProof/>
+          <w:rFonts w:ascii="Times New Roman" w:eastAsia="Times New Roman" w:hAnsi="Times New Roman" w:cs="Times New Roman"/>
+        </w:rPr>
+        <w:t xml:space="preserve"> is a better approximation for field capacity in </w:t>
+      </w:r>
+      <w:proofErr w:type="spellStart"/>
+      <w:r>
+        <w:rPr>
+          <w:rFonts w:ascii="Times New Roman" w:eastAsia="Times New Roman" w:hAnsi="Times New Roman" w:cs="Times New Roman"/>
+        </w:rPr>
+        <w:t>mollic</w:t>
+      </w:r>
+      <w:proofErr w:type="spellEnd"/>
+      <w:r>
+        <w:rPr>
+          <w:rFonts w:ascii="Times New Roman" w:eastAsia="Times New Roman" w:hAnsi="Times New Roman" w:cs="Times New Roman"/>
         </w:rPr>
         <w:t xml:space="preserve"> </w:t>
       </w:r>
-      <w:r>
-        <w:rPr>
-          <w:rFonts w:ascii="Times New Roman" w:hAnsi="Times New Roman" w:cs="Times New Roman"/>
-          <w:noProof/>
-        </w:rPr>
-        <w:t>the model-estimated saturated water contents with the</w:t>
-      </w:r>
-      <w:r>
-        <w:rPr>
-          <w:rFonts w:ascii="Times New Roman" w:hAnsi="Times New Roman" w:cs="Times New Roman"/>
-          <w:noProof/>
-          <w:color w:val="FF0000"/>
-        </w:rPr>
-        <w:t xml:space="preserve"> </w:t>
-      </w:r>
-      <w:r>
-        <w:rPr>
-          <w:rFonts w:ascii="Times New Roman" w:hAnsi="Times New Roman" w:cs="Times New Roman"/>
-          <w:noProof/>
-          <w:color w:val="FF0000"/>
-        </w:rPr>
-        <w:t>measured values</w:t>
-      </w:r>
-      <w:r>
-        <w:rPr>
-          <w:rFonts w:ascii="Times New Roman" w:hAnsi="Times New Roman" w:cs="Times New Roman"/>
-          <w:noProof/>
-        </w:rPr>
-        <w:t>,</w:t>
-      </w:r>
-      <w:r>
-        <w:rPr>
-          <w:rFonts w:ascii="Times New Roman" w:hAnsi="Times New Roman" w:cs="Times New Roman"/>
-          <w:noProof/>
-        </w:rPr>
-        <w:t xml:space="preserve"> and</w:t>
-      </w:r>
-      <w:r>
-        <w:rPr>
-          <w:rFonts w:ascii="Times New Roman" w:hAnsi="Times New Roman" w:cs="Times New Roman"/>
-          <w:noProof/>
-          <w:color w:val="FF0000"/>
-        </w:rPr>
-        <w:t xml:space="preserve"> (2)</w:t>
-      </w:r>
-      <w:r>
-        <w:rPr>
-          <w:rFonts w:ascii="Times New Roman" w:hAnsi="Times New Roman" w:cs="Times New Roman"/>
-          <w:noProof/>
-        </w:rPr>
-        <w:t xml:space="preserve"> </w:t>
-      </w:r>
-      <w:r>
-        <w:rPr>
-          <w:rFonts w:ascii="Times New Roman" w:hAnsi="Times New Roman" w:cs="Times New Roman"/>
-          <w:noProof/>
-        </w:rPr>
-        <w:t>the pore-size distribution parameter estimate against values estimated using capillary rise equations</w:t>
-      </w:r>
-      <w:r>
-        <w:rPr>
-          <w:rFonts w:ascii="Times New Roman" w:hAnsi="Times New Roman" w:cs="Times New Roman"/>
-          <w:noProof/>
-        </w:rPr>
-        <w:t>, which assumes the mean pore neck diameter (in cm) of drained pores at a given pressure is equal to 0.3 divided by the head pressure (cm</w:t>
-      </w:r>
-      <w:r>
-        <w:rPr>
-          <w:rFonts w:ascii="Times New Roman" w:hAnsi="Times New Roman" w:cs="Times New Roman"/>
-          <w:noProof/>
-        </w:rPr>
-        <w:t>H2O</w:t>
-      </w:r>
-      <w:r>
-        <w:rPr>
-          <w:rFonts w:ascii="Times New Roman" w:hAnsi="Times New Roman" w:cs="Times New Roman"/>
-          <w:noProof/>
-        </w:rPr>
-        <w:t>). Pores with mean neck diameters greater than 30 µm were considered macropores</w:t>
-      </w:r>
-      <w:r>
-        <w:rPr>
-          <w:rFonts w:ascii="Times New Roman" w:hAnsi="Times New Roman" w:cs="Times New Roman"/>
-          <w:noProof/>
-        </w:rPr>
-        <w:t xml:space="preserve"> </w:t>
-      </w:r>
-      <w:r>
-        <w:rPr>
-          <w:rFonts w:ascii="Times New Roman" w:hAnsi="Times New Roman" w:cs="Times New Roman"/>
-          <w:noProof/>
-          <w:color w:val="000000"/>
-        </w:rPr>
-        <w:t>(Kirkham, 2014)</w:t>
-      </w:r>
-      <w:r>
-        <w:rPr>
-          <w:rFonts w:ascii="Times New Roman" w:hAnsi="Times New Roman" w:cs="Times New Roman"/>
-          <w:noProof/>
-        </w:rPr>
-        <w:t xml:space="preserve">. The percent macropores was assessed as a response variable, described below. </w:t>
+      <w:proofErr w:type="spellStart"/>
+      <w:r>
+        <w:rPr>
+          <w:rFonts w:ascii="Times New Roman" w:eastAsia="Times New Roman" w:hAnsi="Times New Roman" w:cs="Times New Roman"/>
+        </w:rPr>
+        <w:t>epipedons</w:t>
+      </w:r>
+      <w:proofErr w:type="spellEnd"/>
+      <w:r>
+        <w:rPr>
+          <w:rFonts w:ascii="Times New Roman" w:eastAsia="Times New Roman" w:hAnsi="Times New Roman" w:cs="Times New Roman"/>
+        </w:rPr>
+        <w:t xml:space="preserve"> with shallow water tables</w:t>
+      </w:r>
+      <w:r>
+        <w:rPr>
+          <w:rFonts w:ascii="Times New Roman" w:eastAsia="Times New Roman" w:hAnsi="Times New Roman" w:cs="Times New Roman"/>
+        </w:rPr>
+        <w:t>, such as those sampled in the present study</w:t>
+      </w:r>
+      <w:r>
+        <w:rPr>
+          <w:rFonts w:ascii="Times New Roman" w:eastAsia="Times New Roman" w:hAnsi="Times New Roman" w:cs="Times New Roman"/>
+        </w:rPr>
+        <w:t xml:space="preserve">.  </w:t>
       </w:r>
     </w:p>
     <w:p>
       <w:pPr>
         <w:spacing w:line="480" w:lineRule="auto"/>
         <w:rPr>
-          <w:rFonts w:ascii="Times New Roman" w:eastAsia="Times New Roman" w:hAnsi="Times New Roman" w:cs="Times New Roman"/>
-        </w:rPr>
-      </w:pPr>
-      <w:r>
-        <w:rPr>
-          <w:rFonts w:ascii="Times New Roman" w:hAnsi="Times New Roman" w:cs="Times New Roman"/>
-          <w:noProof/>
-        </w:rPr>
-        <w:t>Volumetric water contents at saturation were</w:t>
-      </w:r>
-      <w:r>
-        <w:rPr>
-          <w:rFonts w:ascii="Times New Roman" w:hAnsi="Times New Roman" w:cs="Times New Roman"/>
-          <w:noProof/>
-        </w:rPr>
-        <w:t xml:space="preserve"> extracted directly from the</w:t>
-      </w:r>
-      <w:r>
-        <w:rPr>
-          <w:rFonts w:ascii="Times New Roman" w:hAnsi="Times New Roman" w:cs="Times New Roman"/>
-          <w:noProof/>
-          <w:color w:val="FF0000"/>
-        </w:rPr>
-        <w:t xml:space="preserve"> measured </w:t>
-      </w:r>
-      <w:r>
-        <w:rPr>
-          <w:rFonts w:ascii="Times New Roman" w:hAnsi="Times New Roman" w:cs="Times New Roman"/>
-          <w:noProof/>
-          <w:color w:val="FF0000"/>
-        </w:rPr>
-        <w:t>values</w:t>
-      </w:r>
-      <w:r>
-        <w:rPr>
-          <w:rFonts w:ascii="Times New Roman" w:hAnsi="Times New Roman" w:cs="Times New Roman"/>
-          <w:noProof/>
-        </w:rPr>
-        <w:t xml:space="preserve">. Volumetric water contents at field capacity were estimated as the </w:t>
-      </w:r>
-      <w:r>
-        <w:rPr>
-          <w:rFonts w:ascii="Times New Roman" w:hAnsi="Times New Roman" w:cs="Times New Roman"/>
-          <w:noProof/>
-          <w:color w:val="FF0000"/>
-        </w:rPr>
-        <w:t xml:space="preserve">measured </w:t>
-      </w:r>
-      <w:r>
-        <w:rPr>
-          <w:rFonts w:ascii="Times New Roman" w:hAnsi="Times New Roman" w:cs="Times New Roman"/>
-          <w:noProof/>
-        </w:rPr>
-        <w:t xml:space="preserve">volumetric water content </w:t>
-      </w:r>
-      <w:r>
-        <w:rPr>
-          <w:rFonts w:ascii="Times New Roman" w:hAnsi="Times New Roman" w:cs="Times New Roman"/>
-          <w:noProof/>
-        </w:rPr>
-        <w:t xml:space="preserve">at </w:t>
-      </w:r>
-      <w:r>
-        <w:rPr>
-          <w:rFonts w:ascii="Times New Roman" w:hAnsi="Times New Roman" w:cs="Times New Roman"/>
-          <w:noProof/>
-        </w:rPr>
-        <w:t xml:space="preserve">a matric potential of -100 </w:t>
-      </w:r>
-      <w:r>
-        <w:rPr>
-          <w:rFonts w:ascii="Times New Roman" w:hAnsi="Times New Roman" w:cs="Times New Roman"/>
-          <w:noProof/>
-        </w:rPr>
-        <w:t>cmH2O</w:t>
-      </w:r>
-      <w:r>
-        <w:rPr>
-          <w:rFonts w:ascii="Times New Roman" w:hAnsi="Times New Roman" w:cs="Times New Roman"/>
-          <w:noProof/>
-        </w:rPr>
-        <w:t xml:space="preserve"> (Moore 2021). </w:t>
-      </w:r>
-      <w:r>
-        <w:rPr>
-          <w:rFonts w:ascii="Times New Roman" w:hAnsi="Times New Roman" w:cs="Times New Roman"/>
-          <w:noProof/>
-          <w:color w:val="FF0000"/>
-        </w:rPr>
-        <w:t>We used thi</w:t>
-      </w:r>
-      <w:r>
-        <w:rPr>
-          <w:rFonts w:ascii="Times New Roman" w:hAnsi="Times New Roman" w:cs="Times New Roman"/>
-          <w:noProof/>
-          <w:color w:val="FF0000"/>
-        </w:rPr>
-        <w:t xml:space="preserve">s approximation because the </w:t>
-      </w:r>
-      <w:r>
-        <w:rPr>
-          <w:rFonts w:ascii="Times New Roman" w:hAnsi="Times New Roman" w:cs="Times New Roman"/>
-          <w:noProof/>
-          <w:color w:val="FF0000"/>
-        </w:rPr>
-        <w:t xml:space="preserve">matric potential </w:t>
-      </w:r>
-      <w:r>
-        <w:rPr>
-          <w:rFonts w:ascii="Times New Roman" w:hAnsi="Times New Roman" w:cs="Times New Roman"/>
-          <w:noProof/>
-          <w:color w:val="FF0000"/>
-        </w:rPr>
-        <w:t xml:space="preserve">that </w:t>
-      </w:r>
-      <w:r>
-        <w:rPr>
-          <w:rFonts w:ascii="Times New Roman" w:hAnsi="Times New Roman" w:cs="Times New Roman"/>
-          <w:noProof/>
-          <w:color w:val="FF0000"/>
-        </w:rPr>
-        <w:t>approximates</w:t>
-      </w:r>
-      <w:r>
-        <w:rPr>
-          <w:rFonts w:ascii="Times New Roman" w:hAnsi="Times New Roman" w:cs="Times New Roman"/>
-          <w:noProof/>
-          <w:color w:val="FF0000"/>
-        </w:rPr>
-        <w:t xml:space="preserve"> field capacity </w:t>
-      </w:r>
-      <w:r>
-        <w:rPr>
-          <w:rFonts w:ascii="Times New Roman" w:hAnsi="Times New Roman" w:cs="Times New Roman"/>
-          <w:noProof/>
-          <w:color w:val="FF0000"/>
-        </w:rPr>
-        <w:t>depend</w:t>
-      </w:r>
-      <w:r>
-        <w:rPr>
-          <w:rFonts w:ascii="Times New Roman" w:hAnsi="Times New Roman" w:cs="Times New Roman"/>
-          <w:noProof/>
-          <w:color w:val="FF0000"/>
-        </w:rPr>
-        <w:t>s</w:t>
-      </w:r>
-      <w:r>
-        <w:rPr>
-          <w:rFonts w:ascii="Times New Roman" w:hAnsi="Times New Roman" w:cs="Times New Roman"/>
-          <w:noProof/>
-          <w:color w:val="FF0000"/>
-        </w:rPr>
-        <w:t xml:space="preserve"> on the d</w:t>
-      </w:r>
-      <w:r>
-        <w:rPr>
-          <w:rFonts w:ascii="Times New Roman" w:hAnsi="Times New Roman" w:cs="Times New Roman"/>
-          <w:noProof/>
-          <w:color w:val="FF0000"/>
-        </w:rPr>
-        <w:t>epth</w:t>
-      </w:r>
-      <w:r>
-        <w:rPr>
-          <w:rFonts w:ascii="Times New Roman" w:hAnsi="Times New Roman" w:cs="Times New Roman"/>
-          <w:noProof/>
-          <w:color w:val="FF0000"/>
-        </w:rPr>
-        <w:t xml:space="preserve"> to the water table</w:t>
-      </w:r>
-      <w:r>
-        <w:rPr>
-          <w:rFonts w:ascii="Times New Roman" w:hAnsi="Times New Roman" w:cs="Times New Roman"/>
-          <w:noProof/>
-        </w:rPr>
-        <w:t xml:space="preserve">. The trials sampled all had artificial tile drainage installed at ~1.2 meter depths and </w:t>
-      </w:r>
-      <w:r>
-        <w:rPr>
-          <w:rFonts w:ascii="Times New Roman" w:hAnsi="Times New Roman" w:cs="Times New Roman"/>
-          <w:noProof/>
-        </w:rPr>
-        <w:t xml:space="preserve">had </w:t>
-      </w:r>
-      <w:r>
-        <w:rPr>
-          <w:rFonts w:ascii="Times New Roman" w:hAnsi="Times New Roman" w:cs="Times New Roman"/>
-          <w:noProof/>
-        </w:rPr>
-        <w:t>shallow water tables (</w:t>
-      </w:r>
-      <w:r>
-        <w:rPr>
-          <w:rFonts w:ascii="Times New Roman" w:hAnsi="Times New Roman" w:cs="Times New Roman"/>
-          <w:b/>
-          <w:noProof/>
-        </w:rPr>
-        <w:t>Table 1</w:t>
-      </w:r>
-      <w:r>
-        <w:rPr>
-          <w:rFonts w:ascii="Times New Roman" w:hAnsi="Times New Roman" w:cs="Times New Roman"/>
-          <w:noProof/>
-        </w:rPr>
-        <w:t xml:space="preserve">), meaning field capacity will be at matric potentials less </w:t>
-      </w:r>
-      <w:r>
-        <w:rPr>
-          <w:rFonts w:ascii="Times New Roman" w:hAnsi="Times New Roman" w:cs="Times New Roman"/>
-          <w:noProof/>
-        </w:rPr>
-        <w:t xml:space="preserve">negative </w:t>
-      </w:r>
-      <w:r>
-        <w:rPr>
-          <w:rFonts w:ascii="Times New Roman" w:hAnsi="Times New Roman" w:cs="Times New Roman"/>
-          <w:noProof/>
-        </w:rPr>
-        <w:t xml:space="preserve">than the commonly assumed </w:t>
-      </w:r>
-      <w:r>
-        <w:rPr>
-          <w:rFonts w:ascii="Times New Roman" w:hAnsi="Times New Roman" w:cs="Times New Roman"/>
-          <w:noProof/>
-        </w:rPr>
-        <w:t xml:space="preserve">value of </w:t>
-      </w:r>
-      <w:r>
-        <w:rPr>
-          <w:rFonts w:ascii="Times New Roman" w:hAnsi="Times New Roman" w:cs="Times New Roman"/>
-          <w:noProof/>
-        </w:rPr>
-        <w:t xml:space="preserve">-330 </w:t>
-      </w:r>
-      <w:r>
-        <w:rPr>
-          <w:rFonts w:ascii="Times New Roman" w:hAnsi="Times New Roman" w:cs="Times New Roman"/>
-          <w:noProof/>
-        </w:rPr>
-        <w:t>cmH2O</w:t>
-      </w:r>
-      <w:r>
-        <w:rPr>
-          <w:rFonts w:ascii="Times New Roman" w:hAnsi="Times New Roman" w:cs="Times New Roman"/>
-          <w:noProof/>
-        </w:rPr>
-        <w:t xml:space="preserve"> </w:t>
-      </w:r>
-      <w:r>
-        <w:rPr>
-          <w:rFonts w:ascii="Times New Roman" w:hAnsi="Times New Roman" w:cs="Times New Roman"/>
-          <w:noProof/>
-          <w:color w:val="000000"/>
-        </w:rPr>
-        <w:t>(Bonfante et al., 2020)</w:t>
-      </w:r>
-      <w:r>
-        <w:rPr>
-          <w:rFonts w:ascii="Times New Roman" w:hAnsi="Times New Roman" w:cs="Times New Roman"/>
-          <w:noProof/>
-        </w:rPr>
-        <w:t xml:space="preserve">. </w:t>
-      </w:r>
-      <w:r>
-        <w:rPr>
-          <w:rFonts w:ascii="Times New Roman" w:hAnsi="Times New Roman" w:cs="Times New Roman"/>
-          <w:noProof/>
-        </w:rPr>
-        <w:t>S</w:t>
-      </w:r>
-      <w:r>
-        <w:rPr>
-          <w:rFonts w:ascii="Times New Roman" w:eastAsia="Times New Roman" w:hAnsi="Times New Roman" w:cs="Times New Roman"/>
-        </w:rPr>
-        <w:t xml:space="preserve">oil water retention curve data from Moore (2021), suggests that -100 </w:t>
-      </w:r>
-      <w:r>
-        <w:rPr>
-          <w:rFonts w:ascii="Times New Roman" w:eastAsia="Times New Roman" w:hAnsi="Times New Roman" w:cs="Times New Roman"/>
-        </w:rPr>
-        <w:t>cmH2O</w:t>
-      </w:r>
-      <w:r>
-        <w:rPr>
-          <w:rFonts w:ascii="Times New Roman" w:eastAsia="Times New Roman" w:hAnsi="Times New Roman" w:cs="Times New Roman"/>
-        </w:rPr>
-        <w:t xml:space="preserve"> is a better approximation for field capacity in </w:t>
-      </w:r>
-      <w:proofErr w:type="spellStart"/>
-      <w:r>
-        <w:rPr>
-          <w:rFonts w:ascii="Times New Roman" w:eastAsia="Times New Roman" w:hAnsi="Times New Roman" w:cs="Times New Roman"/>
-        </w:rPr>
-        <w:t>mollic</w:t>
-      </w:r>
-      <w:proofErr w:type="spellEnd"/>
-      <w:r>
-        <w:rPr>
-          <w:rFonts w:ascii="Times New Roman" w:eastAsia="Times New Roman" w:hAnsi="Times New Roman" w:cs="Times New Roman"/>
-        </w:rPr>
-        <w:t xml:space="preserve"> </w:t>
-      </w:r>
-      <w:proofErr w:type="spellStart"/>
-      <w:r>
-        <w:rPr>
-          <w:rFonts w:ascii="Times New Roman" w:eastAsia="Times New Roman" w:hAnsi="Times New Roman" w:cs="Times New Roman"/>
-        </w:rPr>
-        <w:t>epipedons</w:t>
-      </w:r>
-      <w:proofErr w:type="spellEnd"/>
-      <w:r>
-        <w:rPr>
-          <w:rFonts w:ascii="Times New Roman" w:eastAsia="Times New Roman" w:hAnsi="Times New Roman" w:cs="Times New Roman"/>
-        </w:rPr>
-        <w:t xml:space="preserve"> with shallow water tables</w:t>
-      </w:r>
-      <w:r>
-        <w:rPr>
-          <w:rFonts w:ascii="Times New Roman" w:eastAsia="Times New Roman" w:hAnsi="Times New Roman" w:cs="Times New Roman"/>
-        </w:rPr>
-        <w:t>, such as those sampled in the present study</w:t>
-      </w:r>
-      <w:r>
-        <w:rPr>
-          <w:rFonts w:ascii="Times New Roman" w:eastAsia="Times New Roman" w:hAnsi="Times New Roman" w:cs="Times New Roman"/>
-        </w:rPr>
-        <w:t xml:space="preserve">.  </w:t>
-      </w:r>
-    </w:p>
-    <w:p>
-      <w:pPr>
-        <w:spacing w:line="480" w:lineRule="auto"/>
-        <w:rPr>
           <w:rFonts w:ascii="Times New Roman" w:hAnsi="Times New Roman" w:cs="Times New Roman"/>
           <w:noProof/>
         </w:rPr>
@@ -9905,7 +10460,21 @@
           <w:rFonts w:ascii="Times New Roman" w:hAnsi="Times New Roman" w:cs="Times New Roman"/>
           <w:noProof/>
         </w:rPr>
-        <w:t xml:space="preserve">All results are available in </w:t>
+        <w:t xml:space="preserve">All </w:t>
+      </w:r>
+      <w:r>
+        <w:rPr>
+          <w:rFonts w:ascii="Times New Roman" w:hAnsi="Times New Roman" w:cs="Times New Roman"/>
+          <w:noProof/>
+        </w:rPr>
+        <w:t xml:space="preserve">statistical </w:t>
+      </w:r>
+      <w:r>
+        <w:rPr>
+          <w:rFonts w:ascii="Times New Roman" w:hAnsi="Times New Roman" w:cs="Times New Roman"/>
+          <w:noProof/>
+        </w:rPr>
+        <w:t xml:space="preserve">results are available in </w:t>
       </w:r>
       <w:r>
         <w:rPr>
@@ -10301,15 +10870,7 @@
           <w:noProof/>
           <w:color w:val="FF0000"/>
         </w:rPr>
-        <w:t xml:space="preserve"> </w:t>
-      </w:r>
-      <w:r>
-        <w:rPr>
-          <w:rFonts w:ascii="Times New Roman" w:hAnsi="Times New Roman" w:cs="Times New Roman"/>
-          <w:noProof/>
-          <w:color w:val="FF0000"/>
-        </w:rPr>
-        <w:t>field trials</w:t>
+        <w:t xml:space="preserve"> trials</w:t>
       </w:r>
       <w:r>
         <w:rPr>
@@ -10990,6 +11551,7 @@
       </w:tr>
       <w:tr>
         <w:trPr>
+          <w:trHeight w:val="764"/>
           <w:jc w:val="center"/>
         </w:trPr>
         <w:tc>
@@ -11170,6 +11732,7 @@
       </w:tr>
       <w:tr>
         <w:trPr>
+          <w:trHeight w:val="720"/>
           <w:jc w:val="center"/>
         </w:trPr>
         <w:tc>
@@ -11752,6 +12315,14 @@
           <w:noProof/>
           <w:color w:val="FF0000"/>
         </w:rPr>
+        <w:t xml:space="preserve"> observed in some trials</w:t>
+      </w:r>
+      <w:r>
+        <w:rPr>
+          <w:rFonts w:ascii="Times New Roman" w:hAnsi="Times New Roman" w:cs="Times New Roman"/>
+          <w:noProof/>
+          <w:color w:val="FF0000"/>
+        </w:rPr>
         <w:t>. The Central-silage trial showed a significa</w:t>
       </w:r>
       <w:r>
@@ -11784,7 +12355,23 @@
           <w:noProof/>
           <w:color w:val="FF0000"/>
         </w:rPr>
-        <w:t>0.25%) increase in organic matter with cover cropping, regardless of inclusion of a sand covariate. In the other three trials, the results depended on whether sand was included as a co</w:t>
+        <w:t xml:space="preserve">0.25%) </w:t>
+      </w:r>
+      <w:r>
+        <w:rPr>
+          <w:rFonts w:ascii="Times New Roman" w:hAnsi="Times New Roman" w:cs="Times New Roman"/>
+          <w:noProof/>
+          <w:color w:val="FF0000"/>
+        </w:rPr>
+        <w:t xml:space="preserve">absolute </w:t>
+      </w:r>
+      <w:r>
+        <w:rPr>
+          <w:rFonts w:ascii="Times New Roman" w:hAnsi="Times New Roman" w:cs="Times New Roman"/>
+          <w:noProof/>
+          <w:color w:val="FF0000"/>
+        </w:rPr>
+        <w:t>increase in organic matter with cover cropping, regardless of inclusion of a sand covariate. In the other three trials, the results depended on whether sand was included as a co</w:t>
       </w:r>
       <w:r>
         <w:rPr>
@@ -11816,7 +12403,16 @@
           <w:noProof/>
           <w:color w:val="FF0000"/>
         </w:rPr>
-        <w:t xml:space="preserve">variate, organic matter was estimated to decrease with cover cropping compared to no-cover </w:t>
+        <w:t xml:space="preserve">variate, organic matter was estimated to </w:t>
+      </w:r>
+      <w:r>
+        <w:rPr>
+          <w:rFonts w:ascii="Times New Roman" w:hAnsi="Times New Roman" w:cs="Times New Roman"/>
+          <w:noProof/>
+          <w:color w:val="FF0000"/>
+        </w:rPr>
+        <w:lastRenderedPageBreak/>
+        <w:t xml:space="preserve">decrease with cover cropping compared to no-cover </w:t>
       </w:r>
       <w:r>
         <w:rPr>
@@ -11848,6 +12444,14 @@
           <w:noProof/>
           <w:color w:val="FF0000"/>
         </w:rPr>
+        <w:t>-values</w:t>
+      </w:r>
+      <w:r>
+        <w:rPr>
+          <w:rFonts w:ascii="Times New Roman" w:hAnsi="Times New Roman" w:cs="Times New Roman"/>
+          <w:noProof/>
+          <w:color w:val="FF0000"/>
+        </w:rPr>
         <w:t xml:space="preserve"> ranging from 0.001-</w:t>
       </w:r>
       <w:r>
@@ -11896,24 +12500,31 @@
           <w:noProof/>
           <w:color w:val="FF0000"/>
         </w:rPr>
-        <w:t xml:space="preserve">was included </w:t>
-      </w:r>
-      <w:r>
-        <w:rPr>
-          <w:rFonts w:ascii="Times New Roman" w:hAnsi="Times New Roman" w:cs="Times New Roman"/>
-          <w:noProof/>
-          <w:color w:val="FF0000"/>
-        </w:rPr>
-        <w:lastRenderedPageBreak/>
-        <w:t xml:space="preserve">in the statistical analysis, </w:t>
-      </w:r>
-      <w:r>
-        <w:rPr>
-          <w:rFonts w:ascii="Times New Roman" w:hAnsi="Times New Roman" w:cs="Times New Roman"/>
-          <w:noProof/>
-          <w:color w:val="FF0000"/>
-        </w:rPr>
-        <w:t xml:space="preserve">organic matter did not change (Central-grain) or </w:t>
+        <w:t xml:space="preserve">was included in the statistical analysis, </w:t>
+      </w:r>
+      <w:r>
+        <w:rPr>
+          <w:rFonts w:ascii="Times New Roman" w:hAnsi="Times New Roman" w:cs="Times New Roman"/>
+          <w:noProof/>
+          <w:color w:val="FF0000"/>
+        </w:rPr>
+        <w:t xml:space="preserve">organic matter </w:t>
+      </w:r>
+      <w:r>
+        <w:rPr>
+          <w:rFonts w:ascii="Times New Roman" w:hAnsi="Times New Roman" w:cs="Times New Roman"/>
+          <w:noProof/>
+          <w:color w:val="FF0000"/>
+        </w:rPr>
+        <w:t xml:space="preserve">either </w:t>
+      </w:r>
+      <w:r>
+        <w:rPr>
+          <w:rFonts w:ascii="Times New Roman" w:hAnsi="Times New Roman" w:cs="Times New Roman"/>
+          <w:noProof/>
+          <w:color w:val="FF0000"/>
+        </w:rPr>
+        <w:t xml:space="preserve">did not change (Central-grain) or </w:t>
       </w:r>
       <w:r>
         <w:rPr>
@@ -12009,7 +12620,15 @@
           <w:noProof/>
           <w:color w:val="FF0000"/>
         </w:rPr>
-        <w:t xml:space="preserve"> at this same trial, which found higher organic matter in the top 5 cm of soil in CC treatments compared to no-cover (Moore et al., 2014)</w:t>
+        <w:t xml:space="preserve"> at this same trial, which found higher organic matter in the top 5 cm of soil in CC treatments compared to no-cover</w:t>
+      </w:r>
+      <w:r>
+        <w:rPr>
+          <w:rFonts w:ascii="Times New Roman" w:hAnsi="Times New Roman" w:cs="Times New Roman"/>
+          <w:noProof/>
+          <w:color w:val="FF0000"/>
+        </w:rPr>
+        <w:t>, but small differences below that depth (Moore et al., 2014)</w:t>
       </w:r>
       <w:r>
         <w:rPr>
@@ -12213,7 +12832,21 @@
           <w:rFonts w:ascii="Times New Roman" w:hAnsi="Times New Roman" w:cs="Times New Roman"/>
           <w:noProof/>
         </w:rPr>
-        <w:t xml:space="preserve">We therefore found no evidence CCs affected soil bulk density at 10-18 cm soil depths at any trial. </w:t>
+        <w:t xml:space="preserve">We therefore found no evidence CCs </w:t>
+      </w:r>
+      <w:r>
+        <w:rPr>
+          <w:rFonts w:ascii="Times New Roman" w:hAnsi="Times New Roman" w:cs="Times New Roman"/>
+          <w:noProof/>
+        </w:rPr>
+        <w:t xml:space="preserve">meaningfully </w:t>
+      </w:r>
+      <w:r>
+        <w:rPr>
+          <w:rFonts w:ascii="Times New Roman" w:hAnsi="Times New Roman" w:cs="Times New Roman"/>
+          <w:noProof/>
+        </w:rPr>
+        <w:t xml:space="preserve">affected soil bulk density at 10-18 cm soil depths at any trial. </w:t>
       </w:r>
     </w:p>
     <w:p>
@@ -12286,28 +12919,6 @@
         </w:rPr>
         <w:t xml:space="preserve">statistical models assessing the effects of cover cropping on these response variables. </w:t>
       </w:r>
-      <w:r>
-        <w:rPr>
-          <w:rFonts w:ascii="Times New Roman" w:hAnsi="Times New Roman" w:cs="Times New Roman"/>
-          <w:noProof/>
-          <w:color w:val="FF0000"/>
-        </w:rPr>
-        <w:t>F</w:t>
-      </w:r>
-      <w:r>
-        <w:rPr>
-          <w:rFonts w:ascii="Times New Roman" w:hAnsi="Times New Roman" w:cs="Times New Roman"/>
-          <w:noProof/>
-        </w:rPr>
-        <w:t xml:space="preserve">or these analyses </w:t>
-      </w:r>
-      <w:r>
-        <w:rPr>
-          <w:rFonts w:ascii="Times New Roman" w:hAnsi="Times New Roman" w:cs="Times New Roman"/>
-          <w:noProof/>
-        </w:rPr>
-        <w:t>we assigned significance at p-values less than 0.10.</w:t>
-      </w:r>
     </w:p>
     <w:p>
       <w:pPr>
@@ -12338,7 +12949,19 @@
           <w:rFonts w:ascii="Times New Roman" w:hAnsi="Times New Roman" w:cs="Times New Roman"/>
         </w:rPr>
         <w:lastRenderedPageBreak/>
-        <w:t>The Gardner equation fit converged for all experimental units (</w:t>
+        <w:t>The Gardner equation fit</w:t>
+      </w:r>
+      <w:r>
+        <w:rPr>
+          <w:rFonts w:ascii="Times New Roman" w:hAnsi="Times New Roman" w:cs="Times New Roman"/>
+        </w:rPr>
+        <w:t>ting process</w:t>
+      </w:r>
+      <w:r>
+        <w:rPr>
+          <w:rFonts w:ascii="Times New Roman" w:hAnsi="Times New Roman" w:cs="Times New Roman"/>
+        </w:rPr>
+        <w:t xml:space="preserve"> converged for all experimental units (</w:t>
       </w:r>
       <w:r>
         <w:rPr>
@@ -12388,19 +13011,11 @@
         </w:rPr>
         <w:t xml:space="preserve">n estimate of the </w:t>
       </w:r>
-      <w:proofErr w:type="gramStart"/>
-      <w:r>
-        <w:rPr>
-          <w:rFonts w:ascii="Times New Roman" w:hAnsi="Times New Roman" w:cs="Times New Roman"/>
-        </w:rPr>
-        <w:t>inverse</w:t>
-      </w:r>
-      <w:proofErr w:type="gramEnd"/>
-      <w:r>
-        <w:rPr>
-          <w:rFonts w:ascii="Times New Roman" w:hAnsi="Times New Roman" w:cs="Times New Roman"/>
-        </w:rPr>
-        <w:t xml:space="preserve"> of air-entry potential) ranging from 0.001 to 0.284, and </w:t>
+      <w:r>
+        <w:rPr>
+          <w:rFonts w:ascii="Times New Roman" w:hAnsi="Times New Roman" w:cs="Times New Roman"/>
+        </w:rPr>
+        <w:t xml:space="preserve">inverse of air-entry potential) ranging from 0.001 to 0.284, and </w:t>
       </w:r>
       <w:r>
         <w:rPr>
@@ -12952,14 +13567,7 @@
                 <w:rFonts w:ascii="Times New Roman" w:hAnsi="Times New Roman" w:cs="Times New Roman"/>
                 <w:noProof/>
               </w:rPr>
-              <w:t>P</w:t>
-            </w:r>
-            <w:r>
-              <w:rPr>
-                <w:rFonts w:ascii="Times New Roman" w:hAnsi="Times New Roman" w:cs="Times New Roman"/>
-                <w:noProof/>
-              </w:rPr>
-              <w:t>ore-size distribution</w:t>
+              <w:t>Pore-size distribution</w:t>
             </w:r>
           </w:p>
           <w:p>
@@ -15804,7 +16412,21 @@
           <w:rFonts w:ascii="Times New Roman" w:hAnsi="Times New Roman" w:cs="Times New Roman"/>
           <w:noProof/>
         </w:rPr>
-        <w:t>When averaged a</w:t>
+        <w:t xml:space="preserve">When </w:t>
+      </w:r>
+      <w:r>
+        <w:rPr>
+          <w:rFonts w:ascii="Times New Roman" w:hAnsi="Times New Roman" w:cs="Times New Roman"/>
+          <w:noProof/>
+        </w:rPr>
+        <w:t>compared</w:t>
+      </w:r>
+      <w:r>
+        <w:rPr>
+          <w:rFonts w:ascii="Times New Roman" w:hAnsi="Times New Roman" w:cs="Times New Roman"/>
+          <w:noProof/>
+        </w:rPr>
+        <w:t xml:space="preserve"> a</w:t>
       </w:r>
       <w:r>
         <w:rPr>
@@ -15826,7 +16448,21 @@
           <w:rFonts w:ascii="Times New Roman" w:hAnsi="Times New Roman" w:cs="Times New Roman"/>
           <w:noProof/>
         </w:rPr>
-        <w:t xml:space="preserve"> parameter was strongly related to the percentage of sand in the trial’s soil, with the East-grain trial (11% sand) having the highest </w:t>
+        <w:t xml:space="preserve"> parameter was strongly related to the percentage of sand in the trial’s soil, with the East-grain trial having the </w:t>
+      </w:r>
+      <w:r>
+        <w:rPr>
+          <w:rFonts w:ascii="Times New Roman" w:hAnsi="Times New Roman" w:cs="Times New Roman"/>
+          <w:noProof/>
+        </w:rPr>
+        <w:t xml:space="preserve">lowest sand content (mean of 11%) and </w:t>
+      </w:r>
+      <w:r>
+        <w:rPr>
+          <w:rFonts w:ascii="Times New Roman" w:hAnsi="Times New Roman" w:cs="Times New Roman"/>
+          <w:noProof/>
+        </w:rPr>
+        <w:t xml:space="preserve">highest </w:t>
       </w:r>
       <w:r>
         <w:rPr>
@@ -15841,7 +16477,21 @@
           <w:rFonts w:ascii="Times New Roman" w:hAnsi="Times New Roman" w:cs="Times New Roman"/>
           <w:noProof/>
         </w:rPr>
-        <w:t xml:space="preserve"> estimate (0.</w:t>
+        <w:t xml:space="preserve"> estimate (</w:t>
+      </w:r>
+      <w:r>
+        <w:rPr>
+          <w:rFonts w:ascii="Times New Roman" w:hAnsi="Times New Roman" w:cs="Times New Roman"/>
+          <w:noProof/>
+        </w:rPr>
+        <w:t xml:space="preserve">mean of </w:t>
+      </w:r>
+      <w:r>
+        <w:rPr>
+          <w:rFonts w:ascii="Times New Roman" w:hAnsi="Times New Roman" w:cs="Times New Roman"/>
+          <w:noProof/>
+        </w:rPr>
+        <w:t>0.</w:t>
       </w:r>
       <w:r>
         <w:rPr>
@@ -15855,7 +16505,35 @@
           <w:rFonts w:ascii="Times New Roman" w:hAnsi="Times New Roman" w:cs="Times New Roman"/>
           <w:noProof/>
         </w:rPr>
-        <w:t xml:space="preserve">) and therefore lowest air-entry potential, and the Central-grain trial (32% sand) having the lowest </w:t>
+        <w:t xml:space="preserve">), and the Central-grain trial having the </w:t>
+      </w:r>
+      <w:r>
+        <w:rPr>
+          <w:rFonts w:ascii="Times New Roman" w:hAnsi="Times New Roman" w:cs="Times New Roman"/>
+          <w:noProof/>
+        </w:rPr>
+        <w:t xml:space="preserve">highest sand content (mean of </w:t>
+      </w:r>
+      <w:r>
+        <w:rPr>
+          <w:rFonts w:ascii="Times New Roman" w:hAnsi="Times New Roman" w:cs="Times New Roman"/>
+          <w:noProof/>
+        </w:rPr>
+        <w:t xml:space="preserve">32% sand) </w:t>
+      </w:r>
+      <w:r>
+        <w:rPr>
+          <w:rFonts w:ascii="Times New Roman" w:hAnsi="Times New Roman" w:cs="Times New Roman"/>
+          <w:noProof/>
+        </w:rPr>
+        <w:t xml:space="preserve">and </w:t>
+      </w:r>
+      <w:r>
+        <w:rPr>
+          <w:rFonts w:ascii="Times New Roman" w:hAnsi="Times New Roman" w:cs="Times New Roman"/>
+          <w:noProof/>
+        </w:rPr>
+        <w:t xml:space="preserve">lowest </w:t>
       </w:r>
       <w:r>
         <w:rPr>
@@ -15870,35 +16548,21 @@
           <w:rFonts w:ascii="Times New Roman" w:hAnsi="Times New Roman" w:cs="Times New Roman"/>
           <w:noProof/>
         </w:rPr>
-        <w:t xml:space="preserve"> estimate (0.02) and therefore highest air-entry potential. This inverse relationship (higher sand content associated with lower air-entry potential) is consistent with empirical equations relating air-entry potential to soil texture (Saxton and Rawls 2006). </w:t>
-      </w:r>
-      <w:r>
-        <w:rPr>
-          <w:rFonts w:ascii="Times New Roman" w:hAnsi="Times New Roman" w:cs="Times New Roman"/>
-          <w:noProof/>
-        </w:rPr>
-        <w:t xml:space="preserve">However, even with a sand co-variate, cover cropping did not significantly affect </w:t>
-      </w:r>
-      <w:r>
-        <w:rPr>
-          <w:rFonts w:ascii="Times New Roman" w:hAnsi="Times New Roman" w:cs="Times New Roman"/>
-          <w:noProof/>
-        </w:rPr>
-        <w:t xml:space="preserve">air-entry pressures </w:t>
-      </w:r>
-      <w:r>
-        <w:rPr>
-          <w:rFonts w:ascii="Times New Roman" w:hAnsi="Times New Roman" w:cs="Times New Roman"/>
-          <w:noProof/>
-        </w:rPr>
-        <w:t>nor</w:t>
-      </w:r>
-      <w:r>
-        <w:rPr>
-          <w:rFonts w:ascii="Times New Roman" w:hAnsi="Times New Roman" w:cs="Times New Roman"/>
-          <w:noProof/>
-        </w:rPr>
-        <w:t xml:space="preserve"> pore-size distributions.    </w:t>
+        <w:t xml:space="preserve"> estimate (</w:t>
+      </w:r>
+      <w:r>
+        <w:rPr>
+          <w:rFonts w:ascii="Times New Roman" w:hAnsi="Times New Roman" w:cs="Times New Roman"/>
+          <w:noProof/>
+        </w:rPr>
+        <w:t xml:space="preserve">mean of </w:t>
+      </w:r>
+      <w:r>
+        <w:rPr>
+          <w:rFonts w:ascii="Times New Roman" w:hAnsi="Times New Roman" w:cs="Times New Roman"/>
+          <w:noProof/>
+        </w:rPr>
+        <w:t xml:space="preserve">0.02). This inverse relationship is consistent with empirical equations relating air-entry potential to soil texture (Saxton and Rawls 2006). However, even with a sand co-variate, cover cropping did not significantly affect air-entry pressures nor pore-size distributions.    </w:t>
       </w:r>
       <w:r>
         <w:rPr>
@@ -15966,22 +16630,14 @@
           <w:b/>
           <w:noProof/>
         </w:rPr>
-        <w:t>Supplemental material S5</w:t>
-      </w:r>
-      <w:r>
-        <w:rPr>
-          <w:rFonts w:ascii="Times New Roman" w:hAnsi="Times New Roman" w:cs="Times New Roman"/>
-          <w:b/>
-          <w:noProof/>
-        </w:rPr>
-        <w:t>.</w:t>
-      </w:r>
-      <w:r>
-        <w:rPr>
-          <w:rFonts w:ascii="Times New Roman" w:hAnsi="Times New Roman" w:cs="Times New Roman"/>
-          <w:noProof/>
-        </w:rPr>
-        <w:t xml:space="preserve"> In a review of published studies, Haruna et </w:t>
+        <w:t>Supplemental material S5.</w:t>
+      </w:r>
+      <w:r>
+        <w:rPr>
+          <w:rFonts w:ascii="Times New Roman" w:hAnsi="Times New Roman" w:cs="Times New Roman"/>
+          <w:noProof/>
+        </w:rPr>
+        <w:t xml:space="preserve"> In a review of published studies, Haruna et al. (2020) found the effect of CCs on macropore makeup of the soil highly variable, but with an overall </w:t>
       </w:r>
       <w:r>
         <w:rPr>
@@ -15989,7 +16645,7 @@
           <w:noProof/>
         </w:rPr>
         <w:lastRenderedPageBreak/>
-        <w:t xml:space="preserve">al. (2020) found the effect of CCs on macropore makeup of the soil highly variable, but with an overall average increase. The wide variation may be partially due to varying cut-offs in pore sizes for macropore categorization </w:t>
+        <w:t xml:space="preserve">average increase. The wide variation may be partially due to varying cut-offs in pore sizes for macropore categorization </w:t>
       </w:r>
       <w:r>
         <w:rPr>
@@ -16045,6 +16701,34 @@
           <w:rFonts w:ascii="Times New Roman" w:hAnsi="Times New Roman" w:cs="Times New Roman"/>
           <w:noProof/>
         </w:rPr>
+        <w:t>F</w:t>
+      </w:r>
+      <w:r>
+        <w:rPr>
+          <w:rFonts w:ascii="Times New Roman" w:hAnsi="Times New Roman" w:cs="Times New Roman"/>
+          <w:noProof/>
+        </w:rPr>
+        <w:t xml:space="preserve">or these analyses </w:t>
+      </w:r>
+      <w:r>
+        <w:rPr>
+          <w:rFonts w:ascii="Times New Roman" w:hAnsi="Times New Roman" w:cs="Times New Roman"/>
+          <w:noProof/>
+        </w:rPr>
+        <w:t>we assigned significance at p-values less than 0.10.</w:t>
+      </w:r>
+      <w:r>
+        <w:rPr>
+          <w:rFonts w:ascii="Times New Roman" w:hAnsi="Times New Roman" w:cs="Times New Roman"/>
+          <w:noProof/>
+        </w:rPr>
+        <w:t xml:space="preserve"> </w:t>
+      </w:r>
+      <w:r>
+        <w:rPr>
+          <w:rFonts w:ascii="Times New Roman" w:hAnsi="Times New Roman" w:cs="Times New Roman"/>
+          <w:noProof/>
+        </w:rPr>
         <w:t>With or without a sand correction, no trial exhibited a significant increase in water held at saturation with the use of cover cropping</w:t>
       </w:r>
       <w:r>
@@ -16161,7 +16845,158 @@
           <w:rFonts w:ascii="Times New Roman" w:hAnsi="Times New Roman" w:cs="Times New Roman"/>
           <w:noProof/>
         </w:rPr>
-        <w:t>, the soil water at field capacity was increased (after sand correction) from 33.6 to 36.0 vol%, and at the Central-silage trial from 38.1 to 40.6 vol%, respectively. To our knowledge there are limited studies examining the potential for CCs to reduce flood damage in the Midwest,</w:t>
+        <w:t>, the s</w:t>
+      </w:r>
+      <w:r>
+        <w:rPr>
+          <w:rFonts w:ascii="Times New Roman" w:hAnsi="Times New Roman" w:cs="Times New Roman"/>
+          <w:noProof/>
+        </w:rPr>
+        <w:t xml:space="preserve">oil water at field capacity </w:t>
+      </w:r>
+      <w:r>
+        <w:rPr>
+          <w:rFonts w:ascii="Times New Roman" w:hAnsi="Times New Roman" w:cs="Times New Roman"/>
+          <w:noProof/>
+        </w:rPr>
+        <w:t>increased (after sand correction) from 33.6 to 36.0 vol%, and at the Central-silage trial from 38.1 to 40.6 vol%, respectively. An increase in the soil’s ability to hold water after gravity drainage may also contribute to peak water flow regulation. By increasing volumetric water content at field capacity by 2 vol%</w:t>
+      </w:r>
+      <w:r>
+        <w:rPr>
+          <w:rFonts w:ascii="Times New Roman" w:hAnsi="Times New Roman" w:cs="Times New Roman"/>
+          <w:noProof/>
+        </w:rPr>
+        <w:t xml:space="preserve"> in the 0-20</w:t>
+      </w:r>
+      <w:r>
+        <w:rPr>
+          <w:rFonts w:ascii="Times New Roman" w:hAnsi="Times New Roman" w:cs="Times New Roman"/>
+          <w:noProof/>
+        </w:rPr>
+        <w:t xml:space="preserve"> cm profile</w:t>
+      </w:r>
+      <w:r>
+        <w:rPr>
+          <w:rFonts w:ascii="Times New Roman" w:hAnsi="Times New Roman" w:cs="Times New Roman"/>
+          <w:noProof/>
+        </w:rPr>
+        <w:t xml:space="preserve">, CC fields </w:t>
+      </w:r>
+      <w:r>
+        <w:rPr>
+          <w:rFonts w:ascii="Times New Roman" w:hAnsi="Times New Roman" w:cs="Times New Roman"/>
+          <w:noProof/>
+        </w:rPr>
+        <w:t>could hold an additional 4</w:t>
+      </w:r>
+      <w:r>
+        <w:rPr>
+          <w:rFonts w:ascii="Times New Roman" w:hAnsi="Times New Roman" w:cs="Times New Roman"/>
+          <w:noProof/>
+        </w:rPr>
+        <w:t xml:space="preserve">0,000 L of water in each </w:t>
+      </w:r>
+      <w:r>
+        <w:rPr>
+          <w:rFonts w:ascii="Times New Roman" w:hAnsi="Times New Roman" w:cs="Times New Roman"/>
+          <w:noProof/>
+        </w:rPr>
+        <w:t>2</w:t>
+      </w:r>
+      <w:r>
+        <w:rPr>
+          <w:rFonts w:ascii="Times New Roman" w:hAnsi="Times New Roman" w:cs="Times New Roman"/>
+          <w:noProof/>
+        </w:rPr>
+        <w:t xml:space="preserve">0-cm hectare slice, which could </w:t>
+      </w:r>
+      <w:r>
+        <w:rPr>
+          <w:rFonts w:ascii="Times New Roman" w:hAnsi="Times New Roman" w:cs="Times New Roman"/>
+          <w:noProof/>
+        </w:rPr>
+        <w:t xml:space="preserve">meaningfully </w:t>
+      </w:r>
+      <w:r>
+        <w:rPr>
+          <w:rFonts w:ascii="Times New Roman" w:hAnsi="Times New Roman" w:cs="Times New Roman"/>
+          <w:noProof/>
+        </w:rPr>
+        <w:t xml:space="preserve">reduce the amount of water drained from a field after a saturating rain. </w:t>
+      </w:r>
+      <w:r>
+        <w:rPr>
+          <w:rFonts w:ascii="Times New Roman" w:hAnsi="Times New Roman" w:cs="Times New Roman"/>
+          <w:noProof/>
+        </w:rPr>
+        <w:t>For comparison, evapotranspiration rates in an over-wintered rye cover crop with modest biomass production can be ~ 24,000 L ha</w:t>
+      </w:r>
+      <w:r>
+        <w:rPr>
+          <w:rFonts w:ascii="Times New Roman" w:hAnsi="Times New Roman" w:cs="Times New Roman"/>
+          <w:noProof/>
+          <w:vertAlign w:val="superscript"/>
+        </w:rPr>
+        <w:t>-1</w:t>
+      </w:r>
+      <w:r>
+        <w:rPr>
+          <w:rFonts w:ascii="Times New Roman" w:hAnsi="Times New Roman" w:cs="Times New Roman"/>
+          <w:noProof/>
+        </w:rPr>
+        <w:t xml:space="preserve"> day</w:t>
+      </w:r>
+      <w:r>
+        <w:rPr>
+          <w:rFonts w:ascii="Times New Roman" w:hAnsi="Times New Roman" w:cs="Times New Roman"/>
+          <w:noProof/>
+          <w:vertAlign w:val="superscript"/>
+        </w:rPr>
+        <w:t>-1</w:t>
+      </w:r>
+      <w:r>
+        <w:rPr>
+          <w:rFonts w:ascii="Times New Roman" w:hAnsi="Times New Roman" w:cs="Times New Roman"/>
+          <w:noProof/>
+        </w:rPr>
+        <w:t xml:space="preserve"> (Qi and Helmers, 2010), and peak flows from sub-surface drainge tiles in central Iowa can be ~22,000 L ha</w:t>
+      </w:r>
+      <w:r>
+        <w:rPr>
+          <w:rFonts w:ascii="Times New Roman" w:hAnsi="Times New Roman" w:cs="Times New Roman"/>
+          <w:noProof/>
+          <w:vertAlign w:val="superscript"/>
+        </w:rPr>
+        <w:t>-1</w:t>
+      </w:r>
+      <w:r>
+        <w:rPr>
+          <w:rFonts w:ascii="Times New Roman" w:hAnsi="Times New Roman" w:cs="Times New Roman"/>
+          <w:noProof/>
+        </w:rPr>
+        <w:t xml:space="preserve"> hour</w:t>
+      </w:r>
+      <w:r>
+        <w:rPr>
+          <w:rFonts w:ascii="Times New Roman" w:hAnsi="Times New Roman" w:cs="Times New Roman"/>
+          <w:noProof/>
+          <w:vertAlign w:val="superscript"/>
+        </w:rPr>
+        <w:t>-1</w:t>
+      </w:r>
+      <w:r>
+        <w:rPr>
+          <w:rFonts w:ascii="Times New Roman" w:hAnsi="Times New Roman" w:cs="Times New Roman"/>
+          <w:noProof/>
+        </w:rPr>
+        <w:t xml:space="preserve"> (Daigh et al. 2014). </w:t>
+      </w:r>
+      <w:r>
+        <w:rPr>
+          <w:rFonts w:ascii="Times New Roman" w:hAnsi="Times New Roman" w:cs="Times New Roman"/>
+          <w:noProof/>
+        </w:rPr>
+        <w:t>To our knowledge there are limited studies examining the potential for CCs to reduce flood damage in the Midwest,</w:t>
       </w:r>
       <w:r>
         <w:rPr>
@@ -16191,88 +17026,14 @@
           <w:rFonts w:ascii="Times New Roman" w:hAnsi="Times New Roman" w:cs="Times New Roman"/>
           <w:noProof/>
         </w:rPr>
-        <w:t xml:space="preserve">. An increase in the soil’s ability to hold water after gravity drainage may also contribute to peak water flow regulation. By increasing volumetric water content at field capacity by 2 vol%, CC fields could hold an additional 200,000 L of water in each 100-cm hectare slice, which could </w:t>
-      </w:r>
-      <w:r>
-        <w:rPr>
-          <w:rFonts w:ascii="Times New Roman" w:hAnsi="Times New Roman" w:cs="Times New Roman"/>
-          <w:noProof/>
-        </w:rPr>
-        <w:t xml:space="preserve">meaningfully </w:t>
-      </w:r>
-      <w:r>
-        <w:rPr>
-          <w:rFonts w:ascii="Times New Roman" w:hAnsi="Times New Roman" w:cs="Times New Roman"/>
-          <w:noProof/>
-        </w:rPr>
-        <w:t xml:space="preserve">reduce the amount of water drained from a field after a saturating rain. </w:t>
-      </w:r>
-      <w:r>
-        <w:rPr>
-          <w:rFonts w:ascii="Times New Roman" w:hAnsi="Times New Roman" w:cs="Times New Roman"/>
-          <w:noProof/>
-        </w:rPr>
-        <w:t>For comparison, evapotranspiration rates in an over-wintered rye cover crop with modest biomass production can be ~ 24,000 L ha</w:t>
-      </w:r>
-      <w:r>
-        <w:rPr>
-          <w:rFonts w:ascii="Times New Roman" w:hAnsi="Times New Roman" w:cs="Times New Roman"/>
-          <w:noProof/>
-          <w:vertAlign w:val="superscript"/>
-        </w:rPr>
-        <w:t>-1</w:t>
-      </w:r>
-      <w:r>
-        <w:rPr>
-          <w:rFonts w:ascii="Times New Roman" w:hAnsi="Times New Roman" w:cs="Times New Roman"/>
-          <w:noProof/>
-        </w:rPr>
-        <w:t xml:space="preserve"> day</w:t>
-      </w:r>
-      <w:r>
-        <w:rPr>
-          <w:rFonts w:ascii="Times New Roman" w:hAnsi="Times New Roman" w:cs="Times New Roman"/>
-          <w:noProof/>
-          <w:vertAlign w:val="superscript"/>
-        </w:rPr>
-        <w:t>-1</w:t>
-      </w:r>
-      <w:r>
-        <w:rPr>
-          <w:rFonts w:ascii="Times New Roman" w:hAnsi="Times New Roman" w:cs="Times New Roman"/>
-          <w:noProof/>
-        </w:rPr>
-        <w:t xml:space="preserve"> (Qi and Helmers, 2010), and peak flows from sub-surface drainge tiles in central Iowa can be ~22,000 L ha</w:t>
-      </w:r>
-      <w:r>
-        <w:rPr>
-          <w:rFonts w:ascii="Times New Roman" w:hAnsi="Times New Roman" w:cs="Times New Roman"/>
-          <w:noProof/>
-          <w:vertAlign w:val="superscript"/>
-        </w:rPr>
-        <w:t>-1</w:t>
-      </w:r>
-      <w:r>
-        <w:rPr>
-          <w:rFonts w:ascii="Times New Roman" w:hAnsi="Times New Roman" w:cs="Times New Roman"/>
-          <w:noProof/>
-        </w:rPr>
-        <w:t xml:space="preserve"> hour</w:t>
-      </w:r>
-      <w:r>
-        <w:rPr>
-          <w:rFonts w:ascii="Times New Roman" w:hAnsi="Times New Roman" w:cs="Times New Roman"/>
-          <w:noProof/>
-          <w:vertAlign w:val="superscript"/>
-        </w:rPr>
-        <w:t>-1</w:t>
-      </w:r>
-      <w:r>
-        <w:rPr>
-          <w:rFonts w:ascii="Times New Roman" w:hAnsi="Times New Roman" w:cs="Times New Roman"/>
-          <w:noProof/>
-        </w:rPr>
-        <w:t xml:space="preserve"> (Daigh et al. 2014). </w:t>
+        <w:t>.</w:t>
+      </w:r>
+      <w:r>
+        <w:rPr>
+          <w:rFonts w:ascii="Times New Roman" w:hAnsi="Times New Roman" w:cs="Times New Roman"/>
+          <w:noProof/>
+        </w:rPr>
+        <w:t xml:space="preserve"> </w:t>
       </w:r>
       <w:r>
         <w:rPr>
@@ -16871,8 +17632,6 @@
           <w:rFonts w:ascii="Times New Roman" w:hAnsi="Times New Roman" w:cs="Times New Roman"/>
         </w:rPr>
       </w:pPr>
-      <w:bookmarkStart w:id="1" w:name="_GoBack"/>
-      <w:bookmarkEnd w:id="1"/>
     </w:p>
     <w:tbl>
       <w:tblPr>
@@ -17347,7 +18106,7 @@
           <w:sz w:val="24"/>
           <w:szCs w:val="24"/>
         </w:rPr>
-        <w:t xml:space="preserve">e found CCs increased water held at field capacity in </w:t>
+        <w:t>e found CCs increased water held at field capacity in two of the four trials</w:t>
       </w:r>
       <w:r>
         <w:rPr>
@@ -17355,7 +18114,7 @@
           <w:sz w:val="24"/>
           <w:szCs w:val="24"/>
         </w:rPr>
-        <w:t xml:space="preserve">one </w:t>
+        <w:t xml:space="preserve"> sampled</w:t>
       </w:r>
       <w:r>
         <w:rPr>
@@ -17363,7 +18122,7 @@
           <w:sz w:val="24"/>
           <w:szCs w:val="24"/>
         </w:rPr>
-        <w:t>only two of the four trials</w:t>
+        <w:t>. T</w:t>
       </w:r>
       <w:r>
         <w:rPr>
@@ -17371,7 +18130,7 @@
           <w:sz w:val="24"/>
           <w:szCs w:val="24"/>
         </w:rPr>
-        <w:t xml:space="preserve"> sampled</w:t>
+        <w:t xml:space="preserve">he </w:t>
       </w:r>
       <w:r>
         <w:rPr>
@@ -17379,7 +18138,7 @@
           <w:sz w:val="24"/>
           <w:szCs w:val="24"/>
         </w:rPr>
-        <w:t>, but that the increase was of a meaningful magnitude that may have implications for flooding severity in agricultural regions</w:t>
+        <w:t xml:space="preserve">observed </w:t>
       </w:r>
       <w:r>
         <w:rPr>
@@ -17387,6 +18146,56 @@
           <w:sz w:val="24"/>
           <w:szCs w:val="24"/>
         </w:rPr>
+        <w:t>increase</w:t>
+      </w:r>
+      <w:r>
+        <w:rPr>
+          <w:rFonts w:ascii="Times New Roman" w:eastAsia="Times New Roman" w:hAnsi="Times New Roman" w:cs="Times New Roman"/>
+          <w:sz w:val="24"/>
+          <w:szCs w:val="24"/>
+        </w:rPr>
+        <w:t>s were</w:t>
+      </w:r>
+      <w:r>
+        <w:rPr>
+          <w:rFonts w:ascii="Times New Roman" w:eastAsia="Times New Roman" w:hAnsi="Times New Roman" w:cs="Times New Roman"/>
+          <w:sz w:val="24"/>
+          <w:szCs w:val="24"/>
+        </w:rPr>
+        <w:t xml:space="preserve"> of a meaningful magnitude that may have implications for flooding severity in agricultural regions</w:t>
+      </w:r>
+      <w:r>
+        <w:rPr>
+          <w:rFonts w:ascii="Times New Roman" w:eastAsia="Times New Roman" w:hAnsi="Times New Roman" w:cs="Times New Roman"/>
+          <w:sz w:val="24"/>
+          <w:szCs w:val="24"/>
+        </w:rPr>
+        <w:t xml:space="preserve">, and </w:t>
+      </w:r>
+      <w:proofErr w:type="gramStart"/>
+      <w:r>
+        <w:rPr>
+          <w:rFonts w:ascii="Times New Roman" w:eastAsia="Times New Roman" w:hAnsi="Times New Roman" w:cs="Times New Roman"/>
+          <w:sz w:val="24"/>
+          <w:szCs w:val="24"/>
+        </w:rPr>
+        <w:t>should be considered</w:t>
+      </w:r>
+      <w:proofErr w:type="gramEnd"/>
+      <w:r>
+        <w:rPr>
+          <w:rFonts w:ascii="Times New Roman" w:eastAsia="Times New Roman" w:hAnsi="Times New Roman" w:cs="Times New Roman"/>
+          <w:sz w:val="24"/>
+          <w:szCs w:val="24"/>
+        </w:rPr>
+        <w:t xml:space="preserve"> when modelling cover crop effects on landscape water balances</w:t>
+      </w:r>
+      <w:r>
+        <w:rPr>
+          <w:rFonts w:ascii="Times New Roman" w:eastAsia="Times New Roman" w:hAnsi="Times New Roman" w:cs="Times New Roman"/>
+          <w:sz w:val="24"/>
+          <w:szCs w:val="24"/>
+        </w:rPr>
         <w:t xml:space="preserve">. We were unable to explain the </w:t>
       </w:r>
       <w:r>
@@ -17421,7 +18230,7 @@
           <w:sz w:val="24"/>
           <w:szCs w:val="24"/>
         </w:rPr>
-        <w:t xml:space="preserve"> measure CC root biomass in addition to above-ground biomass when examining the effects of CCs on soil properties. C</w:t>
+        <w:t xml:space="preserve"> measure CC root biomass in addition to above-ground biomass when examining the effe</w:t>
       </w:r>
       <w:r>
         <w:rPr>
@@ -17429,7 +18238,15 @@
           <w:sz w:val="24"/>
           <w:szCs w:val="24"/>
         </w:rPr>
-        <w:t xml:space="preserve">ontext-specific effects of growing over-wintering CCs need to </w:t>
+        <w:t>cts of CCs on soil properties. E</w:t>
+      </w:r>
+      <w:r>
+        <w:rPr>
+          <w:rFonts w:ascii="Times New Roman" w:eastAsia="Times New Roman" w:hAnsi="Times New Roman" w:cs="Times New Roman"/>
+          <w:sz w:val="24"/>
+          <w:szCs w:val="24"/>
+        </w:rPr>
+        <w:t xml:space="preserve">ffects of growing over-wintering CCs need to </w:t>
       </w:r>
       <w:proofErr w:type="gramStart"/>
       <w:r>
@@ -17588,14 +18405,12 @@
         </w:rPr>
         <w:t xml:space="preserve">tatistical </w:t>
       </w:r>
-      <w:proofErr w:type="spellStart"/>
-      <w:r>
-        <w:rPr>
-          <w:szCs w:val="24"/>
-        </w:rPr>
-        <w:t>summaires</w:t>
-      </w:r>
-      <w:proofErr w:type="spellEnd"/>
+      <w:r>
+        <w:rPr>
+          <w:szCs w:val="24"/>
+        </w:rPr>
+        <w:t>summaries</w:t>
+      </w:r>
     </w:p>
     <w:p>
       <w:pPr>
@@ -17668,7 +18483,49 @@
         <w:rPr>
           <w:szCs w:val="24"/>
         </w:rPr>
-        <w:t xml:space="preserve">All data </w:t>
+        <w:t>T</w:t>
+      </w:r>
+      <w:r>
+        <w:rPr>
+          <w:szCs w:val="24"/>
+        </w:rPr>
+        <w:t xml:space="preserve">he data is available as </w:t>
+      </w:r>
+      <w:r>
+        <w:rPr>
+          <w:szCs w:val="24"/>
+        </w:rPr>
+        <w:t>d</w:t>
+      </w:r>
+      <w:r>
+        <w:rPr>
+          <w:szCs w:val="24"/>
+        </w:rPr>
+        <w:t>ownloadable csv file</w:t>
+      </w:r>
+      <w:r>
+        <w:rPr>
+          <w:szCs w:val="24"/>
+        </w:rPr>
+        <w:t>s</w:t>
+      </w:r>
+      <w:r>
+        <w:rPr>
+          <w:szCs w:val="24"/>
+        </w:rPr>
+        <w:t xml:space="preserve"> in supplementary material.</w:t>
+      </w:r>
+      <w:r>
+        <w:rPr>
+          <w:szCs w:val="24"/>
+        </w:rPr>
+        <w:t xml:space="preserve"> Additionally, a</w:t>
+      </w:r>
+      <w:r>
+        <w:rPr>
+          <w:szCs w:val="24"/>
+        </w:rPr>
+        <w:t xml:space="preserve">ll data </w:t>
       </w:r>
       <w:r>
         <w:rPr>
@@ -17680,13 +18537,51 @@
         <w:rPr>
           <w:szCs w:val="24"/>
         </w:rPr>
-        <w:t>and code</w:t>
-      </w:r>
-      <w:r>
-        <w:rPr>
-          <w:szCs w:val="24"/>
-        </w:rPr>
-        <w:t xml:space="preserve"> repository (</w:t>
+        <w:t xml:space="preserve">and </w:t>
+      </w:r>
+      <w:r>
+        <w:rPr>
+          <w:szCs w:val="24"/>
+        </w:rPr>
+        <w:t xml:space="preserve">the R </w:t>
+      </w:r>
+      <w:r>
+        <w:rPr>
+          <w:szCs w:val="24"/>
+        </w:rPr>
+        <w:t>code</w:t>
+      </w:r>
+      <w:r>
+        <w:rPr>
+          <w:szCs w:val="24"/>
+        </w:rPr>
+        <w:t xml:space="preserve"> </w:t>
+      </w:r>
+      <w:r>
+        <w:rPr>
+          <w:szCs w:val="24"/>
+        </w:rPr>
+        <w:t xml:space="preserve">used in processing and summarizing data for this publication is available in a </w:t>
+      </w:r>
+      <w:proofErr w:type="spellStart"/>
+      <w:r>
+        <w:rPr>
+          <w:szCs w:val="24"/>
+        </w:rPr>
+        <w:t>github</w:t>
+      </w:r>
+      <w:proofErr w:type="spellEnd"/>
+      <w:r>
+        <w:rPr>
+          <w:szCs w:val="24"/>
+        </w:rPr>
+        <w:t xml:space="preserve"> </w:t>
+      </w:r>
+      <w:r>
+        <w:rPr>
+          <w:szCs w:val="24"/>
+        </w:rPr>
+        <w:t>repository (</w:t>
       </w:r>
       <w:r>
         <w:rPr>
@@ -17699,63 +18594,13 @@
         <w:rPr>
           <w:szCs w:val="24"/>
         </w:rPr>
-        <w:t xml:space="preserve">) </w:t>
-      </w:r>
-      <w:r>
-        <w:rPr>
-          <w:szCs w:val="24"/>
-        </w:rPr>
-        <w:t>available on</w:t>
-      </w:r>
-      <w:r>
-        <w:rPr>
-          <w:szCs w:val="24"/>
-        </w:rPr>
-        <w:t xml:space="preserve"> </w:t>
-      </w:r>
-      <w:proofErr w:type="spellStart"/>
-      <w:r>
-        <w:rPr>
-          <w:szCs w:val="24"/>
-        </w:rPr>
-        <w:t>github</w:t>
-      </w:r>
-      <w:proofErr w:type="spellEnd"/>
+        <w:t>)</w:t>
+      </w:r>
       <w:r>
         <w:rPr>
           <w:szCs w:val="24"/>
         </w:rPr>
         <w:t xml:space="preserve">. </w:t>
-      </w:r>
-      <w:r>
-        <w:rPr>
-          <w:szCs w:val="24"/>
-        </w:rPr>
-        <w:t xml:space="preserve">Additionally, the data is available as </w:t>
-      </w:r>
-      <w:r>
-        <w:rPr>
-          <w:szCs w:val="24"/>
-        </w:rPr>
-        <w:t>d</w:t>
-      </w:r>
-      <w:r>
-        <w:rPr>
-          <w:szCs w:val="24"/>
-        </w:rPr>
-        <w:t>ownloadable csv file</w:t>
-      </w:r>
-      <w:r>
-        <w:rPr>
-          <w:szCs w:val="24"/>
-        </w:rPr>
-        <w:t>s</w:t>
-      </w:r>
-      <w:r>
-        <w:rPr>
-          <w:szCs w:val="24"/>
-        </w:rPr>
-        <w:t xml:space="preserve"> in supplementary material.</w:t>
       </w:r>
     </w:p>
     <w:p>
@@ -17903,14 +18748,81 @@
         <w:rPr>
           <w:rFonts w:ascii="Times New Roman" w:hAnsi="Times New Roman" w:cs="Times New Roman"/>
         </w:rPr>
-        <w:t xml:space="preserve">We would like to acknowledge Dr. Robert Horton for generously allowing us to use his lab space and equipment for this project. We also thank the two farmers and Keith Kohler for allowing us to collect data in their long-term plots, and Wyatt Westfall for his help collecting and preparing samples. We also thank the Practical Farmers of Iowa staff and members for their support throughout this project. </w:t>
-      </w:r>
-      <w:r>
-        <w:rPr>
-          <w:rFonts w:ascii="Times New Roman" w:hAnsi="Times New Roman" w:cs="Times New Roman"/>
-        </w:rPr>
-        <w:t>This material is based upon work supported in part by the National Science Foundation (Grant No. DGE-1828942), the North Central Region Sustainable Research and Education Program (Grant No. 2017-38640-26916), and endowment funds for the Henry A. Wallace Chair for Sustainable Agriculture at Iowa State University.</w:t>
-      </w:r>
+        <w:t>We would like to acknowledge Dr. Robert Horton for generously allowing us to use his lab space and equipment for this project</w:t>
+      </w:r>
+      <w:r>
+        <w:rPr>
+          <w:rFonts w:ascii="Times New Roman" w:hAnsi="Times New Roman" w:cs="Times New Roman"/>
+        </w:rPr>
+        <w:t>, and Dr. Michael Castellano for providing suggestions about the manuscript</w:t>
+      </w:r>
+      <w:r>
+        <w:rPr>
+          <w:rFonts w:ascii="Times New Roman" w:hAnsi="Times New Roman" w:cs="Times New Roman"/>
+        </w:rPr>
+        <w:t xml:space="preserve">. We also thank the two </w:t>
+      </w:r>
+      <w:proofErr w:type="gramStart"/>
+      <w:r>
+        <w:rPr>
+          <w:rFonts w:ascii="Times New Roman" w:hAnsi="Times New Roman" w:cs="Times New Roman"/>
+        </w:rPr>
+        <w:t>farmers and Keith Kohler</w:t>
+      </w:r>
+      <w:proofErr w:type="gramEnd"/>
+      <w:r>
+        <w:rPr>
+          <w:rFonts w:ascii="Times New Roman" w:hAnsi="Times New Roman" w:cs="Times New Roman"/>
+        </w:rPr>
+        <w:t xml:space="preserve"> </w:t>
+      </w:r>
+      <w:r>
+        <w:rPr>
+          <w:rFonts w:ascii="Times New Roman" w:hAnsi="Times New Roman" w:cs="Times New Roman"/>
+        </w:rPr>
+        <w:t xml:space="preserve">and Tom </w:t>
+      </w:r>
+      <w:proofErr w:type="spellStart"/>
+      <w:r>
+        <w:rPr>
+          <w:rFonts w:ascii="Times New Roman" w:hAnsi="Times New Roman" w:cs="Times New Roman"/>
+        </w:rPr>
+        <w:t>Kaspar</w:t>
+      </w:r>
+      <w:proofErr w:type="spellEnd"/>
+      <w:r>
+        <w:rPr>
+          <w:rFonts w:ascii="Times New Roman" w:hAnsi="Times New Roman" w:cs="Times New Roman"/>
+        </w:rPr>
+        <w:t xml:space="preserve"> </w:t>
+      </w:r>
+      <w:r>
+        <w:rPr>
+          <w:rFonts w:ascii="Times New Roman" w:hAnsi="Times New Roman" w:cs="Times New Roman"/>
+        </w:rPr>
+        <w:t xml:space="preserve">for allowing us to collect data in their long-term plots, and Wyatt Westfall for his help collecting and preparing samples. We also thank the Practical Farmers of Iowa staff and members for their support throughout this project. </w:t>
+      </w:r>
+      <w:r>
+        <w:rPr>
+          <w:rFonts w:ascii="Times New Roman" w:hAnsi="Times New Roman" w:cs="Times New Roman"/>
+        </w:rPr>
+        <w:t xml:space="preserve">This material is based upon work supported in part by the National Science Foundation (Grant No. DGE-1828942), the </w:t>
+      </w:r>
+      <w:r>
+        <w:rPr>
+          <w:rFonts w:ascii="Times New Roman" w:hAnsi="Times New Roman" w:cs="Times New Roman"/>
+        </w:rPr>
+        <w:lastRenderedPageBreak/>
+        <w:t>North Central Region Sustainable Research and Education Program (Grant No. 2017-38640-26916), and endowment funds for the Henry A. Wallace Chair for Sustainable Agriculture at Iowa State University.</w:t>
+      </w:r>
+      <w:r>
+        <w:rPr>
+          <w:rFonts w:ascii="Times New Roman" w:hAnsi="Times New Roman" w:cs="Times New Roman"/>
+        </w:rPr>
+        <w:t xml:space="preserve"> Lastly we thank three reviewers for their constructive comments that helped us improve this manuscript. </w:t>
+      </w:r>
+      <w:bookmarkStart w:id="1" w:name="_GoBack"/>
+      <w:bookmarkEnd w:id="1"/>
     </w:p>
     <w:p>
       <w:pPr>
@@ -17924,7 +18836,6 @@
           <w:rFonts w:ascii="Times New Roman" w:hAnsi="Times New Roman" w:cs="Times New Roman"/>
           <w:szCs w:val="24"/>
         </w:rPr>
-        <w:lastRenderedPageBreak/>
         <w:t xml:space="preserve"> </w:t>
       </w:r>
     </w:p>
@@ -18470,6 +19381,7 @@
         <w:rPr>
           <w:rFonts w:ascii="Times New Roman" w:eastAsia="Times New Roman" w:hAnsi="Times New Roman" w:cs="Times New Roman"/>
         </w:rPr>
+        <w:lastRenderedPageBreak/>
         <w:t>Basche</w:t>
       </w:r>
       <w:proofErr w:type="spellEnd"/>
@@ -18596,7 +19508,6 @@
         <w:rPr>
           <w:rFonts w:ascii="Times New Roman" w:eastAsia="Times New Roman" w:hAnsi="Times New Roman" w:cs="Times New Roman"/>
         </w:rPr>
-        <w:lastRenderedPageBreak/>
         <w:t>Bonfante</w:t>
       </w:r>
       <w:proofErr w:type="spellEnd"/>
@@ -19057,6 +19968,7 @@
         <w:rPr>
           <w:rFonts w:ascii="Times New Roman" w:eastAsia="Times New Roman" w:hAnsi="Times New Roman" w:cs="Times New Roman"/>
         </w:rPr>
+        <w:lastRenderedPageBreak/>
         <w:t>Groenevelt</w:t>
       </w:r>
       <w:proofErr w:type="spellEnd"/>
@@ -19146,7 +20058,6 @@
         <w:rPr>
           <w:rFonts w:ascii="Times New Roman" w:eastAsia="Times New Roman" w:hAnsi="Times New Roman" w:cs="Times New Roman"/>
         </w:rPr>
-        <w:lastRenderedPageBreak/>
         <w:t xml:space="preserve">Han, Y., J. Zhang, K.G. Mattson, W. Zhang, and T.A. Weber. 2016. Sample Sizes to Control Error Estimates in Determining Soil Bulk Density in California Forest Soils. Soil Science Society of America Journal 80(3): 756–764. </w:t>
       </w:r>
       <w:proofErr w:type="spellStart"/>
@@ -19658,6 +20569,7 @@
         <w:rPr>
           <w:rFonts w:ascii="Times New Roman" w:eastAsia="Times New Roman" w:hAnsi="Times New Roman" w:cs="Times New Roman"/>
         </w:rPr>
+        <w:lastRenderedPageBreak/>
         <w:t>Kaspar</w:t>
       </w:r>
       <w:proofErr w:type="spellEnd"/>
@@ -19764,7 +20676,6 @@
         <w:rPr>
           <w:rFonts w:ascii="Times New Roman" w:eastAsia="Times New Roman" w:hAnsi="Times New Roman" w:cs="Times New Roman"/>
         </w:rPr>
-        <w:lastRenderedPageBreak/>
         <w:t>Kaspar</w:t>
       </w:r>
       <w:proofErr w:type="spellEnd"/>
@@ -20270,6 +21181,7 @@
         <w:rPr>
           <w:rFonts w:ascii="Times New Roman" w:eastAsia="Times New Roman" w:hAnsi="Times New Roman" w:cs="Times New Roman"/>
         </w:rPr>
+        <w:lastRenderedPageBreak/>
         <w:t>Luxmoore</w:t>
       </w:r>
       <w:proofErr w:type="spellEnd"/>
@@ -20428,7 +21340,6 @@
         <w:rPr>
           <w:rFonts w:ascii="Times New Roman" w:eastAsia="Times New Roman" w:hAnsi="Times New Roman" w:cs="Times New Roman"/>
         </w:rPr>
-        <w:lastRenderedPageBreak/>
         <w:t xml:space="preserve">Martinez-Feria, R.A., R. </w:t>
       </w:r>
       <w:proofErr w:type="spellStart"/>
@@ -20782,58 +21693,110 @@
         <w:autoSpaceDE w:val="0"/>
         <w:autoSpaceDN w:val="0"/>
         <w:ind w:hanging="480"/>
-        <w:divId w:val="1344086528"/>
-        <w:rPr>
-          <w:rFonts w:ascii="Times New Roman" w:eastAsia="Times New Roman" w:hAnsi="Times New Roman" w:cs="Times New Roman"/>
+        <w:divId w:val="40635999"/>
+        <w:rPr>
+          <w:rFonts w:ascii="Times New Roman" w:eastAsia="Times New Roman" w:hAnsi="Times New Roman" w:cs="Times New Roman"/>
+          <w:color w:val="FF0000"/>
         </w:rPr>
       </w:pPr>
       <w:r>
         <w:rPr>
           <w:rFonts w:ascii="Times New Roman" w:eastAsia="Times New Roman" w:hAnsi="Times New Roman" w:cs="Times New Roman"/>
-        </w:rPr>
-        <w:t xml:space="preserve">Nichols, V., R. Martinez‐Feria, D. </w:t>
+          <w:color w:val="FF0000"/>
+        </w:rPr>
+        <w:t xml:space="preserve">Nichols, V.A., R.A. </w:t>
       </w:r>
       <w:proofErr w:type="spellStart"/>
       <w:r>
         <w:rPr>
           <w:rFonts w:ascii="Times New Roman" w:eastAsia="Times New Roman" w:hAnsi="Times New Roman" w:cs="Times New Roman"/>
-        </w:rPr>
-        <w:t>Weisberger</w:t>
+          <w:color w:val="FF0000"/>
+        </w:rPr>
+        <w:t>Ordóñez</w:t>
       </w:r>
       <w:proofErr w:type="spellEnd"/>
       <w:r>
         <w:rPr>
           <w:rFonts w:ascii="Times New Roman" w:eastAsia="Times New Roman" w:hAnsi="Times New Roman" w:cs="Times New Roman"/>
-        </w:rPr>
-        <w:t>, S. Carlson, B. Basso, et al. 2020</w:t>
-      </w:r>
-      <w:r>
-        <w:rPr>
-          <w:rFonts w:ascii="Times New Roman" w:eastAsia="Times New Roman" w:hAnsi="Times New Roman" w:cs="Times New Roman"/>
-          <w:color w:val="FF0000"/>
-        </w:rPr>
-        <w:t>a</w:t>
-      </w:r>
-      <w:r>
-        <w:rPr>
-          <w:rFonts w:ascii="Times New Roman" w:eastAsia="Times New Roman" w:hAnsi="Times New Roman" w:cs="Times New Roman"/>
-        </w:rPr>
-        <w:t xml:space="preserve">. Cover crops and weed suppression in the U.S. Midwest: A meta‐analysis and modeling study. Agricultural &amp; Environmental Letters 5(1). </w:t>
+          <w:color w:val="FF0000"/>
+        </w:rPr>
+        <w:t xml:space="preserve">, E.E. Wright, M.J. Castellano, M. </w:t>
       </w:r>
       <w:proofErr w:type="spellStart"/>
       <w:r>
         <w:rPr>
           <w:rFonts w:ascii="Times New Roman" w:eastAsia="Times New Roman" w:hAnsi="Times New Roman" w:cs="Times New Roman"/>
+          <w:color w:val="FF0000"/>
+        </w:rPr>
+        <w:t>Liebman</w:t>
+      </w:r>
+      <w:proofErr w:type="spellEnd"/>
+      <w:r>
+        <w:rPr>
+          <w:rFonts w:ascii="Times New Roman" w:eastAsia="Times New Roman" w:hAnsi="Times New Roman" w:cs="Times New Roman"/>
+          <w:color w:val="FF0000"/>
+        </w:rPr>
+        <w:t xml:space="preserve">, J.L. Hatfield, M. </w:t>
+      </w:r>
+      <w:proofErr w:type="spellStart"/>
+      <w:r>
+        <w:rPr>
+          <w:rFonts w:ascii="Times New Roman" w:eastAsia="Times New Roman" w:hAnsi="Times New Roman" w:cs="Times New Roman"/>
+          <w:color w:val="FF0000"/>
+        </w:rPr>
+        <w:t>Helmers</w:t>
+      </w:r>
+      <w:proofErr w:type="spellEnd"/>
+      <w:r>
+        <w:rPr>
+          <w:rFonts w:ascii="Times New Roman" w:eastAsia="Times New Roman" w:hAnsi="Times New Roman" w:cs="Times New Roman"/>
+          <w:color w:val="FF0000"/>
+        </w:rPr>
+        <w:t xml:space="preserve">, S.V. </w:t>
+      </w:r>
+      <w:proofErr w:type="spellStart"/>
+      <w:r>
+        <w:rPr>
+          <w:rFonts w:ascii="Times New Roman" w:eastAsia="Times New Roman" w:hAnsi="Times New Roman" w:cs="Times New Roman"/>
+          <w:color w:val="FF0000"/>
+        </w:rPr>
+        <w:t>Archontoulis</w:t>
+      </w:r>
+      <w:proofErr w:type="spellEnd"/>
+      <w:r>
+        <w:rPr>
+          <w:rFonts w:ascii="Times New Roman" w:eastAsia="Times New Roman" w:hAnsi="Times New Roman" w:cs="Times New Roman"/>
+          <w:color w:val="FF0000"/>
+        </w:rPr>
+        <w:t xml:space="preserve">. 2019. Maize root distributions strongly associated with water tables in Iowa, USA. Plant and Soil, 444(1), pp.225-238. </w:t>
+      </w:r>
+      <w:proofErr w:type="spellStart"/>
+      <w:proofErr w:type="gramStart"/>
+      <w:r>
+        <w:rPr>
+          <w:rFonts w:ascii="Times New Roman" w:eastAsia="Times New Roman" w:hAnsi="Times New Roman" w:cs="Times New Roman"/>
+          <w:color w:val="FF0000"/>
         </w:rPr>
         <w:t>doi</w:t>
       </w:r>
       <w:proofErr w:type="spellEnd"/>
-      <w:r>
-        <w:rPr>
-          <w:rFonts w:ascii="Times New Roman" w:eastAsia="Times New Roman" w:hAnsi="Times New Roman" w:cs="Times New Roman"/>
-        </w:rPr>
-        <w:t>: 10.1002/ael2.20022.</w:t>
-      </w:r>
+      <w:proofErr w:type="gramEnd"/>
+      <w:r>
+        <w:rPr>
+          <w:rFonts w:ascii="Times New Roman" w:eastAsia="Times New Roman" w:hAnsi="Times New Roman" w:cs="Times New Roman"/>
+          <w:color w:val="FF0000"/>
+        </w:rPr>
+        <w:t xml:space="preserve">: </w:t>
+      </w:r>
+      <w:hyperlink r:id="rId17" w:history="1">
+        <w:r>
+          <w:rPr>
+            <w:rFonts w:ascii="Times New Roman" w:eastAsia="Times New Roman" w:hAnsi="Times New Roman" w:cs="Times New Roman"/>
+            <w:color w:val="FF0000"/>
+          </w:rPr>
+          <w:t>10.1007/s11104-019-04269-6</w:t>
+        </w:r>
+      </w:hyperlink>
     </w:p>
     <w:p>
       <w:pPr>
@@ -20849,40 +21812,34 @@
         <w:rPr>
           <w:rFonts w:ascii="Times New Roman" w:eastAsia="Times New Roman" w:hAnsi="Times New Roman" w:cs="Times New Roman"/>
         </w:rPr>
-        <w:t>Nichols, V., L. English, S. Carlson, S.</w:t>
-      </w:r>
-      <w:r>
-        <w:rPr>
-          <w:rFonts w:ascii="Times New Roman" w:eastAsia="Times New Roman" w:hAnsi="Times New Roman" w:cs="Times New Roman"/>
-        </w:rPr>
-        <w:t xml:space="preserve"> </w:t>
+        <w:t xml:space="preserve">Nichols, V., R. Martinez‐Feria, D. </w:t>
       </w:r>
       <w:proofErr w:type="spellStart"/>
       <w:r>
         <w:rPr>
           <w:rFonts w:ascii="Times New Roman" w:eastAsia="Times New Roman" w:hAnsi="Times New Roman" w:cs="Times New Roman"/>
         </w:rPr>
-        <w:t>Gailans</w:t>
+        <w:t>Weisberger</w:t>
       </w:r>
       <w:proofErr w:type="spellEnd"/>
       <w:r>
         <w:rPr>
           <w:rFonts w:ascii="Times New Roman" w:eastAsia="Times New Roman" w:hAnsi="Times New Roman" w:cs="Times New Roman"/>
         </w:rPr>
-        <w:t>, and M. Liebman. 2020</w:t>
-      </w:r>
-      <w:r>
-        <w:rPr>
-          <w:rFonts w:ascii="Times New Roman" w:eastAsia="Times New Roman" w:hAnsi="Times New Roman" w:cs="Times New Roman"/>
-          <w:color w:val="FF0000"/>
-        </w:rPr>
-        <w:t>b</w:t>
-      </w:r>
-      <w:r>
-        <w:rPr>
-          <w:rFonts w:ascii="Times New Roman" w:eastAsia="Times New Roman" w:hAnsi="Times New Roman" w:cs="Times New Roman"/>
-        </w:rPr>
-        <w:t xml:space="preserve">. Effects of Long-Term Cover Cropping on Weed Seedbanks. Frontiers in Agronomy 2: 591091. </w:t>
+        <w:t>, S. Carlson, B. Basso, et al. 2020</w:t>
+      </w:r>
+      <w:r>
+        <w:rPr>
+          <w:rFonts w:ascii="Times New Roman" w:eastAsia="Times New Roman" w:hAnsi="Times New Roman" w:cs="Times New Roman"/>
+          <w:color w:val="FF0000"/>
+        </w:rPr>
+        <w:t>a</w:t>
+      </w:r>
+      <w:r>
+        <w:rPr>
+          <w:rFonts w:ascii="Times New Roman" w:eastAsia="Times New Roman" w:hAnsi="Times New Roman" w:cs="Times New Roman"/>
+        </w:rPr>
+        <w:t xml:space="preserve">. Cover crops and weed suppression in the U.S. Midwest: A meta‐analysis and modeling study. Agricultural &amp; Environmental Letters 5(1). </w:t>
       </w:r>
       <w:proofErr w:type="spellStart"/>
       <w:r>
@@ -20896,7 +21853,7 @@
         <w:rPr>
           <w:rFonts w:ascii="Times New Roman" w:eastAsia="Times New Roman" w:hAnsi="Times New Roman" w:cs="Times New Roman"/>
         </w:rPr>
-        <w:t>: 10.3389/fagro.2020.591091.</w:t>
+        <w:t>: 10.1002/ael2.20022.</w:t>
       </w:r>
     </w:p>
     <w:p>
@@ -20907,6 +21864,70 @@
         <w:divId w:val="1344086528"/>
         <w:rPr>
           <w:rFonts w:ascii="Times New Roman" w:eastAsia="Times New Roman" w:hAnsi="Times New Roman" w:cs="Times New Roman"/>
+        </w:rPr>
+      </w:pPr>
+      <w:r>
+        <w:rPr>
+          <w:rFonts w:ascii="Times New Roman" w:eastAsia="Times New Roman" w:hAnsi="Times New Roman" w:cs="Times New Roman"/>
+        </w:rPr>
+        <w:t>Nichols, V., L. English, S. Carlson, S.</w:t>
+      </w:r>
+      <w:r>
+        <w:rPr>
+          <w:rFonts w:ascii="Times New Roman" w:eastAsia="Times New Roman" w:hAnsi="Times New Roman" w:cs="Times New Roman"/>
+        </w:rPr>
+        <w:t xml:space="preserve"> </w:t>
+      </w:r>
+      <w:proofErr w:type="spellStart"/>
+      <w:r>
+        <w:rPr>
+          <w:rFonts w:ascii="Times New Roman" w:eastAsia="Times New Roman" w:hAnsi="Times New Roman" w:cs="Times New Roman"/>
+        </w:rPr>
+        <w:t>Gailans</w:t>
+      </w:r>
+      <w:proofErr w:type="spellEnd"/>
+      <w:r>
+        <w:rPr>
+          <w:rFonts w:ascii="Times New Roman" w:eastAsia="Times New Roman" w:hAnsi="Times New Roman" w:cs="Times New Roman"/>
+        </w:rPr>
+        <w:t>, and M. Liebman. 2020</w:t>
+      </w:r>
+      <w:r>
+        <w:rPr>
+          <w:rFonts w:ascii="Times New Roman" w:eastAsia="Times New Roman" w:hAnsi="Times New Roman" w:cs="Times New Roman"/>
+          <w:color w:val="FF0000"/>
+        </w:rPr>
+        <w:t>b</w:t>
+      </w:r>
+      <w:r>
+        <w:rPr>
+          <w:rFonts w:ascii="Times New Roman" w:eastAsia="Times New Roman" w:hAnsi="Times New Roman" w:cs="Times New Roman"/>
+        </w:rPr>
+        <w:t xml:space="preserve">. Effects of Long-Term Cover Cropping on Weed Seedbanks. Frontiers in Agronomy 2: 591091. </w:t>
+      </w:r>
+      <w:proofErr w:type="spellStart"/>
+      <w:r>
+        <w:rPr>
+          <w:rFonts w:ascii="Times New Roman" w:eastAsia="Times New Roman" w:hAnsi="Times New Roman" w:cs="Times New Roman"/>
+        </w:rPr>
+        <w:t>doi</w:t>
+      </w:r>
+      <w:proofErr w:type="spellEnd"/>
+      <w:r>
+        <w:rPr>
+          <w:rFonts w:ascii="Times New Roman" w:eastAsia="Times New Roman" w:hAnsi="Times New Roman" w:cs="Times New Roman"/>
+        </w:rPr>
+        <w:t>: 10.3389/fagro.2020.591091.</w:t>
+      </w:r>
+    </w:p>
+    <w:p>
+      <w:pPr>
+        <w:autoSpaceDE w:val="0"/>
+        <w:autoSpaceDN w:val="0"/>
+        <w:ind w:hanging="480"/>
+        <w:divId w:val="1344086528"/>
+        <w:rPr>
+          <w:rFonts w:ascii="Times New Roman" w:eastAsia="Times New Roman" w:hAnsi="Times New Roman" w:cs="Times New Roman"/>
           <w:color w:val="FF0000"/>
         </w:rPr>
       </w:pPr>
@@ -21010,6 +22031,7 @@
         <w:rPr>
           <w:rFonts w:ascii="Times New Roman" w:eastAsia="Times New Roman" w:hAnsi="Times New Roman" w:cs="Times New Roman"/>
         </w:rPr>
+        <w:lastRenderedPageBreak/>
         <w:t>Omuto</w:t>
       </w:r>
       <w:proofErr w:type="spellEnd"/>
@@ -21104,7 +22126,7 @@
         </w:rPr>
         <w:t xml:space="preserve">. Winter cereal rye cover crop effect on cash crop yield Year 10. Available online (Accessed September 2021): </w:t>
       </w:r>
-      <w:hyperlink r:id="rId17" w:history="1">
+      <w:hyperlink r:id="rId18" w:history="1">
         <w:r>
           <w:rPr>
             <w:rStyle w:val="Hyperlink"/>
@@ -21193,7 +22215,6 @@
         <w:rPr>
           <w:rFonts w:ascii="Times New Roman" w:eastAsia="Times New Roman" w:hAnsi="Times New Roman" w:cs="Times New Roman"/>
         </w:rPr>
-        <w:lastRenderedPageBreak/>
         <w:t xml:space="preserve">Rizzo, G., J.I.R. </w:t>
       </w:r>
       <w:proofErr w:type="spellStart"/>
@@ -21634,6 +22655,7 @@
         <w:rPr>
           <w:rFonts w:ascii="Times New Roman" w:eastAsia="Times New Roman" w:hAnsi="Times New Roman" w:cs="Times New Roman"/>
         </w:rPr>
+        <w:lastRenderedPageBreak/>
         <w:t xml:space="preserve">Wade, J., S.W. </w:t>
       </w:r>
       <w:proofErr w:type="spellStart"/>
@@ -21811,7 +22833,6 @@
         <w:rPr>
           <w:rFonts w:ascii="Times New Roman" w:eastAsia="Times New Roman" w:hAnsi="Times New Roman" w:cs="Times New Roman"/>
         </w:rPr>
-        <w:lastRenderedPageBreak/>
         <w:t xml:space="preserve">Williams, C.L., M. Liebman, J.W. Edwards, D.E. James, J.W. Singer, et al. 2008. Patterns of regional yield stability in association with regional environmental characteristics. Crop Science 48(4): 1545–1559. </w:t>
       </w:r>
       <w:proofErr w:type="spellStart"/>
@@ -24134,7 +25155,7 @@
 </file>
 
 <file path=customXml/itemProps1.xml><?xml version="1.0" encoding="utf-8"?>
-<ds:datastoreItem xmlns:ds="http://schemas.openxmlformats.org/officeDocument/2006/customXml" ds:itemID="{BFE8A4FE-9921-4ADC-8A0F-0FE457142C7B}">
+<ds:datastoreItem xmlns:ds="http://schemas.openxmlformats.org/officeDocument/2006/customXml" ds:itemID="{4D64EC14-D003-4849-ADE2-AA43D70A57FF}">
   <ds:schemaRefs>
     <ds:schemaRef ds:uri="http://schemas.openxmlformats.org/officeDocument/2006/bibliography"/>
   </ds:schemaRefs>

</xml_diff>